<commit_message>
Made changes to the MySQL section.
</commit_message>
<xml_diff>
--- a/mat/src/Measure Authoring Tool Installation.docx
+++ b/mat/src/Measure Authoring Tool Installation.docx
@@ -75,7 +75,23 @@
           <w:sz w:val="18"/>
           <w:szCs w:val="18"/>
         </w:rPr>
-        <w:t xml:space="preserve">MAT uses MySQL as its backend database server. The IDE used </w:t>
+        <w:t xml:space="preserve">MAT uses </w:t>
+      </w:r>
+      <w:proofErr w:type="spellStart"/>
+      <w:r>
+        <w:rPr>
+          <w:sz w:val="18"/>
+          <w:szCs w:val="18"/>
+        </w:rPr>
+        <w:t>MySQL</w:t>
+      </w:r>
+      <w:proofErr w:type="spellEnd"/>
+      <w:r>
+        <w:rPr>
+          <w:sz w:val="18"/>
+          <w:szCs w:val="18"/>
+        </w:rPr>
+        <w:t xml:space="preserve"> as its backend database server. The IDE used </w:t>
       </w:r>
       <w:r>
         <w:rPr>
@@ -635,24 +651,57 @@
           <w:sz w:val="18"/>
           <w:szCs w:val="18"/>
         </w:rPr>
-        <w:t>Please remember that we need plugin for Eclipse 3.6.</w:t>
-      </w:r>
-      <w:r>
-        <w:rPr>
-          <w:sz w:val="18"/>
-          <w:szCs w:val="18"/>
-        </w:rPr>
-        <w:t xml:space="preserve"> If you are having trouble downloading the plugin direct from Eclipse, please see the section </w:t>
-      </w:r>
-    </w:p>
-    <w:p>
-      <w:pPr>
-        <w:ind w:firstLine="0"/>
-        <w:rPr>
-          <w:sz w:val="18"/>
-          <w:szCs w:val="18"/>
-        </w:rPr>
-      </w:pPr>
+        <w:t xml:space="preserve">Please remember that we need </w:t>
+      </w:r>
+      <w:proofErr w:type="spellStart"/>
+      <w:r>
+        <w:rPr>
+          <w:sz w:val="18"/>
+          <w:szCs w:val="18"/>
+        </w:rPr>
+        <w:t>plugin</w:t>
+      </w:r>
+      <w:proofErr w:type="spellEnd"/>
+      <w:r>
+        <w:rPr>
+          <w:sz w:val="18"/>
+          <w:szCs w:val="18"/>
+        </w:rPr>
+        <w:t xml:space="preserve"> for Eclipse 3.6.</w:t>
+      </w:r>
+      <w:r>
+        <w:rPr>
+          <w:sz w:val="18"/>
+          <w:szCs w:val="18"/>
+        </w:rPr>
+        <w:t xml:space="preserve"> If you are having trouble downloading the </w:t>
+      </w:r>
+      <w:proofErr w:type="spellStart"/>
+      <w:r>
+        <w:rPr>
+          <w:sz w:val="18"/>
+          <w:szCs w:val="18"/>
+        </w:rPr>
+        <w:t>plugin</w:t>
+      </w:r>
+      <w:proofErr w:type="spellEnd"/>
+      <w:r>
+        <w:rPr>
+          <w:sz w:val="18"/>
+          <w:szCs w:val="18"/>
+        </w:rPr>
+        <w:t xml:space="preserve"> direct from Eclipse, please see the section </w:t>
+      </w:r>
+    </w:p>
+    <w:p>
+      <w:pPr>
+        <w:ind w:firstLine="0"/>
+        <w:rPr>
+          <w:sz w:val="18"/>
+          <w:szCs w:val="18"/>
+        </w:rPr>
+      </w:pPr>
+      <w:proofErr w:type="gramStart"/>
       <w:r>
         <w:rPr>
           <w:sz w:val="18"/>
@@ -674,6 +723,7 @@
         </w:rPr>
         <w:t>” on the page.</w:t>
       </w:r>
+      <w:proofErr w:type="gramEnd"/>
     </w:p>
     <w:p>
       <w:pPr>
@@ -1023,64 +1073,54 @@
           <w:u w:val="single"/>
         </w:rPr>
       </w:pPr>
+      <w:proofErr w:type="spellStart"/>
       <w:r>
         <w:rPr>
           <w:u w:val="single"/>
         </w:rPr>
         <w:t>MySQL</w:t>
       </w:r>
-    </w:p>
-    <w:p>
-      <w:pPr>
-        <w:ind w:firstLine="0"/>
-        <w:rPr>
-          <w:sz w:val="18"/>
-          <w:szCs w:val="18"/>
-        </w:rPr>
-      </w:pPr>
-    </w:p>
-    <w:p>
-      <w:pPr>
-        <w:ind w:firstLine="0"/>
-        <w:rPr>
-          <w:sz w:val="18"/>
-          <w:szCs w:val="18"/>
-        </w:rPr>
-      </w:pPr>
-      <w:r>
-        <w:rPr>
-          <w:sz w:val="18"/>
-          <w:szCs w:val="18"/>
-        </w:rPr>
-        <w:t xml:space="preserve">MAT currently uses MySQL community version 5.5, but there is no reason why a newer version won’t work with MAT as long as it is accompanied by </w:t>
-      </w:r>
-      <w:r>
-        <w:rPr>
-          <w:sz w:val="18"/>
-          <w:szCs w:val="18"/>
-        </w:rPr>
-        <w:t>the appro</w:t>
-      </w:r>
-      <w:r>
-        <w:rPr>
-          <w:sz w:val="18"/>
-          <w:szCs w:val="18"/>
-        </w:rPr>
-        <w:t>p</w:t>
-      </w:r>
-      <w:r>
-        <w:rPr>
-          <w:sz w:val="18"/>
-          <w:szCs w:val="18"/>
-        </w:rPr>
-        <w:t>riate</w:t>
-      </w:r>
-      <w:r>
-        <w:rPr>
-          <w:sz w:val="18"/>
-          <w:szCs w:val="18"/>
-        </w:rPr>
-        <w:t xml:space="preserve"> MySQL JDBC driver jar.</w:t>
+      <w:proofErr w:type="spellEnd"/>
+    </w:p>
+    <w:p>
+      <w:pPr>
+        <w:ind w:firstLine="0"/>
+        <w:rPr>
+          <w:sz w:val="18"/>
+          <w:szCs w:val="18"/>
+        </w:rPr>
+      </w:pPr>
+    </w:p>
+    <w:p>
+      <w:pPr>
+        <w:ind w:firstLine="0"/>
+        <w:rPr>
+          <w:sz w:val="18"/>
+          <w:szCs w:val="18"/>
+        </w:rPr>
+      </w:pPr>
+      <w:r>
+        <w:rPr>
+          <w:sz w:val="18"/>
+          <w:szCs w:val="18"/>
+        </w:rPr>
+        <w:t xml:space="preserve">MAT currently uses </w:t>
+      </w:r>
+      <w:proofErr w:type="spellStart"/>
+      <w:r>
+        <w:rPr>
+          <w:sz w:val="18"/>
+          <w:szCs w:val="18"/>
+        </w:rPr>
+        <w:t>MySQL</w:t>
+      </w:r>
+      <w:proofErr w:type="spellEnd"/>
+      <w:r>
+        <w:rPr>
+          <w:sz w:val="18"/>
+          <w:szCs w:val="18"/>
+        </w:rPr>
+        <w:t xml:space="preserve"> community version 5.5.</w:t>
       </w:r>
       <w:r>
         <w:rPr>
@@ -1094,7 +1134,30 @@
           <w:sz w:val="18"/>
           <w:szCs w:val="18"/>
         </w:rPr>
-        <w:t>Download MySQL community server</w:t>
+        <w:t xml:space="preserve">Download </w:t>
+      </w:r>
+      <w:proofErr w:type="spellStart"/>
+      <w:r>
+        <w:rPr>
+          <w:sz w:val="18"/>
+          <w:szCs w:val="18"/>
+        </w:rPr>
+        <w:t>MySQL</w:t>
+      </w:r>
+      <w:proofErr w:type="spellEnd"/>
+      <w:r>
+        <w:rPr>
+          <w:sz w:val="18"/>
+          <w:szCs w:val="18"/>
+        </w:rPr>
+        <w:t xml:space="preserve"> community server</w:t>
+      </w:r>
+      <w:r>
+        <w:rPr>
+          <w:sz w:val="18"/>
+          <w:szCs w:val="18"/>
+        </w:rPr>
+        <w:t xml:space="preserve"> 5.5</w:t>
       </w:r>
       <w:r>
         <w:rPr>
@@ -1115,31 +1178,30 @@
           <w:sz w:val="18"/>
           <w:szCs w:val="18"/>
         </w:rPr>
-        <w:t xml:space="preserve"> your Operating System </w:t>
-      </w:r>
-      <w:r>
-        <w:rPr>
-          <w:sz w:val="18"/>
-          <w:szCs w:val="18"/>
-        </w:rPr>
-        <w:t xml:space="preserve">from </w:t>
-      </w:r>
-      <w:hyperlink r:id="rId10" w:history="1">
-        <w:r>
-          <w:rPr>
-            <w:rStyle w:val="Hyperlink"/>
-            <w:sz w:val="18"/>
-            <w:szCs w:val="18"/>
-          </w:rPr>
-          <w:t>http://dev.mysql.com/downloads/</w:t>
-        </w:r>
-      </w:hyperlink>
-      <w:r>
-        <w:rPr>
-          <w:sz w:val="18"/>
-          <w:szCs w:val="18"/>
-        </w:rPr>
-        <w:t>. Installing MySQL workbench</w:t>
+        <w:t xml:space="preserve"> your Operating System</w:t>
+      </w:r>
+      <w:r>
+        <w:rPr>
+          <w:sz w:val="18"/>
+          <w:szCs w:val="18"/>
+        </w:rPr>
+        <w:t xml:space="preserve">. Installing </w:t>
+      </w:r>
+      <w:proofErr w:type="spellStart"/>
+      <w:r>
+        <w:rPr>
+          <w:sz w:val="18"/>
+          <w:szCs w:val="18"/>
+        </w:rPr>
+        <w:t>MySQL</w:t>
+      </w:r>
+      <w:proofErr w:type="spellEnd"/>
+      <w:r>
+        <w:rPr>
+          <w:sz w:val="18"/>
+          <w:szCs w:val="18"/>
+        </w:rPr>
+        <w:t xml:space="preserve"> workbench</w:t>
       </w:r>
       <w:r>
         <w:rPr>
@@ -1199,24 +1261,71 @@
           <w:sz w:val="18"/>
           <w:szCs w:val="18"/>
         </w:rPr>
-        <w:t>of the MySQL username and password when installing.</w:t>
-      </w:r>
-    </w:p>
-    <w:p>
-      <w:pPr>
-        <w:ind w:firstLine="0"/>
-        <w:rPr>
-          <w:sz w:val="18"/>
-          <w:szCs w:val="18"/>
-        </w:rPr>
-      </w:pPr>
-      <w:r>
-        <w:rPr>
-          <w:sz w:val="18"/>
-          <w:szCs w:val="18"/>
-        </w:rPr>
-        <w:lastRenderedPageBreak/>
-        <w:t>Under the ‘mat’ folder find ‘Blank DB Scripts.zip’ and extract it. This file will contain the .sql files to create an initial database. Within this zip is also a file called ‘ReadMe.txt’ which will indicate the order in which you would need to run the .sql files.</w:t>
+        <w:t xml:space="preserve">of the </w:t>
+      </w:r>
+      <w:proofErr w:type="spellStart"/>
+      <w:r>
+        <w:rPr>
+          <w:sz w:val="18"/>
+          <w:szCs w:val="18"/>
+        </w:rPr>
+        <w:t>MySQL</w:t>
+      </w:r>
+      <w:proofErr w:type="spellEnd"/>
+      <w:r>
+        <w:rPr>
+          <w:sz w:val="18"/>
+          <w:szCs w:val="18"/>
+        </w:rPr>
+        <w:t xml:space="preserve"> username and password when installing.</w:t>
+      </w:r>
+    </w:p>
+    <w:p>
+      <w:pPr>
+        <w:ind w:firstLine="0"/>
+        <w:rPr>
+          <w:sz w:val="18"/>
+          <w:szCs w:val="18"/>
+        </w:rPr>
+      </w:pPr>
+      <w:r>
+        <w:rPr>
+          <w:sz w:val="18"/>
+          <w:szCs w:val="18"/>
+        </w:rPr>
+        <w:t>Under the ‘mat’ folder find ‘Blank DB Scripts.zip’ and extract it. This file will contain the .</w:t>
+      </w:r>
+      <w:proofErr w:type="spellStart"/>
+      <w:r>
+        <w:rPr>
+          <w:sz w:val="18"/>
+          <w:szCs w:val="18"/>
+        </w:rPr>
+        <w:t>sql</w:t>
+      </w:r>
+      <w:proofErr w:type="spellEnd"/>
+      <w:r>
+        <w:rPr>
+          <w:sz w:val="18"/>
+          <w:szCs w:val="18"/>
+        </w:rPr>
+        <w:t xml:space="preserve"> files to create an initial database. Within this zip is also a file called ‘ReadMe.txt’ which will indicate the order in which you would need to run the .</w:t>
+      </w:r>
+      <w:proofErr w:type="spellStart"/>
+      <w:r>
+        <w:rPr>
+          <w:sz w:val="18"/>
+          <w:szCs w:val="18"/>
+        </w:rPr>
+        <w:t>sql</w:t>
+      </w:r>
+      <w:proofErr w:type="spellEnd"/>
+      <w:r>
+        <w:rPr>
+          <w:sz w:val="18"/>
+          <w:szCs w:val="18"/>
+        </w:rPr>
+        <w:t xml:space="preserve"> files.</w:t>
       </w:r>
       <w:r>
         <w:rPr>
@@ -1354,7 +1463,23 @@
           <w:sz w:val="18"/>
           <w:szCs w:val="18"/>
         </w:rPr>
-        <w:t xml:space="preserve"> Existing Project Into Workspace </w:t>
+        <w:t xml:space="preserve"> Existing Project </w:t>
+      </w:r>
+      <w:proofErr w:type="gramStart"/>
+      <w:r>
+        <w:rPr>
+          <w:sz w:val="18"/>
+          <w:szCs w:val="18"/>
+        </w:rPr>
+        <w:t>Into</w:t>
+      </w:r>
+      <w:proofErr w:type="gramEnd"/>
+      <w:r>
+        <w:rPr>
+          <w:sz w:val="18"/>
+          <w:szCs w:val="18"/>
+        </w:rPr>
+        <w:t xml:space="preserve"> Workspace </w:t>
       </w:r>
       <w:r>
         <w:rPr>
@@ -1551,7 +1676,23 @@
           <w:sz w:val="18"/>
           <w:szCs w:val="18"/>
         </w:rPr>
-        <w:t xml:space="preserve">build.xml (right click and Run As </w:t>
+        <w:t xml:space="preserve">build.xml (right </w:t>
+      </w:r>
+      <w:proofErr w:type="gramStart"/>
+      <w:r>
+        <w:rPr>
+          <w:sz w:val="18"/>
+          <w:szCs w:val="18"/>
+        </w:rPr>
+        <w:t>click</w:t>
+      </w:r>
+      <w:proofErr w:type="gramEnd"/>
+      <w:r>
+        <w:rPr>
+          <w:sz w:val="18"/>
+          <w:szCs w:val="18"/>
+        </w:rPr>
+        <w:t xml:space="preserve"> and Run As </w:t>
       </w:r>
       <w:r>
         <w:rPr>
@@ -1622,8 +1763,17 @@
           <w:sz w:val="18"/>
           <w:szCs w:val="18"/>
         </w:rPr>
-        <w:t>at/work/artifacts/MeasureAuthoringTool.war</w:t>
-      </w:r>
+        <w:t>at/work/artifacts/</w:t>
+      </w:r>
+      <w:proofErr w:type="spellStart"/>
+      <w:r>
+        <w:rPr>
+          <w:sz w:val="18"/>
+          <w:szCs w:val="18"/>
+        </w:rPr>
+        <w:t>MeasureAuthoringTool.war</w:t>
+      </w:r>
+      <w:proofErr w:type="spellEnd"/>
     </w:p>
     <w:p>
       <w:pPr>
@@ -1669,7 +1819,23 @@
           <w:sz w:val="18"/>
           <w:szCs w:val="18"/>
         </w:rPr>
-        <w:t>You need to make some changes to some of the files in the code base so that MAT will connect to your local MySQL db.</w:t>
+        <w:t xml:space="preserve">You need to make some changes to some of the files in the code base so that MAT will connect to your local </w:t>
+      </w:r>
+      <w:proofErr w:type="spellStart"/>
+      <w:r>
+        <w:rPr>
+          <w:sz w:val="18"/>
+          <w:szCs w:val="18"/>
+        </w:rPr>
+        <w:t>MySQL</w:t>
+      </w:r>
+      <w:proofErr w:type="spellEnd"/>
+      <w:r>
+        <w:rPr>
+          <w:sz w:val="18"/>
+          <w:szCs w:val="18"/>
+        </w:rPr>
+        <w:t xml:space="preserve"> db.</w:t>
       </w:r>
     </w:p>
     <w:p>
@@ -1742,6 +1908,7 @@
         </w:rPr>
         <w:t>“</w:t>
       </w:r>
+      <w:proofErr w:type="spellStart"/>
       <w:r>
         <w:rPr>
           <w:sz w:val="18"/>
@@ -1749,6 +1916,7 @@
         </w:rPr>
         <w:t>dataSource</w:t>
       </w:r>
+      <w:proofErr w:type="spellEnd"/>
       <w:r>
         <w:rPr>
           <w:sz w:val="18"/>
@@ -1761,7 +1929,23 @@
           <w:sz w:val="18"/>
           <w:szCs w:val="18"/>
         </w:rPr>
-        <w:t xml:space="preserve"> bean to point to your local MySQL database.</w:t>
+        <w:t xml:space="preserve"> bean to point to your local </w:t>
+      </w:r>
+      <w:proofErr w:type="spellStart"/>
+      <w:r>
+        <w:rPr>
+          <w:sz w:val="18"/>
+          <w:szCs w:val="18"/>
+        </w:rPr>
+        <w:t>MySQL</w:t>
+      </w:r>
+      <w:proofErr w:type="spellEnd"/>
+      <w:r>
+        <w:rPr>
+          <w:sz w:val="18"/>
+          <w:szCs w:val="18"/>
+        </w:rPr>
+        <w:t xml:space="preserve"> database.</w:t>
       </w:r>
     </w:p>
     <w:p>
@@ -1845,37 +2029,9 @@
           <w:szCs w:val="16"/>
           <w:lang w:bidi="ar-SA"/>
         </w:rPr>
-        <w:t>"dataSource"</w:t>
-      </w:r>
-      <w:r>
-        <w:rPr>
-          <w:rFonts w:ascii="Courier New" w:hAnsi="Courier New" w:cs="Courier New"/>
-          <w:sz w:val="16"/>
-          <w:szCs w:val="16"/>
-          <w:lang w:bidi="ar-SA"/>
-        </w:rPr>
-        <w:t xml:space="preserve"> </w:t>
-      </w:r>
-      <w:r>
-        <w:rPr>
-          <w:rFonts w:ascii="Courier New" w:hAnsi="Courier New" w:cs="Courier New"/>
-          <w:color w:val="7F007F"/>
-          <w:sz w:val="16"/>
-          <w:szCs w:val="16"/>
-          <w:lang w:bidi="ar-SA"/>
-        </w:rPr>
-        <w:t>class</w:t>
-      </w:r>
-      <w:r>
-        <w:rPr>
-          <w:rFonts w:ascii="Courier New" w:hAnsi="Courier New" w:cs="Courier New"/>
-          <w:color w:val="000000"/>
-          <w:sz w:val="16"/>
-          <w:szCs w:val="16"/>
-          <w:lang w:bidi="ar-SA"/>
-        </w:rPr>
-        <w:t>=</w:t>
-      </w:r>
+        <w:t>"</w:t>
+      </w:r>
+      <w:proofErr w:type="spellStart"/>
       <w:r>
         <w:rPr>
           <w:rFonts w:ascii="Courier New" w:hAnsi="Courier New" w:cs="Courier New"/>
@@ -1886,37 +2042,9 @@
           <w:szCs w:val="16"/>
           <w:lang w:bidi="ar-SA"/>
         </w:rPr>
-        <w:t>"org.apache.commons.dbcp.BasicDataSource"</w:t>
-      </w:r>
-      <w:r>
-        <w:rPr>
-          <w:rFonts w:ascii="Courier New" w:hAnsi="Courier New" w:cs="Courier New"/>
-          <w:sz w:val="16"/>
-          <w:szCs w:val="16"/>
-          <w:lang w:bidi="ar-SA"/>
-        </w:rPr>
-        <w:t xml:space="preserve"> </w:t>
-      </w:r>
-      <w:r>
-        <w:rPr>
-          <w:rFonts w:ascii="Courier New" w:hAnsi="Courier New" w:cs="Courier New"/>
-          <w:color w:val="7F007F"/>
-          <w:sz w:val="16"/>
-          <w:szCs w:val="16"/>
-          <w:lang w:bidi="ar-SA"/>
-        </w:rPr>
-        <w:t>destroy-method</w:t>
-      </w:r>
-      <w:r>
-        <w:rPr>
-          <w:rFonts w:ascii="Courier New" w:hAnsi="Courier New" w:cs="Courier New"/>
-          <w:color w:val="000000"/>
-          <w:sz w:val="16"/>
-          <w:szCs w:val="16"/>
-          <w:lang w:bidi="ar-SA"/>
-        </w:rPr>
-        <w:t>=</w:t>
-      </w:r>
+        <w:t>dataSource</w:t>
+      </w:r>
+      <w:proofErr w:type="spellEnd"/>
       <w:r>
         <w:rPr>
           <w:rFonts w:ascii="Courier New" w:hAnsi="Courier New" w:cs="Courier New"/>
@@ -1927,6 +2055,114 @@
           <w:szCs w:val="16"/>
           <w:lang w:bidi="ar-SA"/>
         </w:rPr>
+        <w:t>"</w:t>
+      </w:r>
+      <w:r>
+        <w:rPr>
+          <w:rFonts w:ascii="Courier New" w:hAnsi="Courier New" w:cs="Courier New"/>
+          <w:sz w:val="16"/>
+          <w:szCs w:val="16"/>
+          <w:lang w:bidi="ar-SA"/>
+        </w:rPr>
+        <w:t xml:space="preserve"> </w:t>
+      </w:r>
+      <w:r>
+        <w:rPr>
+          <w:rFonts w:ascii="Courier New" w:hAnsi="Courier New" w:cs="Courier New"/>
+          <w:color w:val="7F007F"/>
+          <w:sz w:val="16"/>
+          <w:szCs w:val="16"/>
+          <w:lang w:bidi="ar-SA"/>
+        </w:rPr>
+        <w:t>class</w:t>
+      </w:r>
+      <w:r>
+        <w:rPr>
+          <w:rFonts w:ascii="Courier New" w:hAnsi="Courier New" w:cs="Courier New"/>
+          <w:color w:val="000000"/>
+          <w:sz w:val="16"/>
+          <w:szCs w:val="16"/>
+          <w:lang w:bidi="ar-SA"/>
+        </w:rPr>
+        <w:t>=</w:t>
+      </w:r>
+      <w:r>
+        <w:rPr>
+          <w:rFonts w:ascii="Courier New" w:hAnsi="Courier New" w:cs="Courier New"/>
+          <w:i/>
+          <w:iCs/>
+          <w:color w:val="2A00FF"/>
+          <w:sz w:val="16"/>
+          <w:szCs w:val="16"/>
+          <w:lang w:bidi="ar-SA"/>
+        </w:rPr>
+        <w:t>"</w:t>
+      </w:r>
+      <w:proofErr w:type="spellStart"/>
+      <w:r>
+        <w:rPr>
+          <w:rFonts w:ascii="Courier New" w:hAnsi="Courier New" w:cs="Courier New"/>
+          <w:i/>
+          <w:iCs/>
+          <w:color w:val="2A00FF"/>
+          <w:sz w:val="16"/>
+          <w:szCs w:val="16"/>
+          <w:lang w:bidi="ar-SA"/>
+        </w:rPr>
+        <w:t>org.apache.commons.dbcp.BasicDataSource</w:t>
+      </w:r>
+      <w:proofErr w:type="spellEnd"/>
+      <w:r>
+        <w:rPr>
+          <w:rFonts w:ascii="Courier New" w:hAnsi="Courier New" w:cs="Courier New"/>
+          <w:i/>
+          <w:iCs/>
+          <w:color w:val="2A00FF"/>
+          <w:sz w:val="16"/>
+          <w:szCs w:val="16"/>
+          <w:lang w:bidi="ar-SA"/>
+        </w:rPr>
+        <w:t>"</w:t>
+      </w:r>
+      <w:r>
+        <w:rPr>
+          <w:rFonts w:ascii="Courier New" w:hAnsi="Courier New" w:cs="Courier New"/>
+          <w:sz w:val="16"/>
+          <w:szCs w:val="16"/>
+          <w:lang w:bidi="ar-SA"/>
+        </w:rPr>
+        <w:t xml:space="preserve"> </w:t>
+      </w:r>
+      <w:r>
+        <w:rPr>
+          <w:rFonts w:ascii="Courier New" w:hAnsi="Courier New" w:cs="Courier New"/>
+          <w:color w:val="7F007F"/>
+          <w:sz w:val="16"/>
+          <w:szCs w:val="16"/>
+          <w:lang w:bidi="ar-SA"/>
+        </w:rPr>
+        <w:t>destroy-method</w:t>
+      </w:r>
+      <w:r>
+        <w:rPr>
+          <w:rFonts w:ascii="Courier New" w:hAnsi="Courier New" w:cs="Courier New"/>
+          <w:color w:val="000000"/>
+          <w:sz w:val="16"/>
+          <w:szCs w:val="16"/>
+          <w:lang w:bidi="ar-SA"/>
+        </w:rPr>
+        <w:t>=</w:t>
+      </w:r>
+      <w:r>
+        <w:rPr>
+          <w:rFonts w:ascii="Courier New" w:hAnsi="Courier New" w:cs="Courier New"/>
+          <w:i/>
+          <w:iCs/>
+          <w:color w:val="2A00FF"/>
+          <w:sz w:val="16"/>
+          <w:szCs w:val="16"/>
+          <w:lang w:bidi="ar-SA"/>
+        </w:rPr>
         <w:t>"close"</w:t>
       </w:r>
       <w:r>
@@ -2022,37 +2258,9 @@
           <w:szCs w:val="16"/>
           <w:lang w:bidi="ar-SA"/>
         </w:rPr>
-        <w:t>"driverClassName"</w:t>
-      </w:r>
-      <w:r>
-        <w:rPr>
-          <w:rFonts w:ascii="Courier New" w:hAnsi="Courier New" w:cs="Courier New"/>
-          <w:sz w:val="16"/>
-          <w:szCs w:val="16"/>
-          <w:lang w:bidi="ar-SA"/>
-        </w:rPr>
-        <w:t xml:space="preserve"> </w:t>
-      </w:r>
-      <w:r>
-        <w:rPr>
-          <w:rFonts w:ascii="Courier New" w:hAnsi="Courier New" w:cs="Courier New"/>
-          <w:color w:val="7F007F"/>
-          <w:sz w:val="16"/>
-          <w:szCs w:val="16"/>
-          <w:lang w:bidi="ar-SA"/>
-        </w:rPr>
-        <w:t>value</w:t>
-      </w:r>
-      <w:r>
-        <w:rPr>
-          <w:rFonts w:ascii="Courier New" w:hAnsi="Courier New" w:cs="Courier New"/>
-          <w:color w:val="000000"/>
-          <w:sz w:val="16"/>
-          <w:szCs w:val="16"/>
-          <w:lang w:bidi="ar-SA"/>
-        </w:rPr>
-        <w:t>=</w:t>
-      </w:r>
+        <w:t>"</w:t>
+      </w:r>
+      <w:proofErr w:type="spellStart"/>
       <w:r>
         <w:rPr>
           <w:rFonts w:ascii="Courier New" w:hAnsi="Courier New" w:cs="Courier New"/>
@@ -2063,7 +2271,87 @@
           <w:szCs w:val="16"/>
           <w:lang w:bidi="ar-SA"/>
         </w:rPr>
-        <w:t>"com.mysql.jdbc.Driver"</w:t>
+        <w:t>driverClassName</w:t>
+      </w:r>
+      <w:proofErr w:type="spellEnd"/>
+      <w:r>
+        <w:rPr>
+          <w:rFonts w:ascii="Courier New" w:hAnsi="Courier New" w:cs="Courier New"/>
+          <w:i/>
+          <w:iCs/>
+          <w:color w:val="2A00FF"/>
+          <w:sz w:val="16"/>
+          <w:szCs w:val="16"/>
+          <w:lang w:bidi="ar-SA"/>
+        </w:rPr>
+        <w:t>"</w:t>
+      </w:r>
+      <w:r>
+        <w:rPr>
+          <w:rFonts w:ascii="Courier New" w:hAnsi="Courier New" w:cs="Courier New"/>
+          <w:sz w:val="16"/>
+          <w:szCs w:val="16"/>
+          <w:lang w:bidi="ar-SA"/>
+        </w:rPr>
+        <w:t xml:space="preserve"> </w:t>
+      </w:r>
+      <w:r>
+        <w:rPr>
+          <w:rFonts w:ascii="Courier New" w:hAnsi="Courier New" w:cs="Courier New"/>
+          <w:color w:val="7F007F"/>
+          <w:sz w:val="16"/>
+          <w:szCs w:val="16"/>
+          <w:lang w:bidi="ar-SA"/>
+        </w:rPr>
+        <w:t>value</w:t>
+      </w:r>
+      <w:r>
+        <w:rPr>
+          <w:rFonts w:ascii="Courier New" w:hAnsi="Courier New" w:cs="Courier New"/>
+          <w:color w:val="000000"/>
+          <w:sz w:val="16"/>
+          <w:szCs w:val="16"/>
+          <w:lang w:bidi="ar-SA"/>
+        </w:rPr>
+        <w:t>=</w:t>
+      </w:r>
+      <w:r>
+        <w:rPr>
+          <w:rFonts w:ascii="Courier New" w:hAnsi="Courier New" w:cs="Courier New"/>
+          <w:i/>
+          <w:iCs/>
+          <w:color w:val="2A00FF"/>
+          <w:sz w:val="16"/>
+          <w:szCs w:val="16"/>
+          <w:lang w:bidi="ar-SA"/>
+        </w:rPr>
+        <w:t>"</w:t>
+      </w:r>
+      <w:proofErr w:type="spellStart"/>
+      <w:r>
+        <w:rPr>
+          <w:rFonts w:ascii="Courier New" w:hAnsi="Courier New" w:cs="Courier New"/>
+          <w:i/>
+          <w:iCs/>
+          <w:color w:val="2A00FF"/>
+          <w:sz w:val="16"/>
+          <w:szCs w:val="16"/>
+          <w:lang w:bidi="ar-SA"/>
+        </w:rPr>
+        <w:t>com.mysql.jdbc.Driver</w:t>
+      </w:r>
+      <w:proofErr w:type="spellEnd"/>
+      <w:r>
+        <w:rPr>
+          <w:rFonts w:ascii="Courier New" w:hAnsi="Courier New" w:cs="Courier New"/>
+          <w:i/>
+          <w:iCs/>
+          <w:color w:val="2A00FF"/>
+          <w:sz w:val="16"/>
+          <w:szCs w:val="16"/>
+          <w:lang w:bidi="ar-SA"/>
+        </w:rPr>
+        <w:t>"</w:t>
       </w:r>
       <w:r>
         <w:rPr>
@@ -2158,37 +2446,9 @@
           <w:szCs w:val="16"/>
           <w:lang w:bidi="ar-SA"/>
         </w:rPr>
-        <w:t>"url"</w:t>
-      </w:r>
-      <w:r>
-        <w:rPr>
-          <w:rFonts w:ascii="Courier New" w:hAnsi="Courier New" w:cs="Courier New"/>
-          <w:sz w:val="16"/>
-          <w:szCs w:val="16"/>
-          <w:lang w:bidi="ar-SA"/>
-        </w:rPr>
-        <w:t xml:space="preserve"> </w:t>
-      </w:r>
-      <w:r>
-        <w:rPr>
-          <w:rFonts w:ascii="Courier New" w:hAnsi="Courier New" w:cs="Courier New"/>
-          <w:color w:val="7F007F"/>
-          <w:sz w:val="16"/>
-          <w:szCs w:val="16"/>
-          <w:lang w:bidi="ar-SA"/>
-        </w:rPr>
-        <w:t>value</w:t>
-      </w:r>
-      <w:r>
-        <w:rPr>
-          <w:rFonts w:ascii="Courier New" w:hAnsi="Courier New" w:cs="Courier New"/>
-          <w:color w:val="000000"/>
-          <w:sz w:val="16"/>
-          <w:szCs w:val="16"/>
-          <w:lang w:bidi="ar-SA"/>
-        </w:rPr>
-        <w:t>=</w:t>
-      </w:r>
+        <w:t>"</w:t>
+      </w:r>
+      <w:proofErr w:type="spellStart"/>
       <w:r>
         <w:rPr>
           <w:rFonts w:ascii="Courier New" w:hAnsi="Courier New" w:cs="Courier New"/>
@@ -2199,7 +2459,101 @@
           <w:szCs w:val="16"/>
           <w:lang w:bidi="ar-SA"/>
         </w:rPr>
-        <w:t>"jdbc:mysql://localhost</w:t>
+        <w:t>url</w:t>
+      </w:r>
+      <w:proofErr w:type="spellEnd"/>
+      <w:r>
+        <w:rPr>
+          <w:rFonts w:ascii="Courier New" w:hAnsi="Courier New" w:cs="Courier New"/>
+          <w:i/>
+          <w:iCs/>
+          <w:color w:val="2A00FF"/>
+          <w:sz w:val="16"/>
+          <w:szCs w:val="16"/>
+          <w:lang w:bidi="ar-SA"/>
+        </w:rPr>
+        <w:t>"</w:t>
+      </w:r>
+      <w:r>
+        <w:rPr>
+          <w:rFonts w:ascii="Courier New" w:hAnsi="Courier New" w:cs="Courier New"/>
+          <w:sz w:val="16"/>
+          <w:szCs w:val="16"/>
+          <w:lang w:bidi="ar-SA"/>
+        </w:rPr>
+        <w:t xml:space="preserve"> </w:t>
+      </w:r>
+      <w:r>
+        <w:rPr>
+          <w:rFonts w:ascii="Courier New" w:hAnsi="Courier New" w:cs="Courier New"/>
+          <w:color w:val="7F007F"/>
+          <w:sz w:val="16"/>
+          <w:szCs w:val="16"/>
+          <w:lang w:bidi="ar-SA"/>
+        </w:rPr>
+        <w:t>value</w:t>
+      </w:r>
+      <w:r>
+        <w:rPr>
+          <w:rFonts w:ascii="Courier New" w:hAnsi="Courier New" w:cs="Courier New"/>
+          <w:color w:val="000000"/>
+          <w:sz w:val="16"/>
+          <w:szCs w:val="16"/>
+          <w:lang w:bidi="ar-SA"/>
+        </w:rPr>
+        <w:t>=</w:t>
+      </w:r>
+      <w:r>
+        <w:rPr>
+          <w:rFonts w:ascii="Courier New" w:hAnsi="Courier New" w:cs="Courier New"/>
+          <w:i/>
+          <w:iCs/>
+          <w:color w:val="2A00FF"/>
+          <w:sz w:val="16"/>
+          <w:szCs w:val="16"/>
+          <w:lang w:bidi="ar-SA"/>
+        </w:rPr>
+        <w:t>"</w:t>
+      </w:r>
+      <w:proofErr w:type="spellStart"/>
+      <w:r>
+        <w:rPr>
+          <w:rFonts w:ascii="Courier New" w:hAnsi="Courier New" w:cs="Courier New"/>
+          <w:i/>
+          <w:iCs/>
+          <w:color w:val="2A00FF"/>
+          <w:sz w:val="16"/>
+          <w:szCs w:val="16"/>
+          <w:lang w:bidi="ar-SA"/>
+        </w:rPr>
+        <w:t>jdbc</w:t>
+      </w:r>
+      <w:proofErr w:type="gramStart"/>
+      <w:r>
+        <w:rPr>
+          <w:rFonts w:ascii="Courier New" w:hAnsi="Courier New" w:cs="Courier New"/>
+          <w:i/>
+          <w:iCs/>
+          <w:color w:val="2A00FF"/>
+          <w:sz w:val="16"/>
+          <w:szCs w:val="16"/>
+          <w:lang w:bidi="ar-SA"/>
+        </w:rPr>
+        <w:t>:mysql</w:t>
+      </w:r>
+      <w:proofErr w:type="spellEnd"/>
+      <w:proofErr w:type="gramEnd"/>
+      <w:r>
+        <w:rPr>
+          <w:rFonts w:ascii="Courier New" w:hAnsi="Courier New" w:cs="Courier New"/>
+          <w:i/>
+          <w:iCs/>
+          <w:color w:val="2A00FF"/>
+          <w:sz w:val="16"/>
+          <w:szCs w:val="16"/>
+          <w:lang w:bidi="ar-SA"/>
+        </w:rPr>
+        <w:t>://localhost</w:t>
       </w:r>
       <w:r>
         <w:rPr>
@@ -2898,8 +3252,20 @@
           <w:szCs w:val="16"/>
           <w:lang w:bidi="ar-SA"/>
         </w:rPr>
-        <w:t>intercept-url</w:t>
-      </w:r>
+        <w:t>intercept-</w:t>
+      </w:r>
+      <w:proofErr w:type="spellStart"/>
+      <w:r>
+        <w:rPr>
+          <w:rFonts w:ascii="Courier New" w:hAnsi="Courier New" w:cs="Courier New"/>
+          <w:color w:val="3F7F7F"/>
+          <w:sz w:val="16"/>
+          <w:szCs w:val="16"/>
+          <w:lang w:bidi="ar-SA"/>
+        </w:rPr>
+        <w:t>url</w:t>
+      </w:r>
+      <w:proofErr w:type="spellEnd"/>
       <w:r>
         <w:rPr>
           <w:rFonts w:ascii="Courier New" w:hAnsi="Courier New" w:cs="Courier New"/>
@@ -2980,7 +3346,47 @@
           <w:szCs w:val="16"/>
           <w:lang w:bidi="ar-SA"/>
         </w:rPr>
-        <w:t>"isAuthenticated()"</w:t>
+        <w:t>"</w:t>
+      </w:r>
+      <w:proofErr w:type="spellStart"/>
+      <w:proofErr w:type="gramStart"/>
+      <w:r>
+        <w:rPr>
+          <w:rFonts w:ascii="Courier New" w:hAnsi="Courier New" w:cs="Courier New"/>
+          <w:i/>
+          <w:iCs/>
+          <w:color w:val="2A00FF"/>
+          <w:sz w:val="16"/>
+          <w:szCs w:val="16"/>
+          <w:lang w:bidi="ar-SA"/>
+        </w:rPr>
+        <w:t>isAuthenticated</w:t>
+      </w:r>
+      <w:proofErr w:type="spellEnd"/>
+      <w:r>
+        <w:rPr>
+          <w:rFonts w:ascii="Courier New" w:hAnsi="Courier New" w:cs="Courier New"/>
+          <w:i/>
+          <w:iCs/>
+          <w:color w:val="2A00FF"/>
+          <w:sz w:val="16"/>
+          <w:szCs w:val="16"/>
+          <w:lang w:bidi="ar-SA"/>
+        </w:rPr>
+        <w:t>(</w:t>
+      </w:r>
+      <w:proofErr w:type="gramEnd"/>
+      <w:r>
+        <w:rPr>
+          <w:rFonts w:ascii="Courier New" w:hAnsi="Courier New" w:cs="Courier New"/>
+          <w:i/>
+          <w:iCs/>
+          <w:color w:val="2A00FF"/>
+          <w:sz w:val="16"/>
+          <w:szCs w:val="16"/>
+          <w:lang w:bidi="ar-SA"/>
+        </w:rPr>
+        <w:t>)"</w:t>
       </w:r>
       <w:r>
         <w:rPr>
@@ -3043,8 +3449,20 @@
           <w:szCs w:val="20"/>
           <w:lang w:bidi="ar-SA"/>
         </w:rPr>
-        <w:t>intercept-url</w:t>
-      </w:r>
+        <w:t>intercept-</w:t>
+      </w:r>
+      <w:proofErr w:type="spellStart"/>
+      <w:r>
+        <w:rPr>
+          <w:rFonts w:ascii="Courier New" w:hAnsi="Courier New" w:cs="Courier New"/>
+          <w:color w:val="3F7F7F"/>
+          <w:sz w:val="20"/>
+          <w:szCs w:val="20"/>
+          <w:lang w:bidi="ar-SA"/>
+        </w:rPr>
+        <w:t>url</w:t>
+      </w:r>
+      <w:proofErr w:type="spellEnd"/>
       <w:r>
         <w:rPr>
           <w:rFonts w:ascii="Courier New" w:hAnsi="Courier New" w:cs="Courier New"/>
@@ -3125,7 +3543,47 @@
           <w:szCs w:val="20"/>
           <w:lang w:bidi="ar-SA"/>
         </w:rPr>
-        <w:t>"isAuthenticated()"</w:t>
+        <w:t>"</w:t>
+      </w:r>
+      <w:proofErr w:type="spellStart"/>
+      <w:proofErr w:type="gramStart"/>
+      <w:r>
+        <w:rPr>
+          <w:rFonts w:ascii="Courier New" w:hAnsi="Courier New" w:cs="Courier New"/>
+          <w:i/>
+          <w:iCs/>
+          <w:color w:val="2A00FF"/>
+          <w:sz w:val="20"/>
+          <w:szCs w:val="20"/>
+          <w:lang w:bidi="ar-SA"/>
+        </w:rPr>
+        <w:t>isAuthenticated</w:t>
+      </w:r>
+      <w:proofErr w:type="spellEnd"/>
+      <w:r>
+        <w:rPr>
+          <w:rFonts w:ascii="Courier New" w:hAnsi="Courier New" w:cs="Courier New"/>
+          <w:i/>
+          <w:iCs/>
+          <w:color w:val="2A00FF"/>
+          <w:sz w:val="20"/>
+          <w:szCs w:val="20"/>
+          <w:lang w:bidi="ar-SA"/>
+        </w:rPr>
+        <w:t>(</w:t>
+      </w:r>
+      <w:proofErr w:type="gramEnd"/>
+      <w:r>
+        <w:rPr>
+          <w:rFonts w:ascii="Courier New" w:hAnsi="Courier New" w:cs="Courier New"/>
+          <w:i/>
+          <w:iCs/>
+          <w:color w:val="2A00FF"/>
+          <w:sz w:val="20"/>
+          <w:szCs w:val="20"/>
+          <w:lang w:bidi="ar-SA"/>
+        </w:rPr>
+        <w:t>)"</w:t>
       </w:r>
       <w:r>
         <w:rPr>
@@ -3207,8 +3665,20 @@
           <w:szCs w:val="16"/>
           <w:lang w:bidi="ar-SA"/>
         </w:rPr>
-        <w:t>default-target-url</w:t>
-      </w:r>
+        <w:t>default-target-</w:t>
+      </w:r>
+      <w:proofErr w:type="spellStart"/>
+      <w:r>
+        <w:rPr>
+          <w:rFonts w:ascii="Courier New" w:hAnsi="Courier New" w:cs="Courier New"/>
+          <w:color w:val="7F007F"/>
+          <w:sz w:val="16"/>
+          <w:szCs w:val="16"/>
+          <w:lang w:bidi="ar-SA"/>
+        </w:rPr>
+        <w:t>url</w:t>
+      </w:r>
+      <w:proofErr w:type="spellEnd"/>
       <w:r>
         <w:rPr>
           <w:rFonts w:ascii="Courier New" w:hAnsi="Courier New" w:cs="Courier New"/>
@@ -3242,19 +3712,9 @@
           <w:szCs w:val="16"/>
           <w:lang w:bidi="ar-SA"/>
         </w:rPr>
-        <w:t>/Mat.html?gwt.codesvr=127.0.0.1:9997"</w:t>
-      </w:r>
-      <w:r>
-        <w:rPr>
-          <w:rFonts w:ascii="Courier New" w:hAnsi="Courier New" w:cs="Courier New"/>
-          <w:b/>
-          <w:color w:val="000000" w:themeColor="text1"/>
-          <w:sz w:val="16"/>
-          <w:szCs w:val="16"/>
-          <w:lang w:bidi="ar-SA"/>
-        </w:rPr>
-        <w:t xml:space="preserve"> login-page=</w:t>
-      </w:r>
+        <w:t>/</w:t>
+      </w:r>
+      <w:proofErr w:type="spellStart"/>
       <w:r>
         <w:rPr>
           <w:rFonts w:ascii="Courier New" w:hAnsi="Courier New" w:cs="Courier New"/>
@@ -3266,7 +3726,73 @@
           <w:szCs w:val="16"/>
           <w:lang w:bidi="ar-SA"/>
         </w:rPr>
-        <w:t>"/Login.html?gwt.codesvr=127.0.0.1:9997</w:t>
+        <w:t>Mat.html?gwt.codesvr</w:t>
+      </w:r>
+      <w:proofErr w:type="spellEnd"/>
+      <w:r>
+        <w:rPr>
+          <w:rFonts w:ascii="Courier New" w:hAnsi="Courier New" w:cs="Courier New"/>
+          <w:b/>
+          <w:i/>
+          <w:iCs/>
+          <w:color w:val="000000" w:themeColor="text1"/>
+          <w:sz w:val="16"/>
+          <w:szCs w:val="16"/>
+          <w:lang w:bidi="ar-SA"/>
+        </w:rPr>
+        <w:t>=127.0.0.1:9997"</w:t>
+      </w:r>
+      <w:r>
+        <w:rPr>
+          <w:rFonts w:ascii="Courier New" w:hAnsi="Courier New" w:cs="Courier New"/>
+          <w:b/>
+          <w:color w:val="000000" w:themeColor="text1"/>
+          <w:sz w:val="16"/>
+          <w:szCs w:val="16"/>
+          <w:lang w:bidi="ar-SA"/>
+        </w:rPr>
+        <w:t xml:space="preserve"> login-page=</w:t>
+      </w:r>
+      <w:r>
+        <w:rPr>
+          <w:rFonts w:ascii="Courier New" w:hAnsi="Courier New" w:cs="Courier New"/>
+          <w:b/>
+          <w:i/>
+          <w:iCs/>
+          <w:color w:val="000000" w:themeColor="text1"/>
+          <w:sz w:val="16"/>
+          <w:szCs w:val="16"/>
+          <w:lang w:bidi="ar-SA"/>
+        </w:rPr>
+        <w:t>"/</w:t>
+      </w:r>
+      <w:proofErr w:type="spellStart"/>
+      <w:r>
+        <w:rPr>
+          <w:rFonts w:ascii="Courier New" w:hAnsi="Courier New" w:cs="Courier New"/>
+          <w:b/>
+          <w:i/>
+          <w:iCs/>
+          <w:color w:val="000000" w:themeColor="text1"/>
+          <w:sz w:val="16"/>
+          <w:szCs w:val="16"/>
+          <w:lang w:bidi="ar-SA"/>
+        </w:rPr>
+        <w:t>Login.html?gwt.codesvr</w:t>
+      </w:r>
+      <w:proofErr w:type="spellEnd"/>
+      <w:r>
+        <w:rPr>
+          <w:rFonts w:ascii="Courier New" w:hAnsi="Courier New" w:cs="Courier New"/>
+          <w:b/>
+          <w:i/>
+          <w:iCs/>
+          <w:color w:val="000000" w:themeColor="text1"/>
+          <w:sz w:val="16"/>
+          <w:szCs w:val="16"/>
+          <w:lang w:bidi="ar-SA"/>
+        </w:rPr>
+        <w:t>=127.0.0.1:9997</w:t>
       </w:r>
       <w:r>
         <w:rPr>
@@ -3424,8 +3950,20 @@
           <w:szCs w:val="16"/>
           <w:lang w:bidi="ar-SA"/>
         </w:rPr>
-        <w:t>invalid-session-url</w:t>
-      </w:r>
+        <w:t>invalid-session-</w:t>
+      </w:r>
+      <w:proofErr w:type="spellStart"/>
+      <w:r>
+        <w:rPr>
+          <w:rFonts w:ascii="Courier New" w:hAnsi="Courier New" w:cs="Courier New"/>
+          <w:color w:val="7F007F"/>
+          <w:sz w:val="16"/>
+          <w:szCs w:val="16"/>
+          <w:lang w:bidi="ar-SA"/>
+        </w:rPr>
+        <w:t>url</w:t>
+      </w:r>
+      <w:proofErr w:type="spellEnd"/>
       <w:r>
         <w:rPr>
           <w:rFonts w:ascii="Courier New" w:hAnsi="Courier New" w:cs="Courier New"/>
@@ -3787,6 +4325,7 @@
           <w:lang w:bidi="ar-SA"/>
         </w:rPr>
       </w:pPr>
+      <w:proofErr w:type="gramStart"/>
       <w:r>
         <w:rPr>
           <w:sz w:val="18"/>
@@ -3794,6 +4333,7 @@
         </w:rPr>
         <w:t>mat/war/WEB-INF</w:t>
       </w:r>
+      <w:proofErr w:type="gramEnd"/>
       <w:r>
         <w:rPr>
           <w:rFonts w:cs="Courier New"/>
@@ -3803,6 +4343,7 @@
         </w:rPr>
         <w:t xml:space="preserve"> /</w:t>
       </w:r>
+      <w:proofErr w:type="spellStart"/>
       <w:r>
         <w:rPr>
           <w:rFonts w:cs="Courier New"/>
@@ -3810,7 +4351,17 @@
           <w:szCs w:val="18"/>
           <w:lang w:bidi="ar-SA"/>
         </w:rPr>
-        <w:t>applicationContext-mail</w:t>
+        <w:t>applicationContext</w:t>
+      </w:r>
+      <w:proofErr w:type="spellEnd"/>
+      <w:r>
+        <w:rPr>
+          <w:rFonts w:cs="Courier New"/>
+          <w:sz w:val="18"/>
+          <w:szCs w:val="18"/>
+          <w:lang w:bidi="ar-SA"/>
+        </w:rPr>
+        <w:t>-mail</w:t>
       </w:r>
     </w:p>
     <w:p>
@@ -3833,7 +4384,67 @@
           <w:szCs w:val="18"/>
           <w:lang w:bidi="ar-SA"/>
         </w:rPr>
-        <w:t>Make changes to the ‘mailSender’ bean to point to proper mail server and then to the ‘templateMessage’ bean to set the correct From address.</w:t>
+        <w:t>Make changes to the ‘</w:t>
+      </w:r>
+      <w:proofErr w:type="spellStart"/>
+      <w:r>
+        <w:rPr>
+          <w:rFonts w:cs="Courier New"/>
+          <w:sz w:val="18"/>
+          <w:szCs w:val="18"/>
+          <w:lang w:bidi="ar-SA"/>
+        </w:rPr>
+        <w:t>mailSender</w:t>
+      </w:r>
+      <w:proofErr w:type="spellEnd"/>
+      <w:r>
+        <w:rPr>
+          <w:rFonts w:cs="Courier New"/>
+          <w:sz w:val="18"/>
+          <w:szCs w:val="18"/>
+          <w:lang w:bidi="ar-SA"/>
+        </w:rPr>
+        <w:t>’ bean to point to proper mail server and then to the ‘</w:t>
+      </w:r>
+      <w:proofErr w:type="spellStart"/>
+      <w:r>
+        <w:rPr>
+          <w:rFonts w:cs="Courier New"/>
+          <w:sz w:val="18"/>
+          <w:szCs w:val="18"/>
+          <w:lang w:bidi="ar-SA"/>
+        </w:rPr>
+        <w:t>templateMessage</w:t>
+      </w:r>
+      <w:proofErr w:type="spellEnd"/>
+      <w:r>
+        <w:rPr>
+          <w:rFonts w:cs="Courier New"/>
+          <w:sz w:val="18"/>
+          <w:szCs w:val="18"/>
+          <w:lang w:bidi="ar-SA"/>
+        </w:rPr>
+        <w:t xml:space="preserve">’ bean to set the correct </w:t>
+      </w:r>
+      <w:proofErr w:type="gramStart"/>
+      <w:r>
+        <w:rPr>
+          <w:rFonts w:cs="Courier New"/>
+          <w:sz w:val="18"/>
+          <w:szCs w:val="18"/>
+          <w:lang w:bidi="ar-SA"/>
+        </w:rPr>
+        <w:t>From</w:t>
+      </w:r>
+      <w:proofErr w:type="gramEnd"/>
+      <w:r>
+        <w:rPr>
+          <w:rFonts w:cs="Courier New"/>
+          <w:sz w:val="18"/>
+          <w:szCs w:val="18"/>
+          <w:lang w:bidi="ar-SA"/>
+        </w:rPr>
+        <w:t xml:space="preserve"> address.</w:t>
       </w:r>
     </w:p>
     <w:p>
@@ -3973,7 +4584,6 @@
           <w:szCs w:val="18"/>
           <w:lang w:bidi="ar-SA"/>
         </w:rPr>
-        <w:lastRenderedPageBreak/>
         <w:t xml:space="preserve">Run </w:t>
       </w:r>
       <w:r>
@@ -4065,6 +4675,7 @@
           <w:szCs w:val="18"/>
           <w:lang w:bidi="ar-SA"/>
         </w:rPr>
+        <w:lastRenderedPageBreak/>
         <w:t xml:space="preserve">Set Main class: </w:t>
       </w:r>
     </w:p>
@@ -4081,6 +4692,7 @@
           <w:lang w:bidi="ar-SA"/>
         </w:rPr>
       </w:pPr>
+      <w:proofErr w:type="spellStart"/>
       <w:r>
         <w:rPr>
           <w:rFonts w:cs="Courier New"/>
@@ -4090,6 +4702,7 @@
         </w:rPr>
         <w:t>com.google.gwt.dev.DevMode</w:t>
       </w:r>
+      <w:proofErr w:type="spellEnd"/>
     </w:p>
     <w:p>
       <w:pPr>
@@ -4192,7 +4805,23 @@
           <w:sz w:val="18"/>
           <w:szCs w:val="18"/>
         </w:rPr>
-        <w:t>For logging in to MAT, you will need to get onto MySQL and run the following queries,</w:t>
+        <w:t xml:space="preserve">For logging in to MAT, you will need to get onto </w:t>
+      </w:r>
+      <w:proofErr w:type="spellStart"/>
+      <w:r>
+        <w:rPr>
+          <w:sz w:val="18"/>
+          <w:szCs w:val="18"/>
+        </w:rPr>
+        <w:t>MySQL</w:t>
+      </w:r>
+      <w:proofErr w:type="spellEnd"/>
+      <w:r>
+        <w:rPr>
+          <w:sz w:val="18"/>
+          <w:szCs w:val="18"/>
+        </w:rPr>
+        <w:t xml:space="preserve"> and run the following queries,</w:t>
       </w:r>
     </w:p>
     <w:p>
@@ -4462,7 +5091,32 @@
           <w:sz w:val="18"/>
           <w:szCs w:val="18"/>
         </w:rPr>
-        <w:t>This is an admin user which will allow you to create a regular user (one that can create,edit, delete measures).</w:t>
+        <w:t xml:space="preserve">This is an admin user which will allow you to create a regular user (one that can </w:t>
+      </w:r>
+      <w:proofErr w:type="spellStart"/>
+      <w:r>
+        <w:rPr>
+          <w:sz w:val="18"/>
+          <w:szCs w:val="18"/>
+        </w:rPr>
+        <w:t>create</w:t>
+      </w:r>
+      <w:proofErr w:type="gramStart"/>
+      <w:r>
+        <w:rPr>
+          <w:sz w:val="18"/>
+          <w:szCs w:val="18"/>
+        </w:rPr>
+        <w:t>,edit</w:t>
+      </w:r>
+      <w:proofErr w:type="spellEnd"/>
+      <w:proofErr w:type="gramEnd"/>
+      <w:r>
+        <w:rPr>
+          <w:sz w:val="18"/>
+          <w:szCs w:val="18"/>
+        </w:rPr>
+        <w:t>, delete measures).</w:t>
       </w:r>
     </w:p>
     <w:p>

</xml_diff>

<commit_message>
Code update for Sprint 37.
</commit_message>
<xml_diff>
--- a/mat/src/Measure Authoring Tool Installation.docx
+++ b/mat/src/Measure Authoring Tool Installation.docx
@@ -75,23 +75,7 @@
           <w:sz w:val="18"/>
           <w:szCs w:val="18"/>
         </w:rPr>
-        <w:t xml:space="preserve">MAT uses </w:t>
-      </w:r>
-      <w:proofErr w:type="spellStart"/>
-      <w:r>
-        <w:rPr>
-          <w:sz w:val="18"/>
-          <w:szCs w:val="18"/>
-        </w:rPr>
-        <w:t>MySQL</w:t>
-      </w:r>
-      <w:proofErr w:type="spellEnd"/>
-      <w:r>
-        <w:rPr>
-          <w:sz w:val="18"/>
-          <w:szCs w:val="18"/>
-        </w:rPr>
-        <w:t xml:space="preserve"> as its backend database server. The IDE used </w:t>
+        <w:t xml:space="preserve">MAT uses MySQL as its backend database server. The IDE used </w:t>
       </w:r>
       <w:r>
         <w:rPr>
@@ -651,57 +635,24 @@
           <w:sz w:val="18"/>
           <w:szCs w:val="18"/>
         </w:rPr>
-        <w:t xml:space="preserve">Please remember that we need </w:t>
-      </w:r>
-      <w:proofErr w:type="spellStart"/>
-      <w:r>
-        <w:rPr>
-          <w:sz w:val="18"/>
-          <w:szCs w:val="18"/>
-        </w:rPr>
-        <w:t>plugin</w:t>
-      </w:r>
-      <w:proofErr w:type="spellEnd"/>
-      <w:r>
-        <w:rPr>
-          <w:sz w:val="18"/>
-          <w:szCs w:val="18"/>
-        </w:rPr>
-        <w:t xml:space="preserve"> for Eclipse 3.6.</w:t>
-      </w:r>
-      <w:r>
-        <w:rPr>
-          <w:sz w:val="18"/>
-          <w:szCs w:val="18"/>
-        </w:rPr>
-        <w:t xml:space="preserve"> If you are having trouble downloading the </w:t>
-      </w:r>
-      <w:proofErr w:type="spellStart"/>
-      <w:r>
-        <w:rPr>
-          <w:sz w:val="18"/>
-          <w:szCs w:val="18"/>
-        </w:rPr>
-        <w:t>plugin</w:t>
-      </w:r>
-      <w:proofErr w:type="spellEnd"/>
-      <w:r>
-        <w:rPr>
-          <w:sz w:val="18"/>
-          <w:szCs w:val="18"/>
-        </w:rPr>
-        <w:t xml:space="preserve"> direct from Eclipse, please see the section </w:t>
-      </w:r>
-    </w:p>
-    <w:p>
-      <w:pPr>
-        <w:ind w:firstLine="0"/>
-        <w:rPr>
-          <w:sz w:val="18"/>
-          <w:szCs w:val="18"/>
-        </w:rPr>
-      </w:pPr>
-      <w:proofErr w:type="gramStart"/>
+        <w:t>Please remember that we need plugin for Eclipse 3.6.</w:t>
+      </w:r>
+      <w:r>
+        <w:rPr>
+          <w:sz w:val="18"/>
+          <w:szCs w:val="18"/>
+        </w:rPr>
+        <w:t xml:space="preserve"> If you are having trouble downloading the plugin direct from Eclipse, please see the section </w:t>
+      </w:r>
+    </w:p>
+    <w:p>
+      <w:pPr>
+        <w:ind w:firstLine="0"/>
+        <w:rPr>
+          <w:sz w:val="18"/>
+          <w:szCs w:val="18"/>
+        </w:rPr>
+      </w:pPr>
       <w:r>
         <w:rPr>
           <w:sz w:val="18"/>
@@ -723,7 +674,6 @@
         </w:rPr>
         <w:t>” on the page.</w:t>
       </w:r>
-      <w:proofErr w:type="gramEnd"/>
     </w:p>
     <w:p>
       <w:pPr>
@@ -1073,54 +1023,64 @@
           <w:u w:val="single"/>
         </w:rPr>
       </w:pPr>
-      <w:proofErr w:type="spellStart"/>
       <w:r>
         <w:rPr>
           <w:u w:val="single"/>
         </w:rPr>
         <w:t>MySQL</w:t>
       </w:r>
-      <w:proofErr w:type="spellEnd"/>
-    </w:p>
-    <w:p>
-      <w:pPr>
-        <w:ind w:firstLine="0"/>
-        <w:rPr>
-          <w:sz w:val="18"/>
-          <w:szCs w:val="18"/>
-        </w:rPr>
-      </w:pPr>
-    </w:p>
-    <w:p>
-      <w:pPr>
-        <w:ind w:firstLine="0"/>
-        <w:rPr>
-          <w:sz w:val="18"/>
-          <w:szCs w:val="18"/>
-        </w:rPr>
-      </w:pPr>
-      <w:r>
-        <w:rPr>
-          <w:sz w:val="18"/>
-          <w:szCs w:val="18"/>
-        </w:rPr>
-        <w:t xml:space="preserve">MAT currently uses </w:t>
-      </w:r>
-      <w:proofErr w:type="spellStart"/>
-      <w:r>
-        <w:rPr>
-          <w:sz w:val="18"/>
-          <w:szCs w:val="18"/>
-        </w:rPr>
-        <w:t>MySQL</w:t>
-      </w:r>
-      <w:proofErr w:type="spellEnd"/>
-      <w:r>
-        <w:rPr>
-          <w:sz w:val="18"/>
-          <w:szCs w:val="18"/>
-        </w:rPr>
-        <w:t xml:space="preserve"> community version 5.5.</w:t>
+    </w:p>
+    <w:p>
+      <w:pPr>
+        <w:ind w:firstLine="0"/>
+        <w:rPr>
+          <w:sz w:val="18"/>
+          <w:szCs w:val="18"/>
+        </w:rPr>
+      </w:pPr>
+    </w:p>
+    <w:p>
+      <w:pPr>
+        <w:ind w:firstLine="0"/>
+        <w:rPr>
+          <w:sz w:val="18"/>
+          <w:szCs w:val="18"/>
+        </w:rPr>
+      </w:pPr>
+      <w:r>
+        <w:rPr>
+          <w:sz w:val="18"/>
+          <w:szCs w:val="18"/>
+        </w:rPr>
+        <w:t xml:space="preserve">MAT currently uses MySQL community version 5.5, but there is no reason why a newer version won’t work with MAT as long as it is accompanied by </w:t>
+      </w:r>
+      <w:r>
+        <w:rPr>
+          <w:sz w:val="18"/>
+          <w:szCs w:val="18"/>
+        </w:rPr>
+        <w:t>the appro</w:t>
+      </w:r>
+      <w:r>
+        <w:rPr>
+          <w:sz w:val="18"/>
+          <w:szCs w:val="18"/>
+        </w:rPr>
+        <w:t>p</w:t>
+      </w:r>
+      <w:r>
+        <w:rPr>
+          <w:sz w:val="18"/>
+          <w:szCs w:val="18"/>
+        </w:rPr>
+        <w:t>riate</w:t>
+      </w:r>
+      <w:r>
+        <w:rPr>
+          <w:sz w:val="18"/>
+          <w:szCs w:val="18"/>
+        </w:rPr>
+        <w:t xml:space="preserve"> MySQL JDBC driver jar.</w:t>
       </w:r>
       <w:r>
         <w:rPr>
@@ -1134,30 +1094,7 @@
           <w:sz w:val="18"/>
           <w:szCs w:val="18"/>
         </w:rPr>
-        <w:t xml:space="preserve">Download </w:t>
-      </w:r>
-      <w:proofErr w:type="spellStart"/>
-      <w:r>
-        <w:rPr>
-          <w:sz w:val="18"/>
-          <w:szCs w:val="18"/>
-        </w:rPr>
-        <w:t>MySQL</w:t>
-      </w:r>
-      <w:proofErr w:type="spellEnd"/>
-      <w:r>
-        <w:rPr>
-          <w:sz w:val="18"/>
-          <w:szCs w:val="18"/>
-        </w:rPr>
-        <w:t xml:space="preserve"> community server</w:t>
-      </w:r>
-      <w:r>
-        <w:rPr>
-          <w:sz w:val="18"/>
-          <w:szCs w:val="18"/>
-        </w:rPr>
-        <w:t xml:space="preserve"> 5.5</w:t>
+        <w:t>Download MySQL community server</w:t>
       </w:r>
       <w:r>
         <w:rPr>
@@ -1178,30 +1115,31 @@
           <w:sz w:val="18"/>
           <w:szCs w:val="18"/>
         </w:rPr>
-        <w:t xml:space="preserve"> your Operating System</w:t>
-      </w:r>
-      <w:r>
-        <w:rPr>
-          <w:sz w:val="18"/>
-          <w:szCs w:val="18"/>
-        </w:rPr>
-        <w:t xml:space="preserve">. Installing </w:t>
-      </w:r>
-      <w:proofErr w:type="spellStart"/>
-      <w:r>
-        <w:rPr>
-          <w:sz w:val="18"/>
-          <w:szCs w:val="18"/>
-        </w:rPr>
-        <w:t>MySQL</w:t>
-      </w:r>
-      <w:proofErr w:type="spellEnd"/>
-      <w:r>
-        <w:rPr>
-          <w:sz w:val="18"/>
-          <w:szCs w:val="18"/>
-        </w:rPr>
-        <w:t xml:space="preserve"> workbench</w:t>
+        <w:t xml:space="preserve"> your Operating System </w:t>
+      </w:r>
+      <w:r>
+        <w:rPr>
+          <w:sz w:val="18"/>
+          <w:szCs w:val="18"/>
+        </w:rPr>
+        <w:t xml:space="preserve">from </w:t>
+      </w:r>
+      <w:hyperlink r:id="rId10" w:history="1">
+        <w:r>
+          <w:rPr>
+            <w:rStyle w:val="Hyperlink"/>
+            <w:sz w:val="18"/>
+            <w:szCs w:val="18"/>
+          </w:rPr>
+          <w:t>http://dev.mysql.com/downloads/</w:t>
+        </w:r>
+      </w:hyperlink>
+      <w:r>
+        <w:rPr>
+          <w:sz w:val="18"/>
+          <w:szCs w:val="18"/>
+        </w:rPr>
+        <w:t>. Installing MySQL workbench</w:t>
       </w:r>
       <w:r>
         <w:rPr>
@@ -1261,71 +1199,24 @@
           <w:sz w:val="18"/>
           <w:szCs w:val="18"/>
         </w:rPr>
-        <w:t xml:space="preserve">of the </w:t>
-      </w:r>
-      <w:proofErr w:type="spellStart"/>
-      <w:r>
-        <w:rPr>
-          <w:sz w:val="18"/>
-          <w:szCs w:val="18"/>
-        </w:rPr>
-        <w:t>MySQL</w:t>
-      </w:r>
-      <w:proofErr w:type="spellEnd"/>
-      <w:r>
-        <w:rPr>
-          <w:sz w:val="18"/>
-          <w:szCs w:val="18"/>
-        </w:rPr>
-        <w:t xml:space="preserve"> username and password when installing.</w:t>
-      </w:r>
-    </w:p>
-    <w:p>
-      <w:pPr>
-        <w:ind w:firstLine="0"/>
-        <w:rPr>
-          <w:sz w:val="18"/>
-          <w:szCs w:val="18"/>
-        </w:rPr>
-      </w:pPr>
-      <w:r>
-        <w:rPr>
-          <w:sz w:val="18"/>
-          <w:szCs w:val="18"/>
-        </w:rPr>
-        <w:t>Under the ‘mat’ folder find ‘Blank DB Scripts.zip’ and extract it. This file will contain the .</w:t>
-      </w:r>
-      <w:proofErr w:type="spellStart"/>
-      <w:r>
-        <w:rPr>
-          <w:sz w:val="18"/>
-          <w:szCs w:val="18"/>
-        </w:rPr>
-        <w:t>sql</w:t>
-      </w:r>
-      <w:proofErr w:type="spellEnd"/>
-      <w:r>
-        <w:rPr>
-          <w:sz w:val="18"/>
-          <w:szCs w:val="18"/>
-        </w:rPr>
-        <w:t xml:space="preserve"> files to create an initial database. Within this zip is also a file called ‘ReadMe.txt’ which will indicate the order in which you would need to run the .</w:t>
-      </w:r>
-      <w:proofErr w:type="spellStart"/>
-      <w:r>
-        <w:rPr>
-          <w:sz w:val="18"/>
-          <w:szCs w:val="18"/>
-        </w:rPr>
-        <w:t>sql</w:t>
-      </w:r>
-      <w:proofErr w:type="spellEnd"/>
-      <w:r>
-        <w:rPr>
-          <w:sz w:val="18"/>
-          <w:szCs w:val="18"/>
-        </w:rPr>
-        <w:t xml:space="preserve"> files.</w:t>
+        <w:t>of the MySQL username and password when installing.</w:t>
+      </w:r>
+    </w:p>
+    <w:p>
+      <w:pPr>
+        <w:ind w:firstLine="0"/>
+        <w:rPr>
+          <w:sz w:val="18"/>
+          <w:szCs w:val="18"/>
+        </w:rPr>
+      </w:pPr>
+      <w:r>
+        <w:rPr>
+          <w:sz w:val="18"/>
+          <w:szCs w:val="18"/>
+        </w:rPr>
+        <w:lastRenderedPageBreak/>
+        <w:t>Under the ‘mat’ folder find ‘Blank DB Scripts.zip’ and extract it. This file will contain the .sql files to create an initial database. Within this zip is also a file called ‘ReadMe.txt’ which will indicate the order in which you would need to run the .sql files.</w:t>
       </w:r>
       <w:r>
         <w:rPr>
@@ -1463,23 +1354,7 @@
           <w:sz w:val="18"/>
           <w:szCs w:val="18"/>
         </w:rPr>
-        <w:t xml:space="preserve"> Existing Project </w:t>
-      </w:r>
-      <w:proofErr w:type="gramStart"/>
-      <w:r>
-        <w:rPr>
-          <w:sz w:val="18"/>
-          <w:szCs w:val="18"/>
-        </w:rPr>
-        <w:t>Into</w:t>
-      </w:r>
-      <w:proofErr w:type="gramEnd"/>
-      <w:r>
-        <w:rPr>
-          <w:sz w:val="18"/>
-          <w:szCs w:val="18"/>
-        </w:rPr>
-        <w:t xml:space="preserve"> Workspace </w:t>
+        <w:t xml:space="preserve"> Existing Project Into Workspace </w:t>
       </w:r>
       <w:r>
         <w:rPr>
@@ -1676,23 +1551,7 @@
           <w:sz w:val="18"/>
           <w:szCs w:val="18"/>
         </w:rPr>
-        <w:t xml:space="preserve">build.xml (right </w:t>
-      </w:r>
-      <w:proofErr w:type="gramStart"/>
-      <w:r>
-        <w:rPr>
-          <w:sz w:val="18"/>
-          <w:szCs w:val="18"/>
-        </w:rPr>
-        <w:t>click</w:t>
-      </w:r>
-      <w:proofErr w:type="gramEnd"/>
-      <w:r>
-        <w:rPr>
-          <w:sz w:val="18"/>
-          <w:szCs w:val="18"/>
-        </w:rPr>
-        <w:t xml:space="preserve"> and Run As </w:t>
+        <w:t xml:space="preserve">build.xml (right click and Run As </w:t>
       </w:r>
       <w:r>
         <w:rPr>
@@ -1763,17 +1622,8 @@
           <w:sz w:val="18"/>
           <w:szCs w:val="18"/>
         </w:rPr>
-        <w:t>at/work/artifacts/</w:t>
-      </w:r>
-      <w:proofErr w:type="spellStart"/>
-      <w:r>
-        <w:rPr>
-          <w:sz w:val="18"/>
-          <w:szCs w:val="18"/>
-        </w:rPr>
-        <w:t>MeasureAuthoringTool.war</w:t>
-      </w:r>
-      <w:proofErr w:type="spellEnd"/>
+        <w:t>at/work/artifacts/MeasureAuthoringTool.war</w:t>
+      </w:r>
     </w:p>
     <w:p>
       <w:pPr>
@@ -1819,23 +1669,7 @@
           <w:sz w:val="18"/>
           <w:szCs w:val="18"/>
         </w:rPr>
-        <w:t xml:space="preserve">You need to make some changes to some of the files in the code base so that MAT will connect to your local </w:t>
-      </w:r>
-      <w:proofErr w:type="spellStart"/>
-      <w:r>
-        <w:rPr>
-          <w:sz w:val="18"/>
-          <w:szCs w:val="18"/>
-        </w:rPr>
-        <w:t>MySQL</w:t>
-      </w:r>
-      <w:proofErr w:type="spellEnd"/>
-      <w:r>
-        <w:rPr>
-          <w:sz w:val="18"/>
-          <w:szCs w:val="18"/>
-        </w:rPr>
-        <w:t xml:space="preserve"> db.</w:t>
+        <w:t>You need to make some changes to some of the files in the code base so that MAT will connect to your local MySQL db.</w:t>
       </w:r>
     </w:p>
     <w:p>
@@ -1867,14 +1701,7 @@
           <w:sz w:val="18"/>
           <w:szCs w:val="18"/>
         </w:rPr>
-        <w:t xml:space="preserve"> mat/war/WEB-INF/</w:t>
-      </w:r>
-      <w:r>
-        <w:rPr>
-          <w:sz w:val="18"/>
-          <w:szCs w:val="18"/>
-        </w:rPr>
-        <w:t>mat-persistence.xml</w:t>
+        <w:t xml:space="preserve"> mat/war/WEB-INF/mat-persistance.xml</w:t>
       </w:r>
     </w:p>
     <w:p>
@@ -1908,7 +1735,6 @@
         </w:rPr>
         <w:t>“</w:t>
       </w:r>
-      <w:proofErr w:type="spellStart"/>
       <w:r>
         <w:rPr>
           <w:sz w:val="18"/>
@@ -1916,7 +1742,6 @@
         </w:rPr>
         <w:t>dataSource</w:t>
       </w:r>
-      <w:proofErr w:type="spellEnd"/>
       <w:r>
         <w:rPr>
           <w:sz w:val="18"/>
@@ -1929,23 +1754,7 @@
           <w:sz w:val="18"/>
           <w:szCs w:val="18"/>
         </w:rPr>
-        <w:t xml:space="preserve"> bean to point to your local </w:t>
-      </w:r>
-      <w:proofErr w:type="spellStart"/>
-      <w:r>
-        <w:rPr>
-          <w:sz w:val="18"/>
-          <w:szCs w:val="18"/>
-        </w:rPr>
-        <w:t>MySQL</w:t>
-      </w:r>
-      <w:proofErr w:type="spellEnd"/>
-      <w:r>
-        <w:rPr>
-          <w:sz w:val="18"/>
-          <w:szCs w:val="18"/>
-        </w:rPr>
-        <w:t xml:space="preserve"> database.</w:t>
+        <w:t xml:space="preserve"> bean to point to your local MySQL database.</w:t>
       </w:r>
     </w:p>
     <w:p>
@@ -2029,9 +1838,37 @@
           <w:szCs w:val="16"/>
           <w:lang w:bidi="ar-SA"/>
         </w:rPr>
-        <w:t>"</w:t>
-      </w:r>
-      <w:proofErr w:type="spellStart"/>
+        <w:t>"dataSource"</w:t>
+      </w:r>
+      <w:r>
+        <w:rPr>
+          <w:rFonts w:ascii="Courier New" w:hAnsi="Courier New" w:cs="Courier New"/>
+          <w:sz w:val="16"/>
+          <w:szCs w:val="16"/>
+          <w:lang w:bidi="ar-SA"/>
+        </w:rPr>
+        <w:t xml:space="preserve"> </w:t>
+      </w:r>
+      <w:r>
+        <w:rPr>
+          <w:rFonts w:ascii="Courier New" w:hAnsi="Courier New" w:cs="Courier New"/>
+          <w:color w:val="7F007F"/>
+          <w:sz w:val="16"/>
+          <w:szCs w:val="16"/>
+          <w:lang w:bidi="ar-SA"/>
+        </w:rPr>
+        <w:t>class</w:t>
+      </w:r>
+      <w:r>
+        <w:rPr>
+          <w:rFonts w:ascii="Courier New" w:hAnsi="Courier New" w:cs="Courier New"/>
+          <w:color w:val="000000"/>
+          <w:sz w:val="16"/>
+          <w:szCs w:val="16"/>
+          <w:lang w:bidi="ar-SA"/>
+        </w:rPr>
+        <w:t>=</w:t>
+      </w:r>
       <w:r>
         <w:rPr>
           <w:rFonts w:ascii="Courier New" w:hAnsi="Courier New" w:cs="Courier New"/>
@@ -2042,9 +1879,37 @@
           <w:szCs w:val="16"/>
           <w:lang w:bidi="ar-SA"/>
         </w:rPr>
-        <w:t>dataSource</w:t>
-      </w:r>
-      <w:proofErr w:type="spellEnd"/>
+        <w:t>"org.apache.commons.dbcp.BasicDataSource"</w:t>
+      </w:r>
+      <w:r>
+        <w:rPr>
+          <w:rFonts w:ascii="Courier New" w:hAnsi="Courier New" w:cs="Courier New"/>
+          <w:sz w:val="16"/>
+          <w:szCs w:val="16"/>
+          <w:lang w:bidi="ar-SA"/>
+        </w:rPr>
+        <w:t xml:space="preserve"> </w:t>
+      </w:r>
+      <w:r>
+        <w:rPr>
+          <w:rFonts w:ascii="Courier New" w:hAnsi="Courier New" w:cs="Courier New"/>
+          <w:color w:val="7F007F"/>
+          <w:sz w:val="16"/>
+          <w:szCs w:val="16"/>
+          <w:lang w:bidi="ar-SA"/>
+        </w:rPr>
+        <w:t>destroy-method</w:t>
+      </w:r>
+      <w:r>
+        <w:rPr>
+          <w:rFonts w:ascii="Courier New" w:hAnsi="Courier New" w:cs="Courier New"/>
+          <w:color w:val="000000"/>
+          <w:sz w:val="16"/>
+          <w:szCs w:val="16"/>
+          <w:lang w:bidi="ar-SA"/>
+        </w:rPr>
+        <w:t>=</w:t>
+      </w:r>
       <w:r>
         <w:rPr>
           <w:rFonts w:ascii="Courier New" w:hAnsi="Courier New" w:cs="Courier New"/>
@@ -2055,7 +1920,61 @@
           <w:szCs w:val="16"/>
           <w:lang w:bidi="ar-SA"/>
         </w:rPr>
-        <w:t>"</w:t>
+        <w:t>"close"</w:t>
+      </w:r>
+      <w:r>
+        <w:rPr>
+          <w:rFonts w:ascii="Courier New" w:hAnsi="Courier New" w:cs="Courier New"/>
+          <w:color w:val="008080"/>
+          <w:sz w:val="16"/>
+          <w:szCs w:val="16"/>
+          <w:lang w:bidi="ar-SA"/>
+        </w:rPr>
+        <w:t>&gt;</w:t>
+      </w:r>
+    </w:p>
+    <w:p>
+      <w:pPr>
+        <w:autoSpaceDE w:val="0"/>
+        <w:autoSpaceDN w:val="0"/>
+        <w:adjustRightInd w:val="0"/>
+        <w:ind w:firstLine="0"/>
+        <w:rPr>
+          <w:rFonts w:ascii="Courier New" w:hAnsi="Courier New" w:cs="Courier New"/>
+          <w:sz w:val="16"/>
+          <w:szCs w:val="16"/>
+          <w:lang w:bidi="ar-SA"/>
+        </w:rPr>
+      </w:pPr>
+      <w:r>
+        <w:rPr>
+          <w:rFonts w:ascii="Courier New" w:hAnsi="Courier New" w:cs="Courier New"/>
+          <w:color w:val="000000"/>
+          <w:sz w:val="16"/>
+          <w:szCs w:val="16"/>
+          <w:lang w:bidi="ar-SA"/>
+        </w:rPr>
+        <w:t xml:space="preserve">        </w:t>
+      </w:r>
+      <w:r>
+        <w:rPr>
+          <w:rFonts w:ascii="Courier New" w:hAnsi="Courier New" w:cs="Courier New"/>
+          <w:color w:val="008080"/>
+          <w:sz w:val="16"/>
+          <w:szCs w:val="16"/>
+          <w:lang w:bidi="ar-SA"/>
+        </w:rPr>
+        <w:t>&lt;</w:t>
+      </w:r>
+      <w:r>
+        <w:rPr>
+          <w:rFonts w:ascii="Courier New" w:hAnsi="Courier New" w:cs="Courier New"/>
+          <w:color w:val="3F7F7F"/>
+          <w:sz w:val="16"/>
+          <w:szCs w:val="16"/>
+          <w:lang w:bidi="ar-SA"/>
+        </w:rPr>
+        <w:t>property</w:t>
       </w:r>
       <w:r>
         <w:rPr>
@@ -2074,7 +1993,7 @@
           <w:szCs w:val="16"/>
           <w:lang w:bidi="ar-SA"/>
         </w:rPr>
-        <w:t>class</w:t>
+        <w:t>name</w:t>
       </w:r>
       <w:r>
         <w:rPr>
@@ -2096,9 +2015,37 @@
           <w:szCs w:val="16"/>
           <w:lang w:bidi="ar-SA"/>
         </w:rPr>
-        <w:t>"</w:t>
-      </w:r>
-      <w:proofErr w:type="spellStart"/>
+        <w:t>"driverClassName"</w:t>
+      </w:r>
+      <w:r>
+        <w:rPr>
+          <w:rFonts w:ascii="Courier New" w:hAnsi="Courier New" w:cs="Courier New"/>
+          <w:sz w:val="16"/>
+          <w:szCs w:val="16"/>
+          <w:lang w:bidi="ar-SA"/>
+        </w:rPr>
+        <w:t xml:space="preserve"> </w:t>
+      </w:r>
+      <w:r>
+        <w:rPr>
+          <w:rFonts w:ascii="Courier New" w:hAnsi="Courier New" w:cs="Courier New"/>
+          <w:color w:val="7F007F"/>
+          <w:sz w:val="16"/>
+          <w:szCs w:val="16"/>
+          <w:lang w:bidi="ar-SA"/>
+        </w:rPr>
+        <w:t>value</w:t>
+      </w:r>
+      <w:r>
+        <w:rPr>
+          <w:rFonts w:ascii="Courier New" w:hAnsi="Courier New" w:cs="Courier New"/>
+          <w:color w:val="000000"/>
+          <w:sz w:val="16"/>
+          <w:szCs w:val="16"/>
+          <w:lang w:bidi="ar-SA"/>
+        </w:rPr>
+        <w:t>=</w:t>
+      </w:r>
       <w:r>
         <w:rPr>
           <w:rFonts w:ascii="Courier New" w:hAnsi="Courier New" w:cs="Courier New"/>
@@ -2109,9 +2056,91 @@
           <w:szCs w:val="16"/>
           <w:lang w:bidi="ar-SA"/>
         </w:rPr>
-        <w:t>org.apache.commons.dbcp.BasicDataSource</w:t>
-      </w:r>
-      <w:proofErr w:type="spellEnd"/>
+        <w:t>"com.mysql.jdbc.Driver"</w:t>
+      </w:r>
+      <w:r>
+        <w:rPr>
+          <w:rFonts w:ascii="Courier New" w:hAnsi="Courier New" w:cs="Courier New"/>
+          <w:color w:val="008080"/>
+          <w:sz w:val="16"/>
+          <w:szCs w:val="16"/>
+          <w:lang w:bidi="ar-SA"/>
+        </w:rPr>
+        <w:t>/&gt;</w:t>
+      </w:r>
+    </w:p>
+    <w:p>
+      <w:pPr>
+        <w:autoSpaceDE w:val="0"/>
+        <w:autoSpaceDN w:val="0"/>
+        <w:adjustRightInd w:val="0"/>
+        <w:ind w:firstLine="0"/>
+        <w:rPr>
+          <w:rFonts w:ascii="Courier New" w:hAnsi="Courier New" w:cs="Courier New"/>
+          <w:sz w:val="16"/>
+          <w:szCs w:val="16"/>
+          <w:lang w:bidi="ar-SA"/>
+        </w:rPr>
+      </w:pPr>
+      <w:r>
+        <w:rPr>
+          <w:rFonts w:ascii="Courier New" w:hAnsi="Courier New" w:cs="Courier New"/>
+          <w:color w:val="000000"/>
+          <w:sz w:val="16"/>
+          <w:szCs w:val="16"/>
+          <w:lang w:bidi="ar-SA"/>
+        </w:rPr>
+        <w:tab/>
+      </w:r>
+      <w:r>
+        <w:rPr>
+          <w:rFonts w:ascii="Courier New" w:hAnsi="Courier New" w:cs="Courier New"/>
+          <w:color w:val="008080"/>
+          <w:sz w:val="16"/>
+          <w:szCs w:val="16"/>
+          <w:lang w:bidi="ar-SA"/>
+        </w:rPr>
+        <w:t>&lt;</w:t>
+      </w:r>
+      <w:r>
+        <w:rPr>
+          <w:rFonts w:ascii="Courier New" w:hAnsi="Courier New" w:cs="Courier New"/>
+          <w:color w:val="3F7F7F"/>
+          <w:sz w:val="16"/>
+          <w:szCs w:val="16"/>
+          <w:lang w:bidi="ar-SA"/>
+        </w:rPr>
+        <w:t>property</w:t>
+      </w:r>
+      <w:r>
+        <w:rPr>
+          <w:rFonts w:ascii="Courier New" w:hAnsi="Courier New" w:cs="Courier New"/>
+          <w:sz w:val="16"/>
+          <w:szCs w:val="16"/>
+          <w:lang w:bidi="ar-SA"/>
+        </w:rPr>
+        <w:t xml:space="preserve"> </w:t>
+      </w:r>
+      <w:r>
+        <w:rPr>
+          <w:rFonts w:ascii="Courier New" w:hAnsi="Courier New" w:cs="Courier New"/>
+          <w:color w:val="7F007F"/>
+          <w:sz w:val="16"/>
+          <w:szCs w:val="16"/>
+          <w:lang w:bidi="ar-SA"/>
+        </w:rPr>
+        <w:t>name</w:t>
+      </w:r>
+      <w:r>
+        <w:rPr>
+          <w:rFonts w:ascii="Courier New" w:hAnsi="Courier New" w:cs="Courier New"/>
+          <w:color w:val="000000"/>
+          <w:sz w:val="16"/>
+          <w:szCs w:val="16"/>
+          <w:lang w:bidi="ar-SA"/>
+        </w:rPr>
+        <w:t>=</w:t>
+      </w:r>
       <w:r>
         <w:rPr>
           <w:rFonts w:ascii="Courier New" w:hAnsi="Courier New" w:cs="Courier New"/>
@@ -2122,7 +2151,7 @@
           <w:szCs w:val="16"/>
           <w:lang w:bidi="ar-SA"/>
         </w:rPr>
-        <w:t>"</w:t>
+        <w:t>"url"</w:t>
       </w:r>
       <w:r>
         <w:rPr>
@@ -2141,7 +2170,7 @@
           <w:szCs w:val="16"/>
           <w:lang w:bidi="ar-SA"/>
         </w:rPr>
-        <w:t>destroy-method</w:t>
+        <w:t>value</w:t>
       </w:r>
       <w:r>
         <w:rPr>
@@ -2163,397 +2192,7 @@
           <w:szCs w:val="16"/>
           <w:lang w:bidi="ar-SA"/>
         </w:rPr>
-        <w:t>"close"</w:t>
-      </w:r>
-      <w:r>
-        <w:rPr>
-          <w:rFonts w:ascii="Courier New" w:hAnsi="Courier New" w:cs="Courier New"/>
-          <w:color w:val="008080"/>
-          <w:sz w:val="16"/>
-          <w:szCs w:val="16"/>
-          <w:lang w:bidi="ar-SA"/>
-        </w:rPr>
-        <w:t>&gt;</w:t>
-      </w:r>
-    </w:p>
-    <w:p>
-      <w:pPr>
-        <w:autoSpaceDE w:val="0"/>
-        <w:autoSpaceDN w:val="0"/>
-        <w:adjustRightInd w:val="0"/>
-        <w:ind w:firstLine="0"/>
-        <w:rPr>
-          <w:rFonts w:ascii="Courier New" w:hAnsi="Courier New" w:cs="Courier New"/>
-          <w:sz w:val="16"/>
-          <w:szCs w:val="16"/>
-          <w:lang w:bidi="ar-SA"/>
-        </w:rPr>
-      </w:pPr>
-      <w:r>
-        <w:rPr>
-          <w:rFonts w:ascii="Courier New" w:hAnsi="Courier New" w:cs="Courier New"/>
-          <w:color w:val="000000"/>
-          <w:sz w:val="16"/>
-          <w:szCs w:val="16"/>
-          <w:lang w:bidi="ar-SA"/>
-        </w:rPr>
-        <w:t xml:space="preserve">        </w:t>
-      </w:r>
-      <w:r>
-        <w:rPr>
-          <w:rFonts w:ascii="Courier New" w:hAnsi="Courier New" w:cs="Courier New"/>
-          <w:color w:val="008080"/>
-          <w:sz w:val="16"/>
-          <w:szCs w:val="16"/>
-          <w:lang w:bidi="ar-SA"/>
-        </w:rPr>
-        <w:t>&lt;</w:t>
-      </w:r>
-      <w:r>
-        <w:rPr>
-          <w:rFonts w:ascii="Courier New" w:hAnsi="Courier New" w:cs="Courier New"/>
-          <w:color w:val="3F7F7F"/>
-          <w:sz w:val="16"/>
-          <w:szCs w:val="16"/>
-          <w:lang w:bidi="ar-SA"/>
-        </w:rPr>
-        <w:t>property</w:t>
-      </w:r>
-      <w:r>
-        <w:rPr>
-          <w:rFonts w:ascii="Courier New" w:hAnsi="Courier New" w:cs="Courier New"/>
-          <w:sz w:val="16"/>
-          <w:szCs w:val="16"/>
-          <w:lang w:bidi="ar-SA"/>
-        </w:rPr>
-        <w:t xml:space="preserve"> </w:t>
-      </w:r>
-      <w:r>
-        <w:rPr>
-          <w:rFonts w:ascii="Courier New" w:hAnsi="Courier New" w:cs="Courier New"/>
-          <w:color w:val="7F007F"/>
-          <w:sz w:val="16"/>
-          <w:szCs w:val="16"/>
-          <w:lang w:bidi="ar-SA"/>
-        </w:rPr>
-        <w:t>name</w:t>
-      </w:r>
-      <w:r>
-        <w:rPr>
-          <w:rFonts w:ascii="Courier New" w:hAnsi="Courier New" w:cs="Courier New"/>
-          <w:color w:val="000000"/>
-          <w:sz w:val="16"/>
-          <w:szCs w:val="16"/>
-          <w:lang w:bidi="ar-SA"/>
-        </w:rPr>
-        <w:t>=</w:t>
-      </w:r>
-      <w:r>
-        <w:rPr>
-          <w:rFonts w:ascii="Courier New" w:hAnsi="Courier New" w:cs="Courier New"/>
-          <w:i/>
-          <w:iCs/>
-          <w:color w:val="2A00FF"/>
-          <w:sz w:val="16"/>
-          <w:szCs w:val="16"/>
-          <w:lang w:bidi="ar-SA"/>
-        </w:rPr>
-        <w:t>"</w:t>
-      </w:r>
-      <w:proofErr w:type="spellStart"/>
-      <w:r>
-        <w:rPr>
-          <w:rFonts w:ascii="Courier New" w:hAnsi="Courier New" w:cs="Courier New"/>
-          <w:i/>
-          <w:iCs/>
-          <w:color w:val="2A00FF"/>
-          <w:sz w:val="16"/>
-          <w:szCs w:val="16"/>
-          <w:lang w:bidi="ar-SA"/>
-        </w:rPr>
-        <w:t>driverClassName</w:t>
-      </w:r>
-      <w:proofErr w:type="spellEnd"/>
-      <w:r>
-        <w:rPr>
-          <w:rFonts w:ascii="Courier New" w:hAnsi="Courier New" w:cs="Courier New"/>
-          <w:i/>
-          <w:iCs/>
-          <w:color w:val="2A00FF"/>
-          <w:sz w:val="16"/>
-          <w:szCs w:val="16"/>
-          <w:lang w:bidi="ar-SA"/>
-        </w:rPr>
-        <w:t>"</w:t>
-      </w:r>
-      <w:r>
-        <w:rPr>
-          <w:rFonts w:ascii="Courier New" w:hAnsi="Courier New" w:cs="Courier New"/>
-          <w:sz w:val="16"/>
-          <w:szCs w:val="16"/>
-          <w:lang w:bidi="ar-SA"/>
-        </w:rPr>
-        <w:t xml:space="preserve"> </w:t>
-      </w:r>
-      <w:r>
-        <w:rPr>
-          <w:rFonts w:ascii="Courier New" w:hAnsi="Courier New" w:cs="Courier New"/>
-          <w:color w:val="7F007F"/>
-          <w:sz w:val="16"/>
-          <w:szCs w:val="16"/>
-          <w:lang w:bidi="ar-SA"/>
-        </w:rPr>
-        <w:t>value</w:t>
-      </w:r>
-      <w:r>
-        <w:rPr>
-          <w:rFonts w:ascii="Courier New" w:hAnsi="Courier New" w:cs="Courier New"/>
-          <w:color w:val="000000"/>
-          <w:sz w:val="16"/>
-          <w:szCs w:val="16"/>
-          <w:lang w:bidi="ar-SA"/>
-        </w:rPr>
-        <w:t>=</w:t>
-      </w:r>
-      <w:r>
-        <w:rPr>
-          <w:rFonts w:ascii="Courier New" w:hAnsi="Courier New" w:cs="Courier New"/>
-          <w:i/>
-          <w:iCs/>
-          <w:color w:val="2A00FF"/>
-          <w:sz w:val="16"/>
-          <w:szCs w:val="16"/>
-          <w:lang w:bidi="ar-SA"/>
-        </w:rPr>
-        <w:t>"</w:t>
-      </w:r>
-      <w:proofErr w:type="spellStart"/>
-      <w:r>
-        <w:rPr>
-          <w:rFonts w:ascii="Courier New" w:hAnsi="Courier New" w:cs="Courier New"/>
-          <w:i/>
-          <w:iCs/>
-          <w:color w:val="2A00FF"/>
-          <w:sz w:val="16"/>
-          <w:szCs w:val="16"/>
-          <w:lang w:bidi="ar-SA"/>
-        </w:rPr>
-        <w:t>com.mysql.jdbc.Driver</w:t>
-      </w:r>
-      <w:proofErr w:type="spellEnd"/>
-      <w:r>
-        <w:rPr>
-          <w:rFonts w:ascii="Courier New" w:hAnsi="Courier New" w:cs="Courier New"/>
-          <w:i/>
-          <w:iCs/>
-          <w:color w:val="2A00FF"/>
-          <w:sz w:val="16"/>
-          <w:szCs w:val="16"/>
-          <w:lang w:bidi="ar-SA"/>
-        </w:rPr>
-        <w:t>"</w:t>
-      </w:r>
-      <w:r>
-        <w:rPr>
-          <w:rFonts w:ascii="Courier New" w:hAnsi="Courier New" w:cs="Courier New"/>
-          <w:color w:val="008080"/>
-          <w:sz w:val="16"/>
-          <w:szCs w:val="16"/>
-          <w:lang w:bidi="ar-SA"/>
-        </w:rPr>
-        <w:t>/&gt;</w:t>
-      </w:r>
-    </w:p>
-    <w:p>
-      <w:pPr>
-        <w:autoSpaceDE w:val="0"/>
-        <w:autoSpaceDN w:val="0"/>
-        <w:adjustRightInd w:val="0"/>
-        <w:ind w:firstLine="0"/>
-        <w:rPr>
-          <w:rFonts w:ascii="Courier New" w:hAnsi="Courier New" w:cs="Courier New"/>
-          <w:sz w:val="16"/>
-          <w:szCs w:val="16"/>
-          <w:lang w:bidi="ar-SA"/>
-        </w:rPr>
-      </w:pPr>
-      <w:r>
-        <w:rPr>
-          <w:rFonts w:ascii="Courier New" w:hAnsi="Courier New" w:cs="Courier New"/>
-          <w:color w:val="000000"/>
-          <w:sz w:val="16"/>
-          <w:szCs w:val="16"/>
-          <w:lang w:bidi="ar-SA"/>
-        </w:rPr>
-        <w:tab/>
-      </w:r>
-      <w:r>
-        <w:rPr>
-          <w:rFonts w:ascii="Courier New" w:hAnsi="Courier New" w:cs="Courier New"/>
-          <w:color w:val="008080"/>
-          <w:sz w:val="16"/>
-          <w:szCs w:val="16"/>
-          <w:lang w:bidi="ar-SA"/>
-        </w:rPr>
-        <w:t>&lt;</w:t>
-      </w:r>
-      <w:r>
-        <w:rPr>
-          <w:rFonts w:ascii="Courier New" w:hAnsi="Courier New" w:cs="Courier New"/>
-          <w:color w:val="3F7F7F"/>
-          <w:sz w:val="16"/>
-          <w:szCs w:val="16"/>
-          <w:lang w:bidi="ar-SA"/>
-        </w:rPr>
-        <w:t>property</w:t>
-      </w:r>
-      <w:r>
-        <w:rPr>
-          <w:rFonts w:ascii="Courier New" w:hAnsi="Courier New" w:cs="Courier New"/>
-          <w:sz w:val="16"/>
-          <w:szCs w:val="16"/>
-          <w:lang w:bidi="ar-SA"/>
-        </w:rPr>
-        <w:t xml:space="preserve"> </w:t>
-      </w:r>
-      <w:r>
-        <w:rPr>
-          <w:rFonts w:ascii="Courier New" w:hAnsi="Courier New" w:cs="Courier New"/>
-          <w:color w:val="7F007F"/>
-          <w:sz w:val="16"/>
-          <w:szCs w:val="16"/>
-          <w:lang w:bidi="ar-SA"/>
-        </w:rPr>
-        <w:t>name</w:t>
-      </w:r>
-      <w:r>
-        <w:rPr>
-          <w:rFonts w:ascii="Courier New" w:hAnsi="Courier New" w:cs="Courier New"/>
-          <w:color w:val="000000"/>
-          <w:sz w:val="16"/>
-          <w:szCs w:val="16"/>
-          <w:lang w:bidi="ar-SA"/>
-        </w:rPr>
-        <w:t>=</w:t>
-      </w:r>
-      <w:r>
-        <w:rPr>
-          <w:rFonts w:ascii="Courier New" w:hAnsi="Courier New" w:cs="Courier New"/>
-          <w:i/>
-          <w:iCs/>
-          <w:color w:val="2A00FF"/>
-          <w:sz w:val="16"/>
-          <w:szCs w:val="16"/>
-          <w:lang w:bidi="ar-SA"/>
-        </w:rPr>
-        <w:t>"</w:t>
-      </w:r>
-      <w:proofErr w:type="spellStart"/>
-      <w:r>
-        <w:rPr>
-          <w:rFonts w:ascii="Courier New" w:hAnsi="Courier New" w:cs="Courier New"/>
-          <w:i/>
-          <w:iCs/>
-          <w:color w:val="2A00FF"/>
-          <w:sz w:val="16"/>
-          <w:szCs w:val="16"/>
-          <w:lang w:bidi="ar-SA"/>
-        </w:rPr>
-        <w:t>url</w:t>
-      </w:r>
-      <w:proofErr w:type="spellEnd"/>
-      <w:r>
-        <w:rPr>
-          <w:rFonts w:ascii="Courier New" w:hAnsi="Courier New" w:cs="Courier New"/>
-          <w:i/>
-          <w:iCs/>
-          <w:color w:val="2A00FF"/>
-          <w:sz w:val="16"/>
-          <w:szCs w:val="16"/>
-          <w:lang w:bidi="ar-SA"/>
-        </w:rPr>
-        <w:t>"</w:t>
-      </w:r>
-      <w:r>
-        <w:rPr>
-          <w:rFonts w:ascii="Courier New" w:hAnsi="Courier New" w:cs="Courier New"/>
-          <w:sz w:val="16"/>
-          <w:szCs w:val="16"/>
-          <w:lang w:bidi="ar-SA"/>
-        </w:rPr>
-        <w:t xml:space="preserve"> </w:t>
-      </w:r>
-      <w:r>
-        <w:rPr>
-          <w:rFonts w:ascii="Courier New" w:hAnsi="Courier New" w:cs="Courier New"/>
-          <w:color w:val="7F007F"/>
-          <w:sz w:val="16"/>
-          <w:szCs w:val="16"/>
-          <w:lang w:bidi="ar-SA"/>
-        </w:rPr>
-        <w:t>value</w:t>
-      </w:r>
-      <w:r>
-        <w:rPr>
-          <w:rFonts w:ascii="Courier New" w:hAnsi="Courier New" w:cs="Courier New"/>
-          <w:color w:val="000000"/>
-          <w:sz w:val="16"/>
-          <w:szCs w:val="16"/>
-          <w:lang w:bidi="ar-SA"/>
-        </w:rPr>
-        <w:t>=</w:t>
-      </w:r>
-      <w:r>
-        <w:rPr>
-          <w:rFonts w:ascii="Courier New" w:hAnsi="Courier New" w:cs="Courier New"/>
-          <w:i/>
-          <w:iCs/>
-          <w:color w:val="2A00FF"/>
-          <w:sz w:val="16"/>
-          <w:szCs w:val="16"/>
-          <w:lang w:bidi="ar-SA"/>
-        </w:rPr>
-        <w:t>"</w:t>
-      </w:r>
-      <w:proofErr w:type="spellStart"/>
-      <w:r>
-        <w:rPr>
-          <w:rFonts w:ascii="Courier New" w:hAnsi="Courier New" w:cs="Courier New"/>
-          <w:i/>
-          <w:iCs/>
-          <w:color w:val="2A00FF"/>
-          <w:sz w:val="16"/>
-          <w:szCs w:val="16"/>
-          <w:lang w:bidi="ar-SA"/>
-        </w:rPr>
-        <w:t>jdbc</w:t>
-      </w:r>
-      <w:proofErr w:type="gramStart"/>
-      <w:r>
-        <w:rPr>
-          <w:rFonts w:ascii="Courier New" w:hAnsi="Courier New" w:cs="Courier New"/>
-          <w:i/>
-          <w:iCs/>
-          <w:color w:val="2A00FF"/>
-          <w:sz w:val="16"/>
-          <w:szCs w:val="16"/>
-          <w:lang w:bidi="ar-SA"/>
-        </w:rPr>
-        <w:t>:mysql</w:t>
-      </w:r>
-      <w:proofErr w:type="spellEnd"/>
-      <w:proofErr w:type="gramEnd"/>
-      <w:r>
-        <w:rPr>
-          <w:rFonts w:ascii="Courier New" w:hAnsi="Courier New" w:cs="Courier New"/>
-          <w:i/>
-          <w:iCs/>
-          <w:color w:val="2A00FF"/>
-          <w:sz w:val="16"/>
-          <w:szCs w:val="16"/>
-          <w:lang w:bidi="ar-SA"/>
-        </w:rPr>
-        <w:t>://localhost</w:t>
+        <w:t>"jdbc:mysql://localhost</w:t>
       </w:r>
       <w:r>
         <w:rPr>
@@ -3252,20 +2891,8 @@
           <w:szCs w:val="16"/>
           <w:lang w:bidi="ar-SA"/>
         </w:rPr>
-        <w:t>intercept-</w:t>
-      </w:r>
-      <w:proofErr w:type="spellStart"/>
-      <w:r>
-        <w:rPr>
-          <w:rFonts w:ascii="Courier New" w:hAnsi="Courier New" w:cs="Courier New"/>
-          <w:color w:val="3F7F7F"/>
-          <w:sz w:val="16"/>
-          <w:szCs w:val="16"/>
-          <w:lang w:bidi="ar-SA"/>
-        </w:rPr>
-        <w:t>url</w:t>
-      </w:r>
-      <w:proofErr w:type="spellEnd"/>
+        <w:t>intercept-url</w:t>
+      </w:r>
       <w:r>
         <w:rPr>
           <w:rFonts w:ascii="Courier New" w:hAnsi="Courier New" w:cs="Courier New"/>
@@ -3346,47 +2973,7 @@
           <w:szCs w:val="16"/>
           <w:lang w:bidi="ar-SA"/>
         </w:rPr>
-        <w:t>"</w:t>
-      </w:r>
-      <w:proofErr w:type="spellStart"/>
-      <w:proofErr w:type="gramStart"/>
-      <w:r>
-        <w:rPr>
-          <w:rFonts w:ascii="Courier New" w:hAnsi="Courier New" w:cs="Courier New"/>
-          <w:i/>
-          <w:iCs/>
-          <w:color w:val="2A00FF"/>
-          <w:sz w:val="16"/>
-          <w:szCs w:val="16"/>
-          <w:lang w:bidi="ar-SA"/>
-        </w:rPr>
-        <w:t>isAuthenticated</w:t>
-      </w:r>
-      <w:proofErr w:type="spellEnd"/>
-      <w:r>
-        <w:rPr>
-          <w:rFonts w:ascii="Courier New" w:hAnsi="Courier New" w:cs="Courier New"/>
-          <w:i/>
-          <w:iCs/>
-          <w:color w:val="2A00FF"/>
-          <w:sz w:val="16"/>
-          <w:szCs w:val="16"/>
-          <w:lang w:bidi="ar-SA"/>
-        </w:rPr>
-        <w:t>(</w:t>
-      </w:r>
-      <w:proofErr w:type="gramEnd"/>
-      <w:r>
-        <w:rPr>
-          <w:rFonts w:ascii="Courier New" w:hAnsi="Courier New" w:cs="Courier New"/>
-          <w:i/>
-          <w:iCs/>
-          <w:color w:val="2A00FF"/>
-          <w:sz w:val="16"/>
-          <w:szCs w:val="16"/>
-          <w:lang w:bidi="ar-SA"/>
-        </w:rPr>
-        <w:t>)"</w:t>
+        <w:t>"isAuthenticated()"</w:t>
       </w:r>
       <w:r>
         <w:rPr>
@@ -3449,20 +3036,8 @@
           <w:szCs w:val="20"/>
           <w:lang w:bidi="ar-SA"/>
         </w:rPr>
-        <w:t>intercept-</w:t>
-      </w:r>
-      <w:proofErr w:type="spellStart"/>
-      <w:r>
-        <w:rPr>
-          <w:rFonts w:ascii="Courier New" w:hAnsi="Courier New" w:cs="Courier New"/>
-          <w:color w:val="3F7F7F"/>
-          <w:sz w:val="20"/>
-          <w:szCs w:val="20"/>
-          <w:lang w:bidi="ar-SA"/>
-        </w:rPr>
-        <w:t>url</w:t>
-      </w:r>
-      <w:proofErr w:type="spellEnd"/>
+        <w:t>intercept-url</w:t>
+      </w:r>
       <w:r>
         <w:rPr>
           <w:rFonts w:ascii="Courier New" w:hAnsi="Courier New" w:cs="Courier New"/>
@@ -3543,47 +3118,7 @@
           <w:szCs w:val="20"/>
           <w:lang w:bidi="ar-SA"/>
         </w:rPr>
-        <w:t>"</w:t>
-      </w:r>
-      <w:proofErr w:type="spellStart"/>
-      <w:proofErr w:type="gramStart"/>
-      <w:r>
-        <w:rPr>
-          <w:rFonts w:ascii="Courier New" w:hAnsi="Courier New" w:cs="Courier New"/>
-          <w:i/>
-          <w:iCs/>
-          <w:color w:val="2A00FF"/>
-          <w:sz w:val="20"/>
-          <w:szCs w:val="20"/>
-          <w:lang w:bidi="ar-SA"/>
-        </w:rPr>
-        <w:t>isAuthenticated</w:t>
-      </w:r>
-      <w:proofErr w:type="spellEnd"/>
-      <w:r>
-        <w:rPr>
-          <w:rFonts w:ascii="Courier New" w:hAnsi="Courier New" w:cs="Courier New"/>
-          <w:i/>
-          <w:iCs/>
-          <w:color w:val="2A00FF"/>
-          <w:sz w:val="20"/>
-          <w:szCs w:val="20"/>
-          <w:lang w:bidi="ar-SA"/>
-        </w:rPr>
-        <w:t>(</w:t>
-      </w:r>
-      <w:proofErr w:type="gramEnd"/>
-      <w:r>
-        <w:rPr>
-          <w:rFonts w:ascii="Courier New" w:hAnsi="Courier New" w:cs="Courier New"/>
-          <w:i/>
-          <w:iCs/>
-          <w:color w:val="2A00FF"/>
-          <w:sz w:val="20"/>
-          <w:szCs w:val="20"/>
-          <w:lang w:bidi="ar-SA"/>
-        </w:rPr>
-        <w:t>)"</w:t>
+        <w:t>"isAuthenticated()"</w:t>
       </w:r>
       <w:r>
         <w:rPr>
@@ -3665,20 +3200,8 @@
           <w:szCs w:val="16"/>
           <w:lang w:bidi="ar-SA"/>
         </w:rPr>
-        <w:t>default-target-</w:t>
-      </w:r>
-      <w:proofErr w:type="spellStart"/>
-      <w:r>
-        <w:rPr>
-          <w:rFonts w:ascii="Courier New" w:hAnsi="Courier New" w:cs="Courier New"/>
-          <w:color w:val="7F007F"/>
-          <w:sz w:val="16"/>
-          <w:szCs w:val="16"/>
-          <w:lang w:bidi="ar-SA"/>
-        </w:rPr>
-        <w:t>url</w:t>
-      </w:r>
-      <w:proofErr w:type="spellEnd"/>
+        <w:t>default-target-url</w:t>
+      </w:r>
       <w:r>
         <w:rPr>
           <w:rFonts w:ascii="Courier New" w:hAnsi="Courier New" w:cs="Courier New"/>
@@ -3712,9 +3235,19 @@
           <w:szCs w:val="16"/>
           <w:lang w:bidi="ar-SA"/>
         </w:rPr>
-        <w:t>/</w:t>
-      </w:r>
-      <w:proofErr w:type="spellStart"/>
+        <w:t>/Mat.html?gwt.codesvr=127.0.0.1:9997"</w:t>
+      </w:r>
+      <w:r>
+        <w:rPr>
+          <w:rFonts w:ascii="Courier New" w:hAnsi="Courier New" w:cs="Courier New"/>
+          <w:b/>
+          <w:color w:val="000000" w:themeColor="text1"/>
+          <w:sz w:val="16"/>
+          <w:szCs w:val="16"/>
+          <w:lang w:bidi="ar-SA"/>
+        </w:rPr>
+        <w:t xml:space="preserve"> login-page=</w:t>
+      </w:r>
       <w:r>
         <w:rPr>
           <w:rFonts w:ascii="Courier New" w:hAnsi="Courier New" w:cs="Courier New"/>
@@ -3726,73 +3259,7 @@
           <w:szCs w:val="16"/>
           <w:lang w:bidi="ar-SA"/>
         </w:rPr>
-        <w:t>Mat.html?gwt.codesvr</w:t>
-      </w:r>
-      <w:proofErr w:type="spellEnd"/>
-      <w:r>
-        <w:rPr>
-          <w:rFonts w:ascii="Courier New" w:hAnsi="Courier New" w:cs="Courier New"/>
-          <w:b/>
-          <w:i/>
-          <w:iCs/>
-          <w:color w:val="000000" w:themeColor="text1"/>
-          <w:sz w:val="16"/>
-          <w:szCs w:val="16"/>
-          <w:lang w:bidi="ar-SA"/>
-        </w:rPr>
-        <w:t>=127.0.0.1:9997"</w:t>
-      </w:r>
-      <w:r>
-        <w:rPr>
-          <w:rFonts w:ascii="Courier New" w:hAnsi="Courier New" w:cs="Courier New"/>
-          <w:b/>
-          <w:color w:val="000000" w:themeColor="text1"/>
-          <w:sz w:val="16"/>
-          <w:szCs w:val="16"/>
-          <w:lang w:bidi="ar-SA"/>
-        </w:rPr>
-        <w:t xml:space="preserve"> login-page=</w:t>
-      </w:r>
-      <w:r>
-        <w:rPr>
-          <w:rFonts w:ascii="Courier New" w:hAnsi="Courier New" w:cs="Courier New"/>
-          <w:b/>
-          <w:i/>
-          <w:iCs/>
-          <w:color w:val="000000" w:themeColor="text1"/>
-          <w:sz w:val="16"/>
-          <w:szCs w:val="16"/>
-          <w:lang w:bidi="ar-SA"/>
-        </w:rPr>
-        <w:t>"/</w:t>
-      </w:r>
-      <w:proofErr w:type="spellStart"/>
-      <w:r>
-        <w:rPr>
-          <w:rFonts w:ascii="Courier New" w:hAnsi="Courier New" w:cs="Courier New"/>
-          <w:b/>
-          <w:i/>
-          <w:iCs/>
-          <w:color w:val="000000" w:themeColor="text1"/>
-          <w:sz w:val="16"/>
-          <w:szCs w:val="16"/>
-          <w:lang w:bidi="ar-SA"/>
-        </w:rPr>
-        <w:t>Login.html?gwt.codesvr</w:t>
-      </w:r>
-      <w:proofErr w:type="spellEnd"/>
-      <w:r>
-        <w:rPr>
-          <w:rFonts w:ascii="Courier New" w:hAnsi="Courier New" w:cs="Courier New"/>
-          <w:b/>
-          <w:i/>
-          <w:iCs/>
-          <w:color w:val="000000" w:themeColor="text1"/>
-          <w:sz w:val="16"/>
-          <w:szCs w:val="16"/>
-          <w:lang w:bidi="ar-SA"/>
-        </w:rPr>
-        <w:t>=127.0.0.1:9997</w:t>
+        <w:t>"/Login.html?gwt.codesvr=127.0.0.1:9997</w:t>
       </w:r>
       <w:r>
         <w:rPr>
@@ -3950,20 +3417,8 @@
           <w:szCs w:val="16"/>
           <w:lang w:bidi="ar-SA"/>
         </w:rPr>
-        <w:t>invalid-session-</w:t>
-      </w:r>
-      <w:proofErr w:type="spellStart"/>
-      <w:r>
-        <w:rPr>
-          <w:rFonts w:ascii="Courier New" w:hAnsi="Courier New" w:cs="Courier New"/>
-          <w:color w:val="7F007F"/>
-          <w:sz w:val="16"/>
-          <w:szCs w:val="16"/>
-          <w:lang w:bidi="ar-SA"/>
-        </w:rPr>
-        <w:t>url</w:t>
-      </w:r>
-      <w:proofErr w:type="spellEnd"/>
+        <w:t>invalid-session-url</w:t>
+      </w:r>
       <w:r>
         <w:rPr>
           <w:rFonts w:ascii="Courier New" w:hAnsi="Courier New" w:cs="Courier New"/>
@@ -4204,12 +3659,60 @@
         <w:ind w:firstLine="0"/>
         <w:rPr>
           <w:rFonts w:ascii="Courier New" w:hAnsi="Courier New" w:cs="Courier New"/>
+          <w:sz w:val="16"/>
+          <w:szCs w:val="16"/>
+          <w:lang w:bidi="ar-SA"/>
+        </w:rPr>
+      </w:pPr>
+      <w:r>
+        <w:rPr>
+          <w:rFonts w:ascii="Courier New" w:hAnsi="Courier New" w:cs="Courier New"/>
+          <w:color w:val="000000"/>
+          <w:sz w:val="16"/>
+          <w:szCs w:val="16"/>
+          <w:lang w:bidi="ar-SA"/>
+        </w:rPr>
+        <w:t xml:space="preserve">        </w:t>
+      </w:r>
+      <w:r>
+        <w:rPr>
+          <w:rFonts w:ascii="Courier New" w:hAnsi="Courier New" w:cs="Courier New"/>
           <w:color w:val="008080"/>
           <w:sz w:val="16"/>
           <w:szCs w:val="16"/>
           <w:lang w:bidi="ar-SA"/>
         </w:rPr>
-      </w:pPr>
+        <w:t>&lt;</w:t>
+      </w:r>
+      <w:r>
+        <w:rPr>
+          <w:rFonts w:ascii="Courier New" w:hAnsi="Courier New" w:cs="Courier New"/>
+          <w:color w:val="3F7F7F"/>
+          <w:sz w:val="16"/>
+          <w:szCs w:val="16"/>
+          <w:lang w:bidi="ar-SA"/>
+        </w:rPr>
+        <w:t>custom-filter</w:t>
+      </w:r>
+      <w:r>
+        <w:rPr>
+          <w:rFonts w:ascii="Courier New" w:hAnsi="Courier New" w:cs="Courier New"/>
+          <w:sz w:val="16"/>
+          <w:szCs w:val="16"/>
+          <w:lang w:bidi="ar-SA"/>
+        </w:rPr>
+        <w:t xml:space="preserve"> </w:t>
+      </w:r>
+      <w:r>
+        <w:rPr>
+          <w:rFonts w:ascii="Courier New" w:hAnsi="Courier New" w:cs="Courier New"/>
+          <w:color w:val="7F007F"/>
+          <w:sz w:val="16"/>
+          <w:szCs w:val="16"/>
+          <w:lang w:bidi="ar-SA"/>
+        </w:rPr>
+        <w:t>after</w:t>
+      </w:r>
       <w:r>
         <w:rPr>
           <w:rFonts w:ascii="Courier New" w:hAnsi="Courier New" w:cs="Courier New"/>
@@ -4218,7 +3721,60 @@
           <w:szCs w:val="16"/>
           <w:lang w:bidi="ar-SA"/>
         </w:rPr>
-        <w:t xml:space="preserve">  </w:t>
+        <w:t>=</w:t>
+      </w:r>
+      <w:r>
+        <w:rPr>
+          <w:rFonts w:ascii="Courier New" w:hAnsi="Courier New" w:cs="Courier New"/>
+          <w:i/>
+          <w:iCs/>
+          <w:color w:val="2A00FF"/>
+          <w:sz w:val="16"/>
+          <w:szCs w:val="16"/>
+          <w:lang w:bidi="ar-SA"/>
+        </w:rPr>
+        <w:t>"SECURITY_CONTEXT_FILTER"</w:t>
+      </w:r>
+      <w:r>
+        <w:rPr>
+          <w:rFonts w:ascii="Courier New" w:hAnsi="Courier New" w:cs="Courier New"/>
+          <w:sz w:val="16"/>
+          <w:szCs w:val="16"/>
+          <w:lang w:bidi="ar-SA"/>
+        </w:rPr>
+        <w:t xml:space="preserve"> </w:t>
+      </w:r>
+      <w:r>
+        <w:rPr>
+          <w:rFonts w:ascii="Courier New" w:hAnsi="Courier New" w:cs="Courier New"/>
+          <w:color w:val="7F007F"/>
+          <w:sz w:val="16"/>
+          <w:szCs w:val="16"/>
+          <w:lang w:bidi="ar-SA"/>
+        </w:rPr>
+        <w:t>ref</w:t>
+      </w:r>
+      <w:r>
+        <w:rPr>
+          <w:rFonts w:ascii="Courier New" w:hAnsi="Courier New" w:cs="Courier New"/>
+          <w:color w:val="000000"/>
+          <w:sz w:val="16"/>
+          <w:szCs w:val="16"/>
+          <w:lang w:bidi="ar-SA"/>
+        </w:rPr>
+        <w:t>=</w:t>
+      </w:r>
+      <w:r>
+        <w:rPr>
+          <w:rFonts w:ascii="Courier New" w:hAnsi="Courier New" w:cs="Courier New"/>
+          <w:i/>
+          <w:iCs/>
+          <w:color w:val="2A00FF"/>
+          <w:sz w:val="16"/>
+          <w:szCs w:val="16"/>
+          <w:lang w:bidi="ar-SA"/>
+        </w:rPr>
+        <w:t>"preventCachingFilter"</w:t>
       </w:r>
       <w:r>
         <w:rPr>
@@ -4228,27 +3784,7 @@
           <w:szCs w:val="16"/>
           <w:lang w:bidi="ar-SA"/>
         </w:rPr>
-        <w:t>&lt;/</w:t>
-      </w:r>
-      <w:r>
-        <w:rPr>
-          <w:rFonts w:ascii="Courier New" w:hAnsi="Courier New" w:cs="Courier New"/>
-          <w:color w:val="3F7F7F"/>
-          <w:sz w:val="16"/>
-          <w:szCs w:val="16"/>
-          <w:lang w:bidi="ar-SA"/>
-        </w:rPr>
-        <w:t>http</w:t>
-      </w:r>
-      <w:r>
-        <w:rPr>
-          <w:rFonts w:ascii="Courier New" w:hAnsi="Courier New" w:cs="Courier New"/>
-          <w:color w:val="008080"/>
-          <w:sz w:val="16"/>
-          <w:szCs w:val="16"/>
-          <w:lang w:bidi="ar-SA"/>
-        </w:rPr>
-        <w:t>&gt;</w:t>
+        <w:t>/&gt;</w:t>
       </w:r>
     </w:p>
     <w:p>
@@ -4265,6 +3801,36 @@
           <w:lang w:bidi="ar-SA"/>
         </w:rPr>
       </w:pPr>
+      <w:r>
+        <w:rPr>
+          <w:rFonts w:ascii="Courier New" w:hAnsi="Courier New" w:cs="Courier New"/>
+          <w:color w:val="008080"/>
+          <w:sz w:val="16"/>
+          <w:szCs w:val="16"/>
+          <w:lang w:bidi="ar-SA"/>
+        </w:rPr>
+        <w:t>&lt;/</w:t>
+      </w:r>
+      <w:r>
+        <w:rPr>
+          <w:rFonts w:ascii="Courier New" w:hAnsi="Courier New" w:cs="Courier New"/>
+          <w:color w:val="3F7F7F"/>
+          <w:sz w:val="16"/>
+          <w:szCs w:val="16"/>
+          <w:lang w:bidi="ar-SA"/>
+        </w:rPr>
+        <w:t>http</w:t>
+      </w:r>
+      <w:r>
+        <w:rPr>
+          <w:rFonts w:ascii="Courier New" w:hAnsi="Courier New" w:cs="Courier New"/>
+          <w:color w:val="008080"/>
+          <w:sz w:val="16"/>
+          <w:szCs w:val="16"/>
+          <w:lang w:bidi="ar-SA"/>
+        </w:rPr>
+        <w:t>&gt;</w:t>
+      </w:r>
     </w:p>
     <w:p>
       <w:pPr>
@@ -4273,30 +3839,13 @@
         <w:adjustRightInd w:val="0"/>
         <w:ind w:firstLine="0"/>
         <w:rPr>
-          <w:rFonts w:cs="Courier New"/>
-          <w:sz w:val="18"/>
-          <w:szCs w:val="18"/>
-          <w:lang w:bidi="ar-SA"/>
-        </w:rPr>
-      </w:pPr>
-      <w:r>
-        <w:rPr>
-          <w:rFonts w:cs="Courier New"/>
-          <w:sz w:val="18"/>
-          <w:szCs w:val="18"/>
-          <w:lang w:bidi="ar-SA"/>
-        </w:rPr>
-        <w:t>Next go to</w:t>
-      </w:r>
-      <w:r>
-        <w:rPr>
-          <w:rFonts w:cs="Courier New"/>
-          <w:sz w:val="18"/>
-          <w:szCs w:val="18"/>
-          <w:lang w:bidi="ar-SA"/>
-        </w:rPr>
-        <w:t>,</w:t>
-      </w:r>
+          <w:rFonts w:ascii="Courier New" w:hAnsi="Courier New" w:cs="Courier New"/>
+          <w:color w:val="008080"/>
+          <w:sz w:val="16"/>
+          <w:szCs w:val="16"/>
+          <w:lang w:bidi="ar-SA"/>
+        </w:rPr>
+      </w:pPr>
     </w:p>
     <w:p>
       <w:pPr>
@@ -4311,6 +3860,24 @@
           <w:lang w:bidi="ar-SA"/>
         </w:rPr>
       </w:pPr>
+      <w:r>
+        <w:rPr>
+          <w:rFonts w:cs="Courier New"/>
+          <w:sz w:val="18"/>
+          <w:szCs w:val="18"/>
+          <w:lang w:bidi="ar-SA"/>
+        </w:rPr>
+        <w:t>Next go to</w:t>
+      </w:r>
+      <w:r>
+        <w:rPr>
+          <w:rFonts w:cs="Courier New"/>
+          <w:sz w:val="18"/>
+          <w:szCs w:val="18"/>
+          <w:lang w:bidi="ar-SA"/>
+        </w:rPr>
+        <w:t>,</w:t>
+      </w:r>
     </w:p>
     <w:p>
       <w:pPr>
@@ -4325,44 +3892,6 @@
           <w:lang w:bidi="ar-SA"/>
         </w:rPr>
       </w:pPr>
-      <w:proofErr w:type="gramStart"/>
-      <w:r>
-        <w:rPr>
-          <w:sz w:val="18"/>
-          <w:szCs w:val="18"/>
-        </w:rPr>
-        <w:t>mat/war/WEB-INF</w:t>
-      </w:r>
-      <w:proofErr w:type="gramEnd"/>
-      <w:r>
-        <w:rPr>
-          <w:rFonts w:cs="Courier New"/>
-          <w:sz w:val="18"/>
-          <w:szCs w:val="18"/>
-          <w:lang w:bidi="ar-SA"/>
-        </w:rPr>
-        <w:t xml:space="preserve"> /</w:t>
-      </w:r>
-      <w:proofErr w:type="spellStart"/>
-      <w:r>
-        <w:rPr>
-          <w:rFonts w:cs="Courier New"/>
-          <w:sz w:val="18"/>
-          <w:szCs w:val="18"/>
-          <w:lang w:bidi="ar-SA"/>
-        </w:rPr>
-        <w:t>applicationContext</w:t>
-      </w:r>
-      <w:proofErr w:type="spellEnd"/>
-      <w:r>
-        <w:rPr>
-          <w:rFonts w:cs="Courier New"/>
-          <w:sz w:val="18"/>
-          <w:szCs w:val="18"/>
-          <w:lang w:bidi="ar-SA"/>
-        </w:rPr>
-        <w:t>-mail</w:t>
-      </w:r>
     </w:p>
     <w:p>
       <w:pPr>
@@ -4379,14 +3908,20 @@
       </w:pPr>
       <w:r>
         <w:rPr>
+          <w:sz w:val="18"/>
+          <w:szCs w:val="18"/>
+        </w:rPr>
+        <w:t>mat/war/WEB-INF</w:t>
+      </w:r>
+      <w:r>
+        <w:rPr>
           <w:rFonts w:cs="Courier New"/>
           <w:sz w:val="18"/>
           <w:szCs w:val="18"/>
           <w:lang w:bidi="ar-SA"/>
         </w:rPr>
-        <w:t>Make changes to the ‘</w:t>
-      </w:r>
-      <w:proofErr w:type="spellStart"/>
+        <w:t xml:space="preserve"> /</w:t>
+      </w:r>
       <w:r>
         <w:rPr>
           <w:rFonts w:cs="Courier New"/>
@@ -4394,57 +3929,7 @@
           <w:szCs w:val="18"/>
           <w:lang w:bidi="ar-SA"/>
         </w:rPr>
-        <w:t>mailSender</w:t>
-      </w:r>
-      <w:proofErr w:type="spellEnd"/>
-      <w:r>
-        <w:rPr>
-          <w:rFonts w:cs="Courier New"/>
-          <w:sz w:val="18"/>
-          <w:szCs w:val="18"/>
-          <w:lang w:bidi="ar-SA"/>
-        </w:rPr>
-        <w:t>’ bean to point to proper mail server and then to the ‘</w:t>
-      </w:r>
-      <w:proofErr w:type="spellStart"/>
-      <w:r>
-        <w:rPr>
-          <w:rFonts w:cs="Courier New"/>
-          <w:sz w:val="18"/>
-          <w:szCs w:val="18"/>
-          <w:lang w:bidi="ar-SA"/>
-        </w:rPr>
-        <w:t>templateMessage</w:t>
-      </w:r>
-      <w:proofErr w:type="spellEnd"/>
-      <w:r>
-        <w:rPr>
-          <w:rFonts w:cs="Courier New"/>
-          <w:sz w:val="18"/>
-          <w:szCs w:val="18"/>
-          <w:lang w:bidi="ar-SA"/>
-        </w:rPr>
-        <w:t xml:space="preserve">’ bean to set the correct </w:t>
-      </w:r>
-      <w:proofErr w:type="gramStart"/>
-      <w:r>
-        <w:rPr>
-          <w:rFonts w:cs="Courier New"/>
-          <w:sz w:val="18"/>
-          <w:szCs w:val="18"/>
-          <w:lang w:bidi="ar-SA"/>
-        </w:rPr>
-        <w:t>From</w:t>
-      </w:r>
-      <w:proofErr w:type="gramEnd"/>
-      <w:r>
-        <w:rPr>
-          <w:rFonts w:cs="Courier New"/>
-          <w:sz w:val="18"/>
-          <w:szCs w:val="18"/>
-          <w:lang w:bidi="ar-SA"/>
-        </w:rPr>
-        <w:t xml:space="preserve"> address.</w:t>
+        <w:t>applicationContext-mail</w:t>
       </w:r>
     </w:p>
     <w:p>
@@ -4454,13 +3939,21 @@
         <w:adjustRightInd w:val="0"/>
         <w:ind w:firstLine="0"/>
         <w:rPr>
-          <w:rFonts w:ascii="Courier New" w:hAnsi="Courier New" w:cs="Courier New"/>
-          <w:color w:val="008080"/>
-          <w:sz w:val="16"/>
-          <w:szCs w:val="16"/>
-          <w:lang w:bidi="ar-SA"/>
-        </w:rPr>
-      </w:pPr>
+          <w:rFonts w:cs="Courier New"/>
+          <w:sz w:val="18"/>
+          <w:szCs w:val="18"/>
+          <w:lang w:bidi="ar-SA"/>
+        </w:rPr>
+      </w:pPr>
+      <w:r>
+        <w:rPr>
+          <w:rFonts w:cs="Courier New"/>
+          <w:sz w:val="18"/>
+          <w:szCs w:val="18"/>
+          <w:lang w:bidi="ar-SA"/>
+        </w:rPr>
+        <w:t>Make changes to the ‘mailSender’ bean to point to proper mail server and then to the ‘templateMessage’ bean to set the correct From address.</w:t>
+      </w:r>
     </w:p>
     <w:p>
       <w:pPr>
@@ -4469,15 +3962,13 @@
         <w:adjustRightInd w:val="0"/>
         <w:ind w:firstLine="0"/>
         <w:rPr>
-          <w:u w:val="single"/>
-        </w:rPr>
-      </w:pPr>
-      <w:r>
-        <w:rPr>
-          <w:u w:val="single"/>
-        </w:rPr>
-        <w:t>Run MAT</w:t>
-      </w:r>
+          <w:rFonts w:ascii="Courier New" w:hAnsi="Courier New" w:cs="Courier New"/>
+          <w:color w:val="008080"/>
+          <w:sz w:val="16"/>
+          <w:szCs w:val="16"/>
+          <w:lang w:bidi="ar-SA"/>
+        </w:rPr>
+      </w:pPr>
     </w:p>
     <w:p>
       <w:pPr>
@@ -4489,6 +3980,12 @@
           <w:u w:val="single"/>
         </w:rPr>
       </w:pPr>
+      <w:r>
+        <w:rPr>
+          <w:u w:val="single"/>
+        </w:rPr>
+        <w:t>Run MAT</w:t>
+      </w:r>
     </w:p>
     <w:p>
       <w:pPr>
@@ -4497,21 +3994,9 @@
         <w:adjustRightInd w:val="0"/>
         <w:ind w:firstLine="0"/>
         <w:rPr>
-          <w:rFonts w:cs="Courier New"/>
-          <w:sz w:val="18"/>
-          <w:szCs w:val="18"/>
-          <w:lang w:bidi="ar-SA"/>
-        </w:rPr>
-      </w:pPr>
-      <w:r>
-        <w:rPr>
-          <w:rFonts w:cs="Courier New"/>
-          <w:sz w:val="18"/>
-          <w:szCs w:val="18"/>
-          <w:lang w:bidi="ar-SA"/>
-        </w:rPr>
-        <w:t>Make sure that your database server is running.</w:t>
-      </w:r>
+          <w:u w:val="single"/>
+        </w:rPr>
+      </w:pPr>
     </w:p>
     <w:p>
       <w:pPr>
@@ -4526,6 +4011,15 @@
           <w:lang w:bidi="ar-SA"/>
         </w:rPr>
       </w:pPr>
+      <w:r>
+        <w:rPr>
+          <w:rFonts w:cs="Courier New"/>
+          <w:sz w:val="18"/>
+          <w:szCs w:val="18"/>
+          <w:lang w:bidi="ar-SA"/>
+        </w:rPr>
+        <w:t>Make sure that your database server is running.</w:t>
+      </w:r>
     </w:p>
     <w:p>
       <w:pPr>
@@ -4540,15 +4034,6 @@
           <w:lang w:bidi="ar-SA"/>
         </w:rPr>
       </w:pPr>
-      <w:r>
-        <w:rPr>
-          <w:rFonts w:cs="Courier New"/>
-          <w:sz w:val="18"/>
-          <w:szCs w:val="18"/>
-          <w:lang w:bidi="ar-SA"/>
-        </w:rPr>
-        <w:t>In the Eclipse IDE select,</w:t>
-      </w:r>
     </w:p>
     <w:p>
       <w:pPr>
@@ -4563,6 +4048,15 @@
           <w:lang w:bidi="ar-SA"/>
         </w:rPr>
       </w:pPr>
+      <w:r>
+        <w:rPr>
+          <w:rFonts w:cs="Courier New"/>
+          <w:sz w:val="18"/>
+          <w:szCs w:val="18"/>
+          <w:lang w:bidi="ar-SA"/>
+        </w:rPr>
+        <w:t>In the Eclipse IDE select,</w:t>
+      </w:r>
     </w:p>
     <w:p>
       <w:pPr>
@@ -4577,69 +4071,6 @@
           <w:lang w:bidi="ar-SA"/>
         </w:rPr>
       </w:pPr>
-      <w:r>
-        <w:rPr>
-          <w:rFonts w:cs="Courier New"/>
-          <w:sz w:val="18"/>
-          <w:szCs w:val="18"/>
-          <w:lang w:bidi="ar-SA"/>
-        </w:rPr>
-        <w:t xml:space="preserve">Run </w:t>
-      </w:r>
-      <w:r>
-        <w:rPr>
-          <w:rFonts w:cs="Courier New"/>
-          <w:sz w:val="18"/>
-          <w:szCs w:val="18"/>
-          <w:lang w:bidi="ar-SA"/>
-        </w:rPr>
-        <w:sym w:font="Wingdings" w:char="F0E0"/>
-      </w:r>
-      <w:r>
-        <w:rPr>
-          <w:rFonts w:cs="Courier New"/>
-          <w:sz w:val="18"/>
-          <w:szCs w:val="18"/>
-          <w:lang w:bidi="ar-SA"/>
-        </w:rPr>
-        <w:t xml:space="preserve"> Run Configurations </w:t>
-      </w:r>
-      <w:r>
-        <w:rPr>
-          <w:rFonts w:cs="Courier New"/>
-          <w:sz w:val="18"/>
-          <w:szCs w:val="18"/>
-          <w:lang w:bidi="ar-SA"/>
-        </w:rPr>
-        <w:sym w:font="Wingdings" w:char="F0E0"/>
-      </w:r>
-      <w:r>
-        <w:rPr>
-          <w:rFonts w:cs="Courier New"/>
-          <w:sz w:val="18"/>
-          <w:szCs w:val="18"/>
-          <w:lang w:bidi="ar-SA"/>
-        </w:rPr>
-        <w:t xml:space="preserve"> Web Application </w:t>
-      </w:r>
-      <w:r>
-        <w:rPr>
-          <w:rFonts w:cs="Courier New"/>
-          <w:sz w:val="18"/>
-          <w:szCs w:val="18"/>
-          <w:lang w:bidi="ar-SA"/>
-        </w:rPr>
-        <w:sym w:font="Wingdings" w:char="F0E0"/>
-      </w:r>
-      <w:r>
-        <w:rPr>
-          <w:rFonts w:cs="Courier New"/>
-          <w:sz w:val="18"/>
-          <w:szCs w:val="18"/>
-          <w:lang w:bidi="ar-SA"/>
-        </w:rPr>
-        <w:t xml:space="preserve"> New</w:t>
-      </w:r>
     </w:p>
     <w:p>
       <w:pPr>
@@ -4654,6 +4085,69 @@
           <w:lang w:bidi="ar-SA"/>
         </w:rPr>
       </w:pPr>
+      <w:r>
+        <w:rPr>
+          <w:rFonts w:cs="Courier New"/>
+          <w:sz w:val="18"/>
+          <w:szCs w:val="18"/>
+          <w:lang w:bidi="ar-SA"/>
+        </w:rPr>
+        <w:t xml:space="preserve">Run </w:t>
+      </w:r>
+      <w:r>
+        <w:rPr>
+          <w:rFonts w:cs="Courier New"/>
+          <w:sz w:val="18"/>
+          <w:szCs w:val="18"/>
+          <w:lang w:bidi="ar-SA"/>
+        </w:rPr>
+        <w:sym w:font="Wingdings" w:char="F0E0"/>
+      </w:r>
+      <w:r>
+        <w:rPr>
+          <w:rFonts w:cs="Courier New"/>
+          <w:sz w:val="18"/>
+          <w:szCs w:val="18"/>
+          <w:lang w:bidi="ar-SA"/>
+        </w:rPr>
+        <w:t xml:space="preserve"> Run Configurations </w:t>
+      </w:r>
+      <w:r>
+        <w:rPr>
+          <w:rFonts w:cs="Courier New"/>
+          <w:sz w:val="18"/>
+          <w:szCs w:val="18"/>
+          <w:lang w:bidi="ar-SA"/>
+        </w:rPr>
+        <w:sym w:font="Wingdings" w:char="F0E0"/>
+      </w:r>
+      <w:r>
+        <w:rPr>
+          <w:rFonts w:cs="Courier New"/>
+          <w:sz w:val="18"/>
+          <w:szCs w:val="18"/>
+          <w:lang w:bidi="ar-SA"/>
+        </w:rPr>
+        <w:t xml:space="preserve"> Web Application </w:t>
+      </w:r>
+      <w:r>
+        <w:rPr>
+          <w:rFonts w:cs="Courier New"/>
+          <w:sz w:val="18"/>
+          <w:szCs w:val="18"/>
+          <w:lang w:bidi="ar-SA"/>
+        </w:rPr>
+        <w:sym w:font="Wingdings" w:char="F0E0"/>
+      </w:r>
+      <w:r>
+        <w:rPr>
+          <w:rFonts w:cs="Courier New"/>
+          <w:sz w:val="18"/>
+          <w:szCs w:val="18"/>
+          <w:lang w:bidi="ar-SA"/>
+        </w:rPr>
+        <w:t xml:space="preserve"> New</w:t>
+      </w:r>
     </w:p>
     <w:p>
       <w:pPr>
@@ -4668,16 +4162,6 @@
           <w:lang w:bidi="ar-SA"/>
         </w:rPr>
       </w:pPr>
-      <w:r>
-        <w:rPr>
-          <w:rFonts w:cs="Courier New"/>
-          <w:sz w:val="18"/>
-          <w:szCs w:val="18"/>
-          <w:lang w:bidi="ar-SA"/>
-        </w:rPr>
-        <w:lastRenderedPageBreak/>
-        <w:t xml:space="preserve">Set Main class: </w:t>
-      </w:r>
     </w:p>
     <w:p>
       <w:pPr>
@@ -4692,7 +4176,6 @@
           <w:lang w:bidi="ar-SA"/>
         </w:rPr>
       </w:pPr>
-      <w:proofErr w:type="spellStart"/>
       <w:r>
         <w:rPr>
           <w:rFonts w:cs="Courier New"/>
@@ -4700,9 +4183,8 @@
           <w:szCs w:val="18"/>
           <w:lang w:bidi="ar-SA"/>
         </w:rPr>
-        <w:t>com.google.gwt.dev.DevMode</w:t>
-      </w:r>
-      <w:proofErr w:type="spellEnd"/>
+        <w:t xml:space="preserve">Set Main class: </w:t>
+      </w:r>
     </w:p>
     <w:p>
       <w:pPr>
@@ -4717,6 +4199,15 @@
           <w:lang w:bidi="ar-SA"/>
         </w:rPr>
       </w:pPr>
+      <w:r>
+        <w:rPr>
+          <w:rFonts w:cs="Courier New"/>
+          <w:sz w:val="18"/>
+          <w:szCs w:val="18"/>
+          <w:lang w:bidi="ar-SA"/>
+        </w:rPr>
+        <w:t>com.google.gwt.dev.DevMode</w:t>
+      </w:r>
     </w:p>
     <w:p>
       <w:pPr>
@@ -4731,15 +4222,6 @@
           <w:lang w:bidi="ar-SA"/>
         </w:rPr>
       </w:pPr>
-      <w:r>
-        <w:rPr>
-          <w:rFonts w:cs="Courier New"/>
-          <w:sz w:val="18"/>
-          <w:szCs w:val="18"/>
-          <w:lang w:bidi="ar-SA"/>
-        </w:rPr>
-        <w:t>Select Apply and then Run.</w:t>
-      </w:r>
     </w:p>
     <w:p>
       <w:pPr>
@@ -4754,6 +4236,15 @@
           <w:lang w:bidi="ar-SA"/>
         </w:rPr>
       </w:pPr>
+      <w:r>
+        <w:rPr>
+          <w:rFonts w:cs="Courier New"/>
+          <w:sz w:val="18"/>
+          <w:szCs w:val="18"/>
+          <w:lang w:bidi="ar-SA"/>
+        </w:rPr>
+        <w:t>Select Apply and then Run.</w:t>
+      </w:r>
     </w:p>
     <w:p>
       <w:pPr>
@@ -4763,18 +4254,11 @@
         <w:ind w:firstLine="0"/>
         <w:rPr>
           <w:rFonts w:cs="Courier New"/>
-          <w:u w:val="single"/>
-          <w:lang w:bidi="ar-SA"/>
-        </w:rPr>
-      </w:pPr>
-      <w:r>
-        <w:rPr>
-          <w:rFonts w:cs="Courier New"/>
-          <w:u w:val="single"/>
-          <w:lang w:bidi="ar-SA"/>
-        </w:rPr>
-        <w:t>Logging In to MAT</w:t>
-      </w:r>
+          <w:sz w:val="18"/>
+          <w:szCs w:val="18"/>
+          <w:lang w:bidi="ar-SA"/>
+        </w:rPr>
+      </w:pPr>
     </w:p>
     <w:p>
       <w:pPr>
@@ -4788,6 +4272,14 @@
           <w:lang w:bidi="ar-SA"/>
         </w:rPr>
       </w:pPr>
+      <w:r>
+        <w:rPr>
+          <w:rFonts w:cs="Courier New"/>
+          <w:u w:val="single"/>
+          <w:lang w:bidi="ar-SA"/>
+        </w:rPr>
+        <w:t>Logging In to MAT</w:t>
+      </w:r>
     </w:p>
     <w:p>
       <w:pPr>
@@ -4796,33 +4288,11 @@
         <w:adjustRightInd w:val="0"/>
         <w:ind w:firstLine="0"/>
         <w:rPr>
-          <w:sz w:val="18"/>
-          <w:szCs w:val="18"/>
-        </w:rPr>
-      </w:pPr>
-      <w:r>
-        <w:rPr>
-          <w:sz w:val="18"/>
-          <w:szCs w:val="18"/>
-        </w:rPr>
-        <w:t xml:space="preserve">For logging in to MAT, you will need to get onto </w:t>
-      </w:r>
-      <w:proofErr w:type="spellStart"/>
-      <w:r>
-        <w:rPr>
-          <w:sz w:val="18"/>
-          <w:szCs w:val="18"/>
-        </w:rPr>
-        <w:t>MySQL</w:t>
-      </w:r>
-      <w:proofErr w:type="spellEnd"/>
-      <w:r>
-        <w:rPr>
-          <w:sz w:val="18"/>
-          <w:szCs w:val="18"/>
-        </w:rPr>
-        <w:t xml:space="preserve"> and run the following queries,</w:t>
-      </w:r>
+          <w:rFonts w:cs="Courier New"/>
+          <w:u w:val="single"/>
+          <w:lang w:bidi="ar-SA"/>
+        </w:rPr>
+      </w:pPr>
     </w:p>
     <w:p>
       <w:pPr>
@@ -4835,6 +4305,13 @@
           <w:szCs w:val="18"/>
         </w:rPr>
       </w:pPr>
+      <w:r>
+        <w:rPr>
+          <w:sz w:val="18"/>
+          <w:szCs w:val="18"/>
+        </w:rPr>
+        <w:t>For logging in to MAT, you will need to get onto MySQL and run the following queries,</w:t>
+      </w:r>
     </w:p>
     <w:p>
       <w:pPr>
@@ -4847,27 +4324,6 @@
           <w:szCs w:val="18"/>
         </w:rPr>
       </w:pPr>
-      <w:r>
-        <w:rPr>
-          <w:sz w:val="18"/>
-          <w:szCs w:val="18"/>
-        </w:rPr>
-        <w:t>SELECT * FROM</w:t>
-      </w:r>
-      <w:r>
-        <w:rPr>
-          <w:sz w:val="18"/>
-          <w:szCs w:val="18"/>
-        </w:rPr>
-        <w:t xml:space="preserve"> </w:t>
-      </w:r>
-      <w:r>
-        <w:rPr>
-          <w:sz w:val="18"/>
-          <w:szCs w:val="18"/>
-        </w:rPr>
-        <w:t>USER where USER_ID='Admin';</w:t>
-      </w:r>
     </w:p>
     <w:p>
       <w:pPr>
@@ -4880,6 +4336,27 @@
           <w:szCs w:val="18"/>
         </w:rPr>
       </w:pPr>
+      <w:r>
+        <w:rPr>
+          <w:sz w:val="18"/>
+          <w:szCs w:val="18"/>
+        </w:rPr>
+        <w:t>SELECT * FROM</w:t>
+      </w:r>
+      <w:r>
+        <w:rPr>
+          <w:sz w:val="18"/>
+          <w:szCs w:val="18"/>
+        </w:rPr>
+        <w:t xml:space="preserve"> </w:t>
+      </w:r>
+      <w:r>
+        <w:rPr>
+          <w:sz w:val="18"/>
+          <w:szCs w:val="18"/>
+        </w:rPr>
+        <w:t>USER where USER_ID='Admin';</w:t>
+      </w:r>
     </w:p>
     <w:p>
       <w:pPr>
@@ -4892,13 +4369,6 @@
           <w:szCs w:val="18"/>
         </w:rPr>
       </w:pPr>
-      <w:r>
-        <w:rPr>
-          <w:sz w:val="18"/>
-          <w:szCs w:val="18"/>
-        </w:rPr>
-        <w:t>Look at the LOGIN_ID column, the value there is your User Id.</w:t>
-      </w:r>
     </w:p>
     <w:p>
       <w:pPr>
@@ -4916,7 +4386,7 @@
           <w:sz w:val="18"/>
           <w:szCs w:val="18"/>
         </w:rPr>
-        <w:t>The password for this user is already set as ‘Ursaminor_10’.</w:t>
+        <w:t>Look at the LOGIN_ID column, the value there is your User Id.</w:t>
       </w:r>
     </w:p>
     <w:p>
@@ -4947,7 +4417,21 @@
           <w:sz w:val="18"/>
           <w:szCs w:val="18"/>
         </w:rPr>
-        <w:t>Use the User ID and password on the MAT login screen and log on to MAT.</w:t>
+        <w:t>Now run the following update</w:t>
+      </w:r>
+      <w:r>
+        <w:rPr>
+          <w:sz w:val="18"/>
+          <w:szCs w:val="18"/>
+        </w:rPr>
+        <w:t>/insert</w:t>
+      </w:r>
+      <w:r>
+        <w:rPr>
+          <w:sz w:val="18"/>
+          <w:szCs w:val="18"/>
+        </w:rPr>
+        <w:t xml:space="preserve"> statement on the USER table using your email address,</w:t>
       </w:r>
     </w:p>
     <w:p>
@@ -4961,55 +4445,6 @@
           <w:szCs w:val="18"/>
         </w:rPr>
       </w:pPr>
-      <w:r>
-        <w:rPr>
-          <w:sz w:val="18"/>
-          <w:szCs w:val="18"/>
-        </w:rPr>
-        <w:t xml:space="preserve">Once logged in, go to the </w:t>
-      </w:r>
-      <w:r>
-        <w:rPr>
-          <w:sz w:val="18"/>
-          <w:szCs w:val="18"/>
-        </w:rPr>
-        <w:t>“</w:t>
-      </w:r>
-      <w:r>
-        <w:rPr>
-          <w:sz w:val="18"/>
-          <w:szCs w:val="18"/>
-        </w:rPr>
-        <w:t>MAT Account</w:t>
-      </w:r>
-      <w:r>
-        <w:rPr>
-          <w:sz w:val="18"/>
-          <w:szCs w:val="18"/>
-        </w:rPr>
-        <w:t>”</w:t>
-      </w:r>
-      <w:r>
-        <w:rPr>
-          <w:sz w:val="18"/>
-          <w:szCs w:val="18"/>
-        </w:rPr>
-        <w:t xml:space="preserve"> tab and enter other your details</w:t>
-      </w:r>
-      <w:r>
-        <w:rPr>
-          <w:sz w:val="18"/>
-          <w:szCs w:val="18"/>
-        </w:rPr>
-        <w:t xml:space="preserve"> under the “Personal Information” tab</w:t>
-      </w:r>
-      <w:r>
-        <w:rPr>
-          <w:sz w:val="18"/>
-          <w:szCs w:val="18"/>
-        </w:rPr>
-        <w:t>.</w:t>
-      </w:r>
     </w:p>
     <w:p>
       <w:pPr>
@@ -5027,7 +4462,21 @@
           <w:sz w:val="18"/>
           <w:szCs w:val="18"/>
         </w:rPr>
-        <w:t>Go to the “Security Questions” tab and setup your security questions.</w:t>
+        <w:t xml:space="preserve">UPDATE MAT_APP_NEW.USER SET EMAIL_ADDRESS= </w:t>
+      </w:r>
+      <w:r>
+        <w:rPr>
+          <w:sz w:val="18"/>
+          <w:szCs w:val="18"/>
+        </w:rPr>
+        <w:t>{your email address}</w:t>
+      </w:r>
+      <w:r>
+        <w:rPr>
+          <w:sz w:val="18"/>
+          <w:szCs w:val="18"/>
+        </w:rPr>
+        <w:t xml:space="preserve"> WHERE USER_ID='Admin';</w:t>
       </w:r>
     </w:p>
     <w:p>
@@ -5041,27 +4490,6 @@
           <w:szCs w:val="18"/>
         </w:rPr>
       </w:pPr>
-      <w:r>
-        <w:rPr>
-          <w:sz w:val="18"/>
-          <w:szCs w:val="18"/>
-        </w:rPr>
-        <w:t xml:space="preserve">Also </w:t>
-      </w:r>
-      <w:r>
-        <w:rPr>
-          <w:sz w:val="18"/>
-          <w:szCs w:val="18"/>
-        </w:rPr>
-        <w:t>i</w:t>
-      </w:r>
-      <w:r>
-        <w:rPr>
-          <w:sz w:val="18"/>
-          <w:szCs w:val="18"/>
-        </w:rPr>
-        <w:t>f you want to set your password to something new, use the “Password” tab.</w:t>
-      </w:r>
     </w:p>
     <w:p>
       <w:pPr>
@@ -5074,6 +4502,13 @@
           <w:szCs w:val="18"/>
         </w:rPr>
       </w:pPr>
+      <w:r>
+        <w:rPr>
+          <w:sz w:val="18"/>
+          <w:szCs w:val="18"/>
+        </w:rPr>
+        <w:t>INSERT INTO USER_SECURITY_QUESTIONS VALUES ('Admin',0,'test','1');</w:t>
+      </w:r>
     </w:p>
     <w:p>
       <w:pPr>
@@ -5091,32 +4526,7 @@
           <w:sz w:val="18"/>
           <w:szCs w:val="18"/>
         </w:rPr>
-        <w:t xml:space="preserve">This is an admin user which will allow you to create a regular user (one that can </w:t>
-      </w:r>
-      <w:proofErr w:type="spellStart"/>
-      <w:r>
-        <w:rPr>
-          <w:sz w:val="18"/>
-          <w:szCs w:val="18"/>
-        </w:rPr>
-        <w:t>create</w:t>
-      </w:r>
-      <w:proofErr w:type="gramStart"/>
-      <w:r>
-        <w:rPr>
-          <w:sz w:val="18"/>
-          <w:szCs w:val="18"/>
-        </w:rPr>
-        <w:t>,edit</w:t>
-      </w:r>
-      <w:proofErr w:type="spellEnd"/>
-      <w:proofErr w:type="gramEnd"/>
-      <w:r>
-        <w:rPr>
-          <w:sz w:val="18"/>
-          <w:szCs w:val="18"/>
-        </w:rPr>
-        <w:t>, delete measures).</w:t>
+        <w:t>INSERT INTO USER_SECURITY_QUESTIONS VALUES ('Admin',1,'test','4');</w:t>
       </w:r>
     </w:p>
     <w:p>
@@ -5130,6 +4540,166 @@
           <w:szCs w:val="18"/>
         </w:rPr>
       </w:pPr>
+      <w:r>
+        <w:rPr>
+          <w:sz w:val="18"/>
+          <w:szCs w:val="18"/>
+        </w:rPr>
+        <w:t>INSERT INTO USER_SECURITY_QUESTIONS VALUES ('Admin',2,'test','5');</w:t>
+      </w:r>
+    </w:p>
+    <w:p>
+      <w:pPr>
+        <w:autoSpaceDE w:val="0"/>
+        <w:autoSpaceDN w:val="0"/>
+        <w:adjustRightInd w:val="0"/>
+        <w:ind w:firstLine="0"/>
+        <w:rPr>
+          <w:sz w:val="18"/>
+          <w:szCs w:val="18"/>
+        </w:rPr>
+      </w:pPr>
+    </w:p>
+    <w:p>
+      <w:pPr>
+        <w:autoSpaceDE w:val="0"/>
+        <w:autoSpaceDN w:val="0"/>
+        <w:adjustRightInd w:val="0"/>
+        <w:ind w:firstLine="0"/>
+        <w:rPr>
+          <w:sz w:val="18"/>
+          <w:szCs w:val="18"/>
+        </w:rPr>
+      </w:pPr>
+      <w:r>
+        <w:rPr>
+          <w:sz w:val="18"/>
+          <w:szCs w:val="18"/>
+        </w:rPr>
+        <w:t>On the MAT Login screen, click on the “Forgot your Password” link and enter your User Id that was retrieved from the USER table.</w:t>
+      </w:r>
+    </w:p>
+    <w:p>
+      <w:pPr>
+        <w:autoSpaceDE w:val="0"/>
+        <w:autoSpaceDN w:val="0"/>
+        <w:adjustRightInd w:val="0"/>
+        <w:ind w:firstLine="0"/>
+        <w:rPr>
+          <w:sz w:val="18"/>
+          <w:szCs w:val="18"/>
+        </w:rPr>
+      </w:pPr>
+      <w:r>
+        <w:rPr>
+          <w:sz w:val="18"/>
+          <w:szCs w:val="18"/>
+        </w:rPr>
+        <w:t>Once you see the Security Question, enter the answer as ‘test’ and Submit.</w:t>
+      </w:r>
+    </w:p>
+    <w:p>
+      <w:pPr>
+        <w:autoSpaceDE w:val="0"/>
+        <w:autoSpaceDN w:val="0"/>
+        <w:adjustRightInd w:val="0"/>
+        <w:ind w:firstLine="0"/>
+        <w:rPr>
+          <w:sz w:val="18"/>
+          <w:szCs w:val="18"/>
+        </w:rPr>
+      </w:pPr>
+      <w:r>
+        <w:rPr>
+          <w:sz w:val="18"/>
+          <w:szCs w:val="18"/>
+        </w:rPr>
+        <w:t>If you have set the correct values in ‘mat/war/WEB-INF</w:t>
+      </w:r>
+      <w:r>
+        <w:rPr>
+          <w:rFonts w:cs="Courier New"/>
+          <w:sz w:val="18"/>
+          <w:szCs w:val="18"/>
+          <w:lang w:bidi="ar-SA"/>
+        </w:rPr>
+        <w:t xml:space="preserve"> /</w:t>
+      </w:r>
+      <w:r>
+        <w:rPr>
+          <w:rFonts w:cs="Courier New"/>
+          <w:sz w:val="18"/>
+          <w:szCs w:val="18"/>
+          <w:lang w:bidi="ar-SA"/>
+        </w:rPr>
+        <w:t>applicationContext-mail</w:t>
+      </w:r>
+      <w:r>
+        <w:rPr>
+          <w:sz w:val="18"/>
+          <w:szCs w:val="18"/>
+        </w:rPr>
+        <w:t>’ you</w:t>
+      </w:r>
+      <w:r>
+        <w:rPr>
+          <w:sz w:val="18"/>
+          <w:szCs w:val="18"/>
+        </w:rPr>
+        <w:t xml:space="preserve"> s</w:t>
+      </w:r>
+      <w:r>
+        <w:rPr>
+          <w:sz w:val="18"/>
+          <w:szCs w:val="18"/>
+        </w:rPr>
+        <w:t xml:space="preserve">hall now receive an email with your new </w:t>
+      </w:r>
+      <w:r>
+        <w:rPr>
+          <w:sz w:val="18"/>
+          <w:szCs w:val="18"/>
+        </w:rPr>
+        <w:t>temporary</w:t>
+      </w:r>
+      <w:r>
+        <w:rPr>
+          <w:sz w:val="18"/>
+          <w:szCs w:val="18"/>
+        </w:rPr>
+        <w:t xml:space="preserve"> password in it.</w:t>
+      </w:r>
+    </w:p>
+    <w:p>
+      <w:pPr>
+        <w:autoSpaceDE w:val="0"/>
+        <w:autoSpaceDN w:val="0"/>
+        <w:adjustRightInd w:val="0"/>
+        <w:ind w:firstLine="0"/>
+        <w:rPr>
+          <w:sz w:val="18"/>
+          <w:szCs w:val="18"/>
+        </w:rPr>
+      </w:pPr>
+    </w:p>
+    <w:p>
+      <w:pPr>
+        <w:autoSpaceDE w:val="0"/>
+        <w:autoSpaceDN w:val="0"/>
+        <w:adjustRightInd w:val="0"/>
+        <w:ind w:firstLine="0"/>
+        <w:rPr>
+          <w:sz w:val="18"/>
+          <w:szCs w:val="18"/>
+        </w:rPr>
+      </w:pPr>
+      <w:r>
+        <w:rPr>
+          <w:sz w:val="18"/>
+          <w:szCs w:val="18"/>
+        </w:rPr>
+        <w:t>You can now login to MAT.</w:t>
+      </w:r>
     </w:p>
     <w:sectPr>
       <w:pgSz w:w="12240" w:h="15840"/>

</xml_diff>

<commit_message>
Code for Sprint 38.
</commit_message>
<xml_diff>
--- a/mat/src/Measure Authoring Tool Installation.docx
+++ b/mat/src/Measure Authoring Tool Installation.docx
@@ -75,7 +75,23 @@
           <w:sz w:val="18"/>
           <w:szCs w:val="18"/>
         </w:rPr>
-        <w:t xml:space="preserve">MAT uses MySQL as its backend database server. The IDE used </w:t>
+        <w:t xml:space="preserve">MAT uses </w:t>
+      </w:r>
+      <w:proofErr w:type="spellStart"/>
+      <w:r>
+        <w:rPr>
+          <w:sz w:val="18"/>
+          <w:szCs w:val="18"/>
+        </w:rPr>
+        <w:t>MySQL</w:t>
+      </w:r>
+      <w:proofErr w:type="spellEnd"/>
+      <w:r>
+        <w:rPr>
+          <w:sz w:val="18"/>
+          <w:szCs w:val="18"/>
+        </w:rPr>
+        <w:t xml:space="preserve"> as its backend database server. The IDE used </w:t>
       </w:r>
       <w:r>
         <w:rPr>
@@ -635,24 +651,57 @@
           <w:sz w:val="18"/>
           <w:szCs w:val="18"/>
         </w:rPr>
-        <w:t>Please remember that we need plugin for Eclipse 3.6.</w:t>
-      </w:r>
-      <w:r>
-        <w:rPr>
-          <w:sz w:val="18"/>
-          <w:szCs w:val="18"/>
-        </w:rPr>
-        <w:t xml:space="preserve"> If you are having trouble downloading the plugin direct from Eclipse, please see the section </w:t>
-      </w:r>
-    </w:p>
-    <w:p>
-      <w:pPr>
-        <w:ind w:firstLine="0"/>
-        <w:rPr>
-          <w:sz w:val="18"/>
-          <w:szCs w:val="18"/>
-        </w:rPr>
-      </w:pPr>
+        <w:t xml:space="preserve">Please remember that we need </w:t>
+      </w:r>
+      <w:proofErr w:type="spellStart"/>
+      <w:r>
+        <w:rPr>
+          <w:sz w:val="18"/>
+          <w:szCs w:val="18"/>
+        </w:rPr>
+        <w:t>plugin</w:t>
+      </w:r>
+      <w:proofErr w:type="spellEnd"/>
+      <w:r>
+        <w:rPr>
+          <w:sz w:val="18"/>
+          <w:szCs w:val="18"/>
+        </w:rPr>
+        <w:t xml:space="preserve"> for Eclipse 3.6.</w:t>
+      </w:r>
+      <w:r>
+        <w:rPr>
+          <w:sz w:val="18"/>
+          <w:szCs w:val="18"/>
+        </w:rPr>
+        <w:t xml:space="preserve"> If you are having trouble downloading the </w:t>
+      </w:r>
+      <w:proofErr w:type="spellStart"/>
+      <w:r>
+        <w:rPr>
+          <w:sz w:val="18"/>
+          <w:szCs w:val="18"/>
+        </w:rPr>
+        <w:t>plugin</w:t>
+      </w:r>
+      <w:proofErr w:type="spellEnd"/>
+      <w:r>
+        <w:rPr>
+          <w:sz w:val="18"/>
+          <w:szCs w:val="18"/>
+        </w:rPr>
+        <w:t xml:space="preserve"> direct from Eclipse, please see the section </w:t>
+      </w:r>
+    </w:p>
+    <w:p>
+      <w:pPr>
+        <w:ind w:firstLine="0"/>
+        <w:rPr>
+          <w:sz w:val="18"/>
+          <w:szCs w:val="18"/>
+        </w:rPr>
+      </w:pPr>
+      <w:proofErr w:type="gramStart"/>
       <w:r>
         <w:rPr>
           <w:sz w:val="18"/>
@@ -674,6 +723,7 @@
         </w:rPr>
         <w:t>” on the page.</w:t>
       </w:r>
+      <w:proofErr w:type="gramEnd"/>
     </w:p>
     <w:p>
       <w:pPr>
@@ -1023,64 +1073,54 @@
           <w:u w:val="single"/>
         </w:rPr>
       </w:pPr>
+      <w:proofErr w:type="spellStart"/>
       <w:r>
         <w:rPr>
           <w:u w:val="single"/>
         </w:rPr>
         <w:t>MySQL</w:t>
       </w:r>
-    </w:p>
-    <w:p>
-      <w:pPr>
-        <w:ind w:firstLine="0"/>
-        <w:rPr>
-          <w:sz w:val="18"/>
-          <w:szCs w:val="18"/>
-        </w:rPr>
-      </w:pPr>
-    </w:p>
-    <w:p>
-      <w:pPr>
-        <w:ind w:firstLine="0"/>
-        <w:rPr>
-          <w:sz w:val="18"/>
-          <w:szCs w:val="18"/>
-        </w:rPr>
-      </w:pPr>
-      <w:r>
-        <w:rPr>
-          <w:sz w:val="18"/>
-          <w:szCs w:val="18"/>
-        </w:rPr>
-        <w:t xml:space="preserve">MAT currently uses MySQL community version 5.5, but there is no reason why a newer version won’t work with MAT as long as it is accompanied by </w:t>
-      </w:r>
-      <w:r>
-        <w:rPr>
-          <w:sz w:val="18"/>
-          <w:szCs w:val="18"/>
-        </w:rPr>
-        <w:t>the appro</w:t>
-      </w:r>
-      <w:r>
-        <w:rPr>
-          <w:sz w:val="18"/>
-          <w:szCs w:val="18"/>
-        </w:rPr>
-        <w:t>p</w:t>
-      </w:r>
-      <w:r>
-        <w:rPr>
-          <w:sz w:val="18"/>
-          <w:szCs w:val="18"/>
-        </w:rPr>
-        <w:t>riate</w:t>
-      </w:r>
-      <w:r>
-        <w:rPr>
-          <w:sz w:val="18"/>
-          <w:szCs w:val="18"/>
-        </w:rPr>
-        <w:t xml:space="preserve"> MySQL JDBC driver jar.</w:t>
+      <w:proofErr w:type="spellEnd"/>
+    </w:p>
+    <w:p>
+      <w:pPr>
+        <w:ind w:firstLine="0"/>
+        <w:rPr>
+          <w:sz w:val="18"/>
+          <w:szCs w:val="18"/>
+        </w:rPr>
+      </w:pPr>
+    </w:p>
+    <w:p>
+      <w:pPr>
+        <w:ind w:firstLine="0"/>
+        <w:rPr>
+          <w:sz w:val="18"/>
+          <w:szCs w:val="18"/>
+        </w:rPr>
+      </w:pPr>
+      <w:r>
+        <w:rPr>
+          <w:sz w:val="18"/>
+          <w:szCs w:val="18"/>
+        </w:rPr>
+        <w:t xml:space="preserve">MAT currently uses </w:t>
+      </w:r>
+      <w:proofErr w:type="spellStart"/>
+      <w:r>
+        <w:rPr>
+          <w:sz w:val="18"/>
+          <w:szCs w:val="18"/>
+        </w:rPr>
+        <w:t>MySQL</w:t>
+      </w:r>
+      <w:proofErr w:type="spellEnd"/>
+      <w:r>
+        <w:rPr>
+          <w:sz w:val="18"/>
+          <w:szCs w:val="18"/>
+        </w:rPr>
+        <w:t xml:space="preserve"> community version 5.5.</w:t>
       </w:r>
       <w:r>
         <w:rPr>
@@ -1094,7 +1134,30 @@
           <w:sz w:val="18"/>
           <w:szCs w:val="18"/>
         </w:rPr>
-        <w:t>Download MySQL community server</w:t>
+        <w:t xml:space="preserve">Download </w:t>
+      </w:r>
+      <w:proofErr w:type="spellStart"/>
+      <w:r>
+        <w:rPr>
+          <w:sz w:val="18"/>
+          <w:szCs w:val="18"/>
+        </w:rPr>
+        <w:t>MySQL</w:t>
+      </w:r>
+      <w:proofErr w:type="spellEnd"/>
+      <w:r>
+        <w:rPr>
+          <w:sz w:val="18"/>
+          <w:szCs w:val="18"/>
+        </w:rPr>
+        <w:t xml:space="preserve"> community server</w:t>
+      </w:r>
+      <w:r>
+        <w:rPr>
+          <w:sz w:val="18"/>
+          <w:szCs w:val="18"/>
+        </w:rPr>
+        <w:t xml:space="preserve"> 5.5</w:t>
       </w:r>
       <w:r>
         <w:rPr>
@@ -1115,31 +1178,30 @@
           <w:sz w:val="18"/>
           <w:szCs w:val="18"/>
         </w:rPr>
-        <w:t xml:space="preserve"> your Operating System </w:t>
-      </w:r>
-      <w:r>
-        <w:rPr>
-          <w:sz w:val="18"/>
-          <w:szCs w:val="18"/>
-        </w:rPr>
-        <w:t xml:space="preserve">from </w:t>
-      </w:r>
-      <w:hyperlink r:id="rId10" w:history="1">
-        <w:r>
-          <w:rPr>
-            <w:rStyle w:val="Hyperlink"/>
-            <w:sz w:val="18"/>
-            <w:szCs w:val="18"/>
-          </w:rPr>
-          <w:t>http://dev.mysql.com/downloads/</w:t>
-        </w:r>
-      </w:hyperlink>
-      <w:r>
-        <w:rPr>
-          <w:sz w:val="18"/>
-          <w:szCs w:val="18"/>
-        </w:rPr>
-        <w:t>. Installing MySQL workbench</w:t>
+        <w:t xml:space="preserve"> your Operating System</w:t>
+      </w:r>
+      <w:r>
+        <w:rPr>
+          <w:sz w:val="18"/>
+          <w:szCs w:val="18"/>
+        </w:rPr>
+        <w:t xml:space="preserve">. Installing </w:t>
+      </w:r>
+      <w:proofErr w:type="spellStart"/>
+      <w:r>
+        <w:rPr>
+          <w:sz w:val="18"/>
+          <w:szCs w:val="18"/>
+        </w:rPr>
+        <w:t>MySQL</w:t>
+      </w:r>
+      <w:proofErr w:type="spellEnd"/>
+      <w:r>
+        <w:rPr>
+          <w:sz w:val="18"/>
+          <w:szCs w:val="18"/>
+        </w:rPr>
+        <w:t xml:space="preserve"> workbench</w:t>
       </w:r>
       <w:r>
         <w:rPr>
@@ -1199,24 +1261,71 @@
           <w:sz w:val="18"/>
           <w:szCs w:val="18"/>
         </w:rPr>
-        <w:t>of the MySQL username and password when installing.</w:t>
-      </w:r>
-    </w:p>
-    <w:p>
-      <w:pPr>
-        <w:ind w:firstLine="0"/>
-        <w:rPr>
-          <w:sz w:val="18"/>
-          <w:szCs w:val="18"/>
-        </w:rPr>
-      </w:pPr>
-      <w:r>
-        <w:rPr>
-          <w:sz w:val="18"/>
-          <w:szCs w:val="18"/>
-        </w:rPr>
-        <w:lastRenderedPageBreak/>
-        <w:t>Under the ‘mat’ folder find ‘Blank DB Scripts.zip’ and extract it. This file will contain the .sql files to create an initial database. Within this zip is also a file called ‘ReadMe.txt’ which will indicate the order in which you would need to run the .sql files.</w:t>
+        <w:t xml:space="preserve">of the </w:t>
+      </w:r>
+      <w:proofErr w:type="spellStart"/>
+      <w:r>
+        <w:rPr>
+          <w:sz w:val="18"/>
+          <w:szCs w:val="18"/>
+        </w:rPr>
+        <w:t>MySQL</w:t>
+      </w:r>
+      <w:proofErr w:type="spellEnd"/>
+      <w:r>
+        <w:rPr>
+          <w:sz w:val="18"/>
+          <w:szCs w:val="18"/>
+        </w:rPr>
+        <w:t xml:space="preserve"> username and password when installing.</w:t>
+      </w:r>
+    </w:p>
+    <w:p>
+      <w:pPr>
+        <w:ind w:firstLine="0"/>
+        <w:rPr>
+          <w:sz w:val="18"/>
+          <w:szCs w:val="18"/>
+        </w:rPr>
+      </w:pPr>
+      <w:r>
+        <w:rPr>
+          <w:sz w:val="18"/>
+          <w:szCs w:val="18"/>
+        </w:rPr>
+        <w:t>Under the ‘mat’ folder find ‘Blank DB Scripts.zip’ and extract it. This file will contain the .</w:t>
+      </w:r>
+      <w:proofErr w:type="spellStart"/>
+      <w:r>
+        <w:rPr>
+          <w:sz w:val="18"/>
+          <w:szCs w:val="18"/>
+        </w:rPr>
+        <w:t>sql</w:t>
+      </w:r>
+      <w:proofErr w:type="spellEnd"/>
+      <w:r>
+        <w:rPr>
+          <w:sz w:val="18"/>
+          <w:szCs w:val="18"/>
+        </w:rPr>
+        <w:t xml:space="preserve"> files to create an initial database. Within this zip is also a file called ‘ReadMe.txt’ which will indicate the order in which you would need to run the .</w:t>
+      </w:r>
+      <w:proofErr w:type="spellStart"/>
+      <w:r>
+        <w:rPr>
+          <w:sz w:val="18"/>
+          <w:szCs w:val="18"/>
+        </w:rPr>
+        <w:t>sql</w:t>
+      </w:r>
+      <w:proofErr w:type="spellEnd"/>
+      <w:r>
+        <w:rPr>
+          <w:sz w:val="18"/>
+          <w:szCs w:val="18"/>
+        </w:rPr>
+        <w:t xml:space="preserve"> files.</w:t>
       </w:r>
       <w:r>
         <w:rPr>
@@ -1354,7 +1463,23 @@
           <w:sz w:val="18"/>
           <w:szCs w:val="18"/>
         </w:rPr>
-        <w:t xml:space="preserve"> Existing Project Into Workspace </w:t>
+        <w:t xml:space="preserve"> Existing Project </w:t>
+      </w:r>
+      <w:proofErr w:type="gramStart"/>
+      <w:r>
+        <w:rPr>
+          <w:sz w:val="18"/>
+          <w:szCs w:val="18"/>
+        </w:rPr>
+        <w:t>Into</w:t>
+      </w:r>
+      <w:proofErr w:type="gramEnd"/>
+      <w:r>
+        <w:rPr>
+          <w:sz w:val="18"/>
+          <w:szCs w:val="18"/>
+        </w:rPr>
+        <w:t xml:space="preserve"> Workspace </w:t>
       </w:r>
       <w:r>
         <w:rPr>
@@ -1551,7 +1676,23 @@
           <w:sz w:val="18"/>
           <w:szCs w:val="18"/>
         </w:rPr>
-        <w:t xml:space="preserve">build.xml (right click and Run As </w:t>
+        <w:t xml:space="preserve">build.xml (right </w:t>
+      </w:r>
+      <w:proofErr w:type="gramStart"/>
+      <w:r>
+        <w:rPr>
+          <w:sz w:val="18"/>
+          <w:szCs w:val="18"/>
+        </w:rPr>
+        <w:t>click</w:t>
+      </w:r>
+      <w:proofErr w:type="gramEnd"/>
+      <w:r>
+        <w:rPr>
+          <w:sz w:val="18"/>
+          <w:szCs w:val="18"/>
+        </w:rPr>
+        <w:t xml:space="preserve"> and Run As </w:t>
       </w:r>
       <w:r>
         <w:rPr>
@@ -1622,8 +1763,17 @@
           <w:sz w:val="18"/>
           <w:szCs w:val="18"/>
         </w:rPr>
-        <w:t>at/work/artifacts/MeasureAuthoringTool.war</w:t>
-      </w:r>
+        <w:t>at/work/artifacts/</w:t>
+      </w:r>
+      <w:proofErr w:type="spellStart"/>
+      <w:r>
+        <w:rPr>
+          <w:sz w:val="18"/>
+          <w:szCs w:val="18"/>
+        </w:rPr>
+        <w:t>MeasureAuthoringTool.war</w:t>
+      </w:r>
+      <w:proofErr w:type="spellEnd"/>
     </w:p>
     <w:p>
       <w:pPr>
@@ -1669,7 +1819,23 @@
           <w:sz w:val="18"/>
           <w:szCs w:val="18"/>
         </w:rPr>
-        <w:t>You need to make some changes to some of the files in the code base so that MAT will connect to your local MySQL db.</w:t>
+        <w:t xml:space="preserve">You need to make some changes to some of the files in the code base so that MAT will connect to your local </w:t>
+      </w:r>
+      <w:proofErr w:type="spellStart"/>
+      <w:r>
+        <w:rPr>
+          <w:sz w:val="18"/>
+          <w:szCs w:val="18"/>
+        </w:rPr>
+        <w:t>MySQL</w:t>
+      </w:r>
+      <w:proofErr w:type="spellEnd"/>
+      <w:r>
+        <w:rPr>
+          <w:sz w:val="18"/>
+          <w:szCs w:val="18"/>
+        </w:rPr>
+        <w:t xml:space="preserve"> db.</w:t>
       </w:r>
     </w:p>
     <w:p>
@@ -1701,7 +1867,14 @@
           <w:sz w:val="18"/>
           <w:szCs w:val="18"/>
         </w:rPr>
-        <w:t xml:space="preserve"> mat/war/WEB-INF/mat-persistance.xml</w:t>
+        <w:t xml:space="preserve"> mat/war/WEB-INF/</w:t>
+      </w:r>
+      <w:r>
+        <w:rPr>
+          <w:sz w:val="18"/>
+          <w:szCs w:val="18"/>
+        </w:rPr>
+        <w:t>mat-persistence.xml</w:t>
       </w:r>
     </w:p>
     <w:p>
@@ -1735,6 +1908,7 @@
         </w:rPr>
         <w:t>“</w:t>
       </w:r>
+      <w:proofErr w:type="spellStart"/>
       <w:r>
         <w:rPr>
           <w:sz w:val="18"/>
@@ -1742,6 +1916,7 @@
         </w:rPr>
         <w:t>dataSource</w:t>
       </w:r>
+      <w:proofErr w:type="spellEnd"/>
       <w:r>
         <w:rPr>
           <w:sz w:val="18"/>
@@ -1754,7 +1929,23 @@
           <w:sz w:val="18"/>
           <w:szCs w:val="18"/>
         </w:rPr>
-        <w:t xml:space="preserve"> bean to point to your local MySQL database.</w:t>
+        <w:t xml:space="preserve"> bean to point to your local </w:t>
+      </w:r>
+      <w:proofErr w:type="spellStart"/>
+      <w:r>
+        <w:rPr>
+          <w:sz w:val="18"/>
+          <w:szCs w:val="18"/>
+        </w:rPr>
+        <w:t>MySQL</w:t>
+      </w:r>
+      <w:proofErr w:type="spellEnd"/>
+      <w:r>
+        <w:rPr>
+          <w:sz w:val="18"/>
+          <w:szCs w:val="18"/>
+        </w:rPr>
+        <w:t xml:space="preserve"> database.</w:t>
       </w:r>
     </w:p>
     <w:p>
@@ -1838,37 +2029,9 @@
           <w:szCs w:val="16"/>
           <w:lang w:bidi="ar-SA"/>
         </w:rPr>
-        <w:t>"dataSource"</w:t>
-      </w:r>
-      <w:r>
-        <w:rPr>
-          <w:rFonts w:ascii="Courier New" w:hAnsi="Courier New" w:cs="Courier New"/>
-          <w:sz w:val="16"/>
-          <w:szCs w:val="16"/>
-          <w:lang w:bidi="ar-SA"/>
-        </w:rPr>
-        <w:t xml:space="preserve"> </w:t>
-      </w:r>
-      <w:r>
-        <w:rPr>
-          <w:rFonts w:ascii="Courier New" w:hAnsi="Courier New" w:cs="Courier New"/>
-          <w:color w:val="7F007F"/>
-          <w:sz w:val="16"/>
-          <w:szCs w:val="16"/>
-          <w:lang w:bidi="ar-SA"/>
-        </w:rPr>
-        <w:t>class</w:t>
-      </w:r>
-      <w:r>
-        <w:rPr>
-          <w:rFonts w:ascii="Courier New" w:hAnsi="Courier New" w:cs="Courier New"/>
-          <w:color w:val="000000"/>
-          <w:sz w:val="16"/>
-          <w:szCs w:val="16"/>
-          <w:lang w:bidi="ar-SA"/>
-        </w:rPr>
-        <w:t>=</w:t>
-      </w:r>
+        <w:t>"</w:t>
+      </w:r>
+      <w:proofErr w:type="spellStart"/>
       <w:r>
         <w:rPr>
           <w:rFonts w:ascii="Courier New" w:hAnsi="Courier New" w:cs="Courier New"/>
@@ -1879,37 +2042,9 @@
           <w:szCs w:val="16"/>
           <w:lang w:bidi="ar-SA"/>
         </w:rPr>
-        <w:t>"org.apache.commons.dbcp.BasicDataSource"</w:t>
-      </w:r>
-      <w:r>
-        <w:rPr>
-          <w:rFonts w:ascii="Courier New" w:hAnsi="Courier New" w:cs="Courier New"/>
-          <w:sz w:val="16"/>
-          <w:szCs w:val="16"/>
-          <w:lang w:bidi="ar-SA"/>
-        </w:rPr>
-        <w:t xml:space="preserve"> </w:t>
-      </w:r>
-      <w:r>
-        <w:rPr>
-          <w:rFonts w:ascii="Courier New" w:hAnsi="Courier New" w:cs="Courier New"/>
-          <w:color w:val="7F007F"/>
-          <w:sz w:val="16"/>
-          <w:szCs w:val="16"/>
-          <w:lang w:bidi="ar-SA"/>
-        </w:rPr>
-        <w:t>destroy-method</w:t>
-      </w:r>
-      <w:r>
-        <w:rPr>
-          <w:rFonts w:ascii="Courier New" w:hAnsi="Courier New" w:cs="Courier New"/>
-          <w:color w:val="000000"/>
-          <w:sz w:val="16"/>
-          <w:szCs w:val="16"/>
-          <w:lang w:bidi="ar-SA"/>
-        </w:rPr>
-        <w:t>=</w:t>
-      </w:r>
+        <w:t>dataSource</w:t>
+      </w:r>
+      <w:proofErr w:type="spellEnd"/>
       <w:r>
         <w:rPr>
           <w:rFonts w:ascii="Courier New" w:hAnsi="Courier New" w:cs="Courier New"/>
@@ -1920,6 +2055,114 @@
           <w:szCs w:val="16"/>
           <w:lang w:bidi="ar-SA"/>
         </w:rPr>
+        <w:t>"</w:t>
+      </w:r>
+      <w:r>
+        <w:rPr>
+          <w:rFonts w:ascii="Courier New" w:hAnsi="Courier New" w:cs="Courier New"/>
+          <w:sz w:val="16"/>
+          <w:szCs w:val="16"/>
+          <w:lang w:bidi="ar-SA"/>
+        </w:rPr>
+        <w:t xml:space="preserve"> </w:t>
+      </w:r>
+      <w:r>
+        <w:rPr>
+          <w:rFonts w:ascii="Courier New" w:hAnsi="Courier New" w:cs="Courier New"/>
+          <w:color w:val="7F007F"/>
+          <w:sz w:val="16"/>
+          <w:szCs w:val="16"/>
+          <w:lang w:bidi="ar-SA"/>
+        </w:rPr>
+        <w:t>class</w:t>
+      </w:r>
+      <w:r>
+        <w:rPr>
+          <w:rFonts w:ascii="Courier New" w:hAnsi="Courier New" w:cs="Courier New"/>
+          <w:color w:val="000000"/>
+          <w:sz w:val="16"/>
+          <w:szCs w:val="16"/>
+          <w:lang w:bidi="ar-SA"/>
+        </w:rPr>
+        <w:t>=</w:t>
+      </w:r>
+      <w:r>
+        <w:rPr>
+          <w:rFonts w:ascii="Courier New" w:hAnsi="Courier New" w:cs="Courier New"/>
+          <w:i/>
+          <w:iCs/>
+          <w:color w:val="2A00FF"/>
+          <w:sz w:val="16"/>
+          <w:szCs w:val="16"/>
+          <w:lang w:bidi="ar-SA"/>
+        </w:rPr>
+        <w:t>"</w:t>
+      </w:r>
+      <w:proofErr w:type="spellStart"/>
+      <w:r>
+        <w:rPr>
+          <w:rFonts w:ascii="Courier New" w:hAnsi="Courier New" w:cs="Courier New"/>
+          <w:i/>
+          <w:iCs/>
+          <w:color w:val="2A00FF"/>
+          <w:sz w:val="16"/>
+          <w:szCs w:val="16"/>
+          <w:lang w:bidi="ar-SA"/>
+        </w:rPr>
+        <w:t>org.apache.commons.dbcp.BasicDataSource</w:t>
+      </w:r>
+      <w:proofErr w:type="spellEnd"/>
+      <w:r>
+        <w:rPr>
+          <w:rFonts w:ascii="Courier New" w:hAnsi="Courier New" w:cs="Courier New"/>
+          <w:i/>
+          <w:iCs/>
+          <w:color w:val="2A00FF"/>
+          <w:sz w:val="16"/>
+          <w:szCs w:val="16"/>
+          <w:lang w:bidi="ar-SA"/>
+        </w:rPr>
+        <w:t>"</w:t>
+      </w:r>
+      <w:r>
+        <w:rPr>
+          <w:rFonts w:ascii="Courier New" w:hAnsi="Courier New" w:cs="Courier New"/>
+          <w:sz w:val="16"/>
+          <w:szCs w:val="16"/>
+          <w:lang w:bidi="ar-SA"/>
+        </w:rPr>
+        <w:t xml:space="preserve"> </w:t>
+      </w:r>
+      <w:r>
+        <w:rPr>
+          <w:rFonts w:ascii="Courier New" w:hAnsi="Courier New" w:cs="Courier New"/>
+          <w:color w:val="7F007F"/>
+          <w:sz w:val="16"/>
+          <w:szCs w:val="16"/>
+          <w:lang w:bidi="ar-SA"/>
+        </w:rPr>
+        <w:t>destroy-method</w:t>
+      </w:r>
+      <w:r>
+        <w:rPr>
+          <w:rFonts w:ascii="Courier New" w:hAnsi="Courier New" w:cs="Courier New"/>
+          <w:color w:val="000000"/>
+          <w:sz w:val="16"/>
+          <w:szCs w:val="16"/>
+          <w:lang w:bidi="ar-SA"/>
+        </w:rPr>
+        <w:t>=</w:t>
+      </w:r>
+      <w:r>
+        <w:rPr>
+          <w:rFonts w:ascii="Courier New" w:hAnsi="Courier New" w:cs="Courier New"/>
+          <w:i/>
+          <w:iCs/>
+          <w:color w:val="2A00FF"/>
+          <w:sz w:val="16"/>
+          <w:szCs w:val="16"/>
+          <w:lang w:bidi="ar-SA"/>
+        </w:rPr>
         <w:t>"close"</w:t>
       </w:r>
       <w:r>
@@ -2015,37 +2258,9 @@
           <w:szCs w:val="16"/>
           <w:lang w:bidi="ar-SA"/>
         </w:rPr>
-        <w:t>"driverClassName"</w:t>
-      </w:r>
-      <w:r>
-        <w:rPr>
-          <w:rFonts w:ascii="Courier New" w:hAnsi="Courier New" w:cs="Courier New"/>
-          <w:sz w:val="16"/>
-          <w:szCs w:val="16"/>
-          <w:lang w:bidi="ar-SA"/>
-        </w:rPr>
-        <w:t xml:space="preserve"> </w:t>
-      </w:r>
-      <w:r>
-        <w:rPr>
-          <w:rFonts w:ascii="Courier New" w:hAnsi="Courier New" w:cs="Courier New"/>
-          <w:color w:val="7F007F"/>
-          <w:sz w:val="16"/>
-          <w:szCs w:val="16"/>
-          <w:lang w:bidi="ar-SA"/>
-        </w:rPr>
-        <w:t>value</w:t>
-      </w:r>
-      <w:r>
-        <w:rPr>
-          <w:rFonts w:ascii="Courier New" w:hAnsi="Courier New" w:cs="Courier New"/>
-          <w:color w:val="000000"/>
-          <w:sz w:val="16"/>
-          <w:szCs w:val="16"/>
-          <w:lang w:bidi="ar-SA"/>
-        </w:rPr>
-        <w:t>=</w:t>
-      </w:r>
+        <w:t>"</w:t>
+      </w:r>
+      <w:proofErr w:type="spellStart"/>
       <w:r>
         <w:rPr>
           <w:rFonts w:ascii="Courier New" w:hAnsi="Courier New" w:cs="Courier New"/>
@@ -2056,7 +2271,87 @@
           <w:szCs w:val="16"/>
           <w:lang w:bidi="ar-SA"/>
         </w:rPr>
-        <w:t>"com.mysql.jdbc.Driver"</w:t>
+        <w:t>driverClassName</w:t>
+      </w:r>
+      <w:proofErr w:type="spellEnd"/>
+      <w:r>
+        <w:rPr>
+          <w:rFonts w:ascii="Courier New" w:hAnsi="Courier New" w:cs="Courier New"/>
+          <w:i/>
+          <w:iCs/>
+          <w:color w:val="2A00FF"/>
+          <w:sz w:val="16"/>
+          <w:szCs w:val="16"/>
+          <w:lang w:bidi="ar-SA"/>
+        </w:rPr>
+        <w:t>"</w:t>
+      </w:r>
+      <w:r>
+        <w:rPr>
+          <w:rFonts w:ascii="Courier New" w:hAnsi="Courier New" w:cs="Courier New"/>
+          <w:sz w:val="16"/>
+          <w:szCs w:val="16"/>
+          <w:lang w:bidi="ar-SA"/>
+        </w:rPr>
+        <w:t xml:space="preserve"> </w:t>
+      </w:r>
+      <w:r>
+        <w:rPr>
+          <w:rFonts w:ascii="Courier New" w:hAnsi="Courier New" w:cs="Courier New"/>
+          <w:color w:val="7F007F"/>
+          <w:sz w:val="16"/>
+          <w:szCs w:val="16"/>
+          <w:lang w:bidi="ar-SA"/>
+        </w:rPr>
+        <w:t>value</w:t>
+      </w:r>
+      <w:r>
+        <w:rPr>
+          <w:rFonts w:ascii="Courier New" w:hAnsi="Courier New" w:cs="Courier New"/>
+          <w:color w:val="000000"/>
+          <w:sz w:val="16"/>
+          <w:szCs w:val="16"/>
+          <w:lang w:bidi="ar-SA"/>
+        </w:rPr>
+        <w:t>=</w:t>
+      </w:r>
+      <w:r>
+        <w:rPr>
+          <w:rFonts w:ascii="Courier New" w:hAnsi="Courier New" w:cs="Courier New"/>
+          <w:i/>
+          <w:iCs/>
+          <w:color w:val="2A00FF"/>
+          <w:sz w:val="16"/>
+          <w:szCs w:val="16"/>
+          <w:lang w:bidi="ar-SA"/>
+        </w:rPr>
+        <w:t>"</w:t>
+      </w:r>
+      <w:proofErr w:type="spellStart"/>
+      <w:r>
+        <w:rPr>
+          <w:rFonts w:ascii="Courier New" w:hAnsi="Courier New" w:cs="Courier New"/>
+          <w:i/>
+          <w:iCs/>
+          <w:color w:val="2A00FF"/>
+          <w:sz w:val="16"/>
+          <w:szCs w:val="16"/>
+          <w:lang w:bidi="ar-SA"/>
+        </w:rPr>
+        <w:t>com.mysql.jdbc.Driver</w:t>
+      </w:r>
+      <w:proofErr w:type="spellEnd"/>
+      <w:r>
+        <w:rPr>
+          <w:rFonts w:ascii="Courier New" w:hAnsi="Courier New" w:cs="Courier New"/>
+          <w:i/>
+          <w:iCs/>
+          <w:color w:val="2A00FF"/>
+          <w:sz w:val="16"/>
+          <w:szCs w:val="16"/>
+          <w:lang w:bidi="ar-SA"/>
+        </w:rPr>
+        <w:t>"</w:t>
       </w:r>
       <w:r>
         <w:rPr>
@@ -2151,37 +2446,9 @@
           <w:szCs w:val="16"/>
           <w:lang w:bidi="ar-SA"/>
         </w:rPr>
-        <w:t>"url"</w:t>
-      </w:r>
-      <w:r>
-        <w:rPr>
-          <w:rFonts w:ascii="Courier New" w:hAnsi="Courier New" w:cs="Courier New"/>
-          <w:sz w:val="16"/>
-          <w:szCs w:val="16"/>
-          <w:lang w:bidi="ar-SA"/>
-        </w:rPr>
-        <w:t xml:space="preserve"> </w:t>
-      </w:r>
-      <w:r>
-        <w:rPr>
-          <w:rFonts w:ascii="Courier New" w:hAnsi="Courier New" w:cs="Courier New"/>
-          <w:color w:val="7F007F"/>
-          <w:sz w:val="16"/>
-          <w:szCs w:val="16"/>
-          <w:lang w:bidi="ar-SA"/>
-        </w:rPr>
-        <w:t>value</w:t>
-      </w:r>
-      <w:r>
-        <w:rPr>
-          <w:rFonts w:ascii="Courier New" w:hAnsi="Courier New" w:cs="Courier New"/>
-          <w:color w:val="000000"/>
-          <w:sz w:val="16"/>
-          <w:szCs w:val="16"/>
-          <w:lang w:bidi="ar-SA"/>
-        </w:rPr>
-        <w:t>=</w:t>
-      </w:r>
+        <w:t>"</w:t>
+      </w:r>
+      <w:proofErr w:type="spellStart"/>
       <w:r>
         <w:rPr>
           <w:rFonts w:ascii="Courier New" w:hAnsi="Courier New" w:cs="Courier New"/>
@@ -2192,7 +2459,101 @@
           <w:szCs w:val="16"/>
           <w:lang w:bidi="ar-SA"/>
         </w:rPr>
-        <w:t>"jdbc:mysql://localhost</w:t>
+        <w:t>url</w:t>
+      </w:r>
+      <w:proofErr w:type="spellEnd"/>
+      <w:r>
+        <w:rPr>
+          <w:rFonts w:ascii="Courier New" w:hAnsi="Courier New" w:cs="Courier New"/>
+          <w:i/>
+          <w:iCs/>
+          <w:color w:val="2A00FF"/>
+          <w:sz w:val="16"/>
+          <w:szCs w:val="16"/>
+          <w:lang w:bidi="ar-SA"/>
+        </w:rPr>
+        <w:t>"</w:t>
+      </w:r>
+      <w:r>
+        <w:rPr>
+          <w:rFonts w:ascii="Courier New" w:hAnsi="Courier New" w:cs="Courier New"/>
+          <w:sz w:val="16"/>
+          <w:szCs w:val="16"/>
+          <w:lang w:bidi="ar-SA"/>
+        </w:rPr>
+        <w:t xml:space="preserve"> </w:t>
+      </w:r>
+      <w:r>
+        <w:rPr>
+          <w:rFonts w:ascii="Courier New" w:hAnsi="Courier New" w:cs="Courier New"/>
+          <w:color w:val="7F007F"/>
+          <w:sz w:val="16"/>
+          <w:szCs w:val="16"/>
+          <w:lang w:bidi="ar-SA"/>
+        </w:rPr>
+        <w:t>value</w:t>
+      </w:r>
+      <w:r>
+        <w:rPr>
+          <w:rFonts w:ascii="Courier New" w:hAnsi="Courier New" w:cs="Courier New"/>
+          <w:color w:val="000000"/>
+          <w:sz w:val="16"/>
+          <w:szCs w:val="16"/>
+          <w:lang w:bidi="ar-SA"/>
+        </w:rPr>
+        <w:t>=</w:t>
+      </w:r>
+      <w:r>
+        <w:rPr>
+          <w:rFonts w:ascii="Courier New" w:hAnsi="Courier New" w:cs="Courier New"/>
+          <w:i/>
+          <w:iCs/>
+          <w:color w:val="2A00FF"/>
+          <w:sz w:val="16"/>
+          <w:szCs w:val="16"/>
+          <w:lang w:bidi="ar-SA"/>
+        </w:rPr>
+        <w:t>"</w:t>
+      </w:r>
+      <w:proofErr w:type="spellStart"/>
+      <w:r>
+        <w:rPr>
+          <w:rFonts w:ascii="Courier New" w:hAnsi="Courier New" w:cs="Courier New"/>
+          <w:i/>
+          <w:iCs/>
+          <w:color w:val="2A00FF"/>
+          <w:sz w:val="16"/>
+          <w:szCs w:val="16"/>
+          <w:lang w:bidi="ar-SA"/>
+        </w:rPr>
+        <w:t>jdbc</w:t>
+      </w:r>
+      <w:proofErr w:type="gramStart"/>
+      <w:r>
+        <w:rPr>
+          <w:rFonts w:ascii="Courier New" w:hAnsi="Courier New" w:cs="Courier New"/>
+          <w:i/>
+          <w:iCs/>
+          <w:color w:val="2A00FF"/>
+          <w:sz w:val="16"/>
+          <w:szCs w:val="16"/>
+          <w:lang w:bidi="ar-SA"/>
+        </w:rPr>
+        <w:t>:mysql</w:t>
+      </w:r>
+      <w:proofErr w:type="spellEnd"/>
+      <w:proofErr w:type="gramEnd"/>
+      <w:r>
+        <w:rPr>
+          <w:rFonts w:ascii="Courier New" w:hAnsi="Courier New" w:cs="Courier New"/>
+          <w:i/>
+          <w:iCs/>
+          <w:color w:val="2A00FF"/>
+          <w:sz w:val="16"/>
+          <w:szCs w:val="16"/>
+          <w:lang w:bidi="ar-SA"/>
+        </w:rPr>
+        <w:t>://localhost</w:t>
       </w:r>
       <w:r>
         <w:rPr>
@@ -2891,8 +3252,20 @@
           <w:szCs w:val="16"/>
           <w:lang w:bidi="ar-SA"/>
         </w:rPr>
-        <w:t>intercept-url</w:t>
-      </w:r>
+        <w:t>intercept-</w:t>
+      </w:r>
+      <w:proofErr w:type="spellStart"/>
+      <w:r>
+        <w:rPr>
+          <w:rFonts w:ascii="Courier New" w:hAnsi="Courier New" w:cs="Courier New"/>
+          <w:color w:val="3F7F7F"/>
+          <w:sz w:val="16"/>
+          <w:szCs w:val="16"/>
+          <w:lang w:bidi="ar-SA"/>
+        </w:rPr>
+        <w:t>url</w:t>
+      </w:r>
+      <w:proofErr w:type="spellEnd"/>
       <w:r>
         <w:rPr>
           <w:rFonts w:ascii="Courier New" w:hAnsi="Courier New" w:cs="Courier New"/>
@@ -2973,7 +3346,47 @@
           <w:szCs w:val="16"/>
           <w:lang w:bidi="ar-SA"/>
         </w:rPr>
-        <w:t>"isAuthenticated()"</w:t>
+        <w:t>"</w:t>
+      </w:r>
+      <w:proofErr w:type="spellStart"/>
+      <w:proofErr w:type="gramStart"/>
+      <w:r>
+        <w:rPr>
+          <w:rFonts w:ascii="Courier New" w:hAnsi="Courier New" w:cs="Courier New"/>
+          <w:i/>
+          <w:iCs/>
+          <w:color w:val="2A00FF"/>
+          <w:sz w:val="16"/>
+          <w:szCs w:val="16"/>
+          <w:lang w:bidi="ar-SA"/>
+        </w:rPr>
+        <w:t>isAuthenticated</w:t>
+      </w:r>
+      <w:proofErr w:type="spellEnd"/>
+      <w:r>
+        <w:rPr>
+          <w:rFonts w:ascii="Courier New" w:hAnsi="Courier New" w:cs="Courier New"/>
+          <w:i/>
+          <w:iCs/>
+          <w:color w:val="2A00FF"/>
+          <w:sz w:val="16"/>
+          <w:szCs w:val="16"/>
+          <w:lang w:bidi="ar-SA"/>
+        </w:rPr>
+        <w:t>(</w:t>
+      </w:r>
+      <w:proofErr w:type="gramEnd"/>
+      <w:r>
+        <w:rPr>
+          <w:rFonts w:ascii="Courier New" w:hAnsi="Courier New" w:cs="Courier New"/>
+          <w:i/>
+          <w:iCs/>
+          <w:color w:val="2A00FF"/>
+          <w:sz w:val="16"/>
+          <w:szCs w:val="16"/>
+          <w:lang w:bidi="ar-SA"/>
+        </w:rPr>
+        <w:t>)"</w:t>
       </w:r>
       <w:r>
         <w:rPr>
@@ -3036,8 +3449,20 @@
           <w:szCs w:val="20"/>
           <w:lang w:bidi="ar-SA"/>
         </w:rPr>
-        <w:t>intercept-url</w:t>
-      </w:r>
+        <w:t>intercept-</w:t>
+      </w:r>
+      <w:proofErr w:type="spellStart"/>
+      <w:r>
+        <w:rPr>
+          <w:rFonts w:ascii="Courier New" w:hAnsi="Courier New" w:cs="Courier New"/>
+          <w:color w:val="3F7F7F"/>
+          <w:sz w:val="20"/>
+          <w:szCs w:val="20"/>
+          <w:lang w:bidi="ar-SA"/>
+        </w:rPr>
+        <w:t>url</w:t>
+      </w:r>
+      <w:proofErr w:type="spellEnd"/>
       <w:r>
         <w:rPr>
           <w:rFonts w:ascii="Courier New" w:hAnsi="Courier New" w:cs="Courier New"/>
@@ -3118,7 +3543,47 @@
           <w:szCs w:val="20"/>
           <w:lang w:bidi="ar-SA"/>
         </w:rPr>
-        <w:t>"isAuthenticated()"</w:t>
+        <w:t>"</w:t>
+      </w:r>
+      <w:proofErr w:type="spellStart"/>
+      <w:proofErr w:type="gramStart"/>
+      <w:r>
+        <w:rPr>
+          <w:rFonts w:ascii="Courier New" w:hAnsi="Courier New" w:cs="Courier New"/>
+          <w:i/>
+          <w:iCs/>
+          <w:color w:val="2A00FF"/>
+          <w:sz w:val="20"/>
+          <w:szCs w:val="20"/>
+          <w:lang w:bidi="ar-SA"/>
+        </w:rPr>
+        <w:t>isAuthenticated</w:t>
+      </w:r>
+      <w:proofErr w:type="spellEnd"/>
+      <w:r>
+        <w:rPr>
+          <w:rFonts w:ascii="Courier New" w:hAnsi="Courier New" w:cs="Courier New"/>
+          <w:i/>
+          <w:iCs/>
+          <w:color w:val="2A00FF"/>
+          <w:sz w:val="20"/>
+          <w:szCs w:val="20"/>
+          <w:lang w:bidi="ar-SA"/>
+        </w:rPr>
+        <w:t>(</w:t>
+      </w:r>
+      <w:proofErr w:type="gramEnd"/>
+      <w:r>
+        <w:rPr>
+          <w:rFonts w:ascii="Courier New" w:hAnsi="Courier New" w:cs="Courier New"/>
+          <w:i/>
+          <w:iCs/>
+          <w:color w:val="2A00FF"/>
+          <w:sz w:val="20"/>
+          <w:szCs w:val="20"/>
+          <w:lang w:bidi="ar-SA"/>
+        </w:rPr>
+        <w:t>)"</w:t>
       </w:r>
       <w:r>
         <w:rPr>
@@ -3200,8 +3665,20 @@
           <w:szCs w:val="16"/>
           <w:lang w:bidi="ar-SA"/>
         </w:rPr>
-        <w:t>default-target-url</w:t>
-      </w:r>
+        <w:t>default-target-</w:t>
+      </w:r>
+      <w:proofErr w:type="spellStart"/>
+      <w:r>
+        <w:rPr>
+          <w:rFonts w:ascii="Courier New" w:hAnsi="Courier New" w:cs="Courier New"/>
+          <w:color w:val="7F007F"/>
+          <w:sz w:val="16"/>
+          <w:szCs w:val="16"/>
+          <w:lang w:bidi="ar-SA"/>
+        </w:rPr>
+        <w:t>url</w:t>
+      </w:r>
+      <w:proofErr w:type="spellEnd"/>
       <w:r>
         <w:rPr>
           <w:rFonts w:ascii="Courier New" w:hAnsi="Courier New" w:cs="Courier New"/>
@@ -3235,19 +3712,9 @@
           <w:szCs w:val="16"/>
           <w:lang w:bidi="ar-SA"/>
         </w:rPr>
-        <w:t>/Mat.html?gwt.codesvr=127.0.0.1:9997"</w:t>
-      </w:r>
-      <w:r>
-        <w:rPr>
-          <w:rFonts w:ascii="Courier New" w:hAnsi="Courier New" w:cs="Courier New"/>
-          <w:b/>
-          <w:color w:val="000000" w:themeColor="text1"/>
-          <w:sz w:val="16"/>
-          <w:szCs w:val="16"/>
-          <w:lang w:bidi="ar-SA"/>
-        </w:rPr>
-        <w:t xml:space="preserve"> login-page=</w:t>
-      </w:r>
+        <w:t>/</w:t>
+      </w:r>
+      <w:proofErr w:type="spellStart"/>
       <w:r>
         <w:rPr>
           <w:rFonts w:ascii="Courier New" w:hAnsi="Courier New" w:cs="Courier New"/>
@@ -3259,7 +3726,73 @@
           <w:szCs w:val="16"/>
           <w:lang w:bidi="ar-SA"/>
         </w:rPr>
-        <w:t>"/Login.html?gwt.codesvr=127.0.0.1:9997</w:t>
+        <w:t>Mat.html?gwt.codesvr</w:t>
+      </w:r>
+      <w:proofErr w:type="spellEnd"/>
+      <w:r>
+        <w:rPr>
+          <w:rFonts w:ascii="Courier New" w:hAnsi="Courier New" w:cs="Courier New"/>
+          <w:b/>
+          <w:i/>
+          <w:iCs/>
+          <w:color w:val="000000" w:themeColor="text1"/>
+          <w:sz w:val="16"/>
+          <w:szCs w:val="16"/>
+          <w:lang w:bidi="ar-SA"/>
+        </w:rPr>
+        <w:t>=127.0.0.1:9997"</w:t>
+      </w:r>
+      <w:r>
+        <w:rPr>
+          <w:rFonts w:ascii="Courier New" w:hAnsi="Courier New" w:cs="Courier New"/>
+          <w:b/>
+          <w:color w:val="000000" w:themeColor="text1"/>
+          <w:sz w:val="16"/>
+          <w:szCs w:val="16"/>
+          <w:lang w:bidi="ar-SA"/>
+        </w:rPr>
+        <w:t xml:space="preserve"> login-page=</w:t>
+      </w:r>
+      <w:r>
+        <w:rPr>
+          <w:rFonts w:ascii="Courier New" w:hAnsi="Courier New" w:cs="Courier New"/>
+          <w:b/>
+          <w:i/>
+          <w:iCs/>
+          <w:color w:val="000000" w:themeColor="text1"/>
+          <w:sz w:val="16"/>
+          <w:szCs w:val="16"/>
+          <w:lang w:bidi="ar-SA"/>
+        </w:rPr>
+        <w:t>"/</w:t>
+      </w:r>
+      <w:proofErr w:type="spellStart"/>
+      <w:r>
+        <w:rPr>
+          <w:rFonts w:ascii="Courier New" w:hAnsi="Courier New" w:cs="Courier New"/>
+          <w:b/>
+          <w:i/>
+          <w:iCs/>
+          <w:color w:val="000000" w:themeColor="text1"/>
+          <w:sz w:val="16"/>
+          <w:szCs w:val="16"/>
+          <w:lang w:bidi="ar-SA"/>
+        </w:rPr>
+        <w:t>Login.html?gwt.codesvr</w:t>
+      </w:r>
+      <w:proofErr w:type="spellEnd"/>
+      <w:r>
+        <w:rPr>
+          <w:rFonts w:ascii="Courier New" w:hAnsi="Courier New" w:cs="Courier New"/>
+          <w:b/>
+          <w:i/>
+          <w:iCs/>
+          <w:color w:val="000000" w:themeColor="text1"/>
+          <w:sz w:val="16"/>
+          <w:szCs w:val="16"/>
+          <w:lang w:bidi="ar-SA"/>
+        </w:rPr>
+        <w:t>=127.0.0.1:9997</w:t>
       </w:r>
       <w:r>
         <w:rPr>
@@ -3417,8 +3950,20 @@
           <w:szCs w:val="16"/>
           <w:lang w:bidi="ar-SA"/>
         </w:rPr>
-        <w:t>invalid-session-url</w:t>
-      </w:r>
+        <w:t>invalid-session-</w:t>
+      </w:r>
+      <w:proofErr w:type="spellStart"/>
+      <w:r>
+        <w:rPr>
+          <w:rFonts w:ascii="Courier New" w:hAnsi="Courier New" w:cs="Courier New"/>
+          <w:color w:val="7F007F"/>
+          <w:sz w:val="16"/>
+          <w:szCs w:val="16"/>
+          <w:lang w:bidi="ar-SA"/>
+        </w:rPr>
+        <w:t>url</w:t>
+      </w:r>
+      <w:proofErr w:type="spellEnd"/>
       <w:r>
         <w:rPr>
           <w:rFonts w:ascii="Courier New" w:hAnsi="Courier New" w:cs="Courier New"/>
@@ -3659,6 +4204,7 @@
         <w:ind w:firstLine="0"/>
         <w:rPr>
           <w:rFonts w:ascii="Courier New" w:hAnsi="Courier New" w:cs="Courier New"/>
+          <w:color w:val="008080"/>
           <w:sz w:val="16"/>
           <w:szCs w:val="16"/>
           <w:lang w:bidi="ar-SA"/>
@@ -3672,7 +4218,7 @@
           <w:szCs w:val="16"/>
           <w:lang w:bidi="ar-SA"/>
         </w:rPr>
-        <w:t xml:space="preserve">        </w:t>
+        <w:t xml:space="preserve">  </w:t>
       </w:r>
       <w:r>
         <w:rPr>
@@ -3682,7 +4228,7 @@
           <w:szCs w:val="16"/>
           <w:lang w:bidi="ar-SA"/>
         </w:rPr>
-        <w:t>&lt;</w:t>
+        <w:t>&lt;/</w:t>
       </w:r>
       <w:r>
         <w:rPr>
@@ -3692,89 +4238,7 @@
           <w:szCs w:val="16"/>
           <w:lang w:bidi="ar-SA"/>
         </w:rPr>
-        <w:t>custom-filter</w:t>
-      </w:r>
-      <w:r>
-        <w:rPr>
-          <w:rFonts w:ascii="Courier New" w:hAnsi="Courier New" w:cs="Courier New"/>
-          <w:sz w:val="16"/>
-          <w:szCs w:val="16"/>
-          <w:lang w:bidi="ar-SA"/>
-        </w:rPr>
-        <w:t xml:space="preserve"> </w:t>
-      </w:r>
-      <w:r>
-        <w:rPr>
-          <w:rFonts w:ascii="Courier New" w:hAnsi="Courier New" w:cs="Courier New"/>
-          <w:color w:val="7F007F"/>
-          <w:sz w:val="16"/>
-          <w:szCs w:val="16"/>
-          <w:lang w:bidi="ar-SA"/>
-        </w:rPr>
-        <w:t>after</w:t>
-      </w:r>
-      <w:r>
-        <w:rPr>
-          <w:rFonts w:ascii="Courier New" w:hAnsi="Courier New" w:cs="Courier New"/>
-          <w:color w:val="000000"/>
-          <w:sz w:val="16"/>
-          <w:szCs w:val="16"/>
-          <w:lang w:bidi="ar-SA"/>
-        </w:rPr>
-        <w:t>=</w:t>
-      </w:r>
-      <w:r>
-        <w:rPr>
-          <w:rFonts w:ascii="Courier New" w:hAnsi="Courier New" w:cs="Courier New"/>
-          <w:i/>
-          <w:iCs/>
-          <w:color w:val="2A00FF"/>
-          <w:sz w:val="16"/>
-          <w:szCs w:val="16"/>
-          <w:lang w:bidi="ar-SA"/>
-        </w:rPr>
-        <w:t>"SECURITY_CONTEXT_FILTER"</w:t>
-      </w:r>
-      <w:r>
-        <w:rPr>
-          <w:rFonts w:ascii="Courier New" w:hAnsi="Courier New" w:cs="Courier New"/>
-          <w:sz w:val="16"/>
-          <w:szCs w:val="16"/>
-          <w:lang w:bidi="ar-SA"/>
-        </w:rPr>
-        <w:t xml:space="preserve"> </w:t>
-      </w:r>
-      <w:r>
-        <w:rPr>
-          <w:rFonts w:ascii="Courier New" w:hAnsi="Courier New" w:cs="Courier New"/>
-          <w:color w:val="7F007F"/>
-          <w:sz w:val="16"/>
-          <w:szCs w:val="16"/>
-          <w:lang w:bidi="ar-SA"/>
-        </w:rPr>
-        <w:t>ref</w:t>
-      </w:r>
-      <w:r>
-        <w:rPr>
-          <w:rFonts w:ascii="Courier New" w:hAnsi="Courier New" w:cs="Courier New"/>
-          <w:color w:val="000000"/>
-          <w:sz w:val="16"/>
-          <w:szCs w:val="16"/>
-          <w:lang w:bidi="ar-SA"/>
-        </w:rPr>
-        <w:t>=</w:t>
-      </w:r>
-      <w:r>
-        <w:rPr>
-          <w:rFonts w:ascii="Courier New" w:hAnsi="Courier New" w:cs="Courier New"/>
-          <w:i/>
-          <w:iCs/>
-          <w:color w:val="2A00FF"/>
-          <w:sz w:val="16"/>
-          <w:szCs w:val="16"/>
-          <w:lang w:bidi="ar-SA"/>
-        </w:rPr>
-        <w:t>"preventCachingFilter"</w:t>
+        <w:t>http</w:t>
       </w:r>
       <w:r>
         <w:rPr>
@@ -3784,7 +4248,7 @@
           <w:szCs w:val="16"/>
           <w:lang w:bidi="ar-SA"/>
         </w:rPr>
-        <w:t>/&gt;</w:t>
+        <w:t>&gt;</w:t>
       </w:r>
     </w:p>
     <w:p>
@@ -3801,36 +4265,6 @@
           <w:lang w:bidi="ar-SA"/>
         </w:rPr>
       </w:pPr>
-      <w:r>
-        <w:rPr>
-          <w:rFonts w:ascii="Courier New" w:hAnsi="Courier New" w:cs="Courier New"/>
-          <w:color w:val="008080"/>
-          <w:sz w:val="16"/>
-          <w:szCs w:val="16"/>
-          <w:lang w:bidi="ar-SA"/>
-        </w:rPr>
-        <w:t>&lt;/</w:t>
-      </w:r>
-      <w:r>
-        <w:rPr>
-          <w:rFonts w:ascii="Courier New" w:hAnsi="Courier New" w:cs="Courier New"/>
-          <w:color w:val="3F7F7F"/>
-          <w:sz w:val="16"/>
-          <w:szCs w:val="16"/>
-          <w:lang w:bidi="ar-SA"/>
-        </w:rPr>
-        <w:t>http</w:t>
-      </w:r>
-      <w:r>
-        <w:rPr>
-          <w:rFonts w:ascii="Courier New" w:hAnsi="Courier New" w:cs="Courier New"/>
-          <w:color w:val="008080"/>
-          <w:sz w:val="16"/>
-          <w:szCs w:val="16"/>
-          <w:lang w:bidi="ar-SA"/>
-        </w:rPr>
-        <w:t>&gt;</w:t>
-      </w:r>
     </w:p>
     <w:p>
       <w:pPr>
@@ -3839,13 +4273,30 @@
         <w:adjustRightInd w:val="0"/>
         <w:ind w:firstLine="0"/>
         <w:rPr>
-          <w:rFonts w:ascii="Courier New" w:hAnsi="Courier New" w:cs="Courier New"/>
-          <w:color w:val="008080"/>
-          <w:sz w:val="16"/>
-          <w:szCs w:val="16"/>
-          <w:lang w:bidi="ar-SA"/>
-        </w:rPr>
-      </w:pPr>
+          <w:rFonts w:cs="Courier New"/>
+          <w:sz w:val="18"/>
+          <w:szCs w:val="18"/>
+          <w:lang w:bidi="ar-SA"/>
+        </w:rPr>
+      </w:pPr>
+      <w:r>
+        <w:rPr>
+          <w:rFonts w:cs="Courier New"/>
+          <w:sz w:val="18"/>
+          <w:szCs w:val="18"/>
+          <w:lang w:bidi="ar-SA"/>
+        </w:rPr>
+        <w:t>Next go to</w:t>
+      </w:r>
+      <w:r>
+        <w:rPr>
+          <w:rFonts w:cs="Courier New"/>
+          <w:sz w:val="18"/>
+          <w:szCs w:val="18"/>
+          <w:lang w:bidi="ar-SA"/>
+        </w:rPr>
+        <w:t>,</w:t>
+      </w:r>
     </w:p>
     <w:p>
       <w:pPr>
@@ -3860,24 +4311,6 @@
           <w:lang w:bidi="ar-SA"/>
         </w:rPr>
       </w:pPr>
-      <w:r>
-        <w:rPr>
-          <w:rFonts w:cs="Courier New"/>
-          <w:sz w:val="18"/>
-          <w:szCs w:val="18"/>
-          <w:lang w:bidi="ar-SA"/>
-        </w:rPr>
-        <w:t>Next go to</w:t>
-      </w:r>
-      <w:r>
-        <w:rPr>
-          <w:rFonts w:cs="Courier New"/>
-          <w:sz w:val="18"/>
-          <w:szCs w:val="18"/>
-          <w:lang w:bidi="ar-SA"/>
-        </w:rPr>
-        <w:t>,</w:t>
-      </w:r>
     </w:p>
     <w:p>
       <w:pPr>
@@ -3892,6 +4325,44 @@
           <w:lang w:bidi="ar-SA"/>
         </w:rPr>
       </w:pPr>
+      <w:proofErr w:type="gramStart"/>
+      <w:r>
+        <w:rPr>
+          <w:sz w:val="18"/>
+          <w:szCs w:val="18"/>
+        </w:rPr>
+        <w:t>mat/war/WEB-INF</w:t>
+      </w:r>
+      <w:proofErr w:type="gramEnd"/>
+      <w:r>
+        <w:rPr>
+          <w:rFonts w:cs="Courier New"/>
+          <w:sz w:val="18"/>
+          <w:szCs w:val="18"/>
+          <w:lang w:bidi="ar-SA"/>
+        </w:rPr>
+        <w:t xml:space="preserve"> /</w:t>
+      </w:r>
+      <w:proofErr w:type="spellStart"/>
+      <w:r>
+        <w:rPr>
+          <w:rFonts w:cs="Courier New"/>
+          <w:sz w:val="18"/>
+          <w:szCs w:val="18"/>
+          <w:lang w:bidi="ar-SA"/>
+        </w:rPr>
+        <w:t>applicationContext</w:t>
+      </w:r>
+      <w:proofErr w:type="spellEnd"/>
+      <w:r>
+        <w:rPr>
+          <w:rFonts w:cs="Courier New"/>
+          <w:sz w:val="18"/>
+          <w:szCs w:val="18"/>
+          <w:lang w:bidi="ar-SA"/>
+        </w:rPr>
+        <w:t>-mail</w:t>
+      </w:r>
     </w:p>
     <w:p>
       <w:pPr>
@@ -3908,20 +4379,14 @@
       </w:pPr>
       <w:r>
         <w:rPr>
-          <w:sz w:val="18"/>
-          <w:szCs w:val="18"/>
-        </w:rPr>
-        <w:t>mat/war/WEB-INF</w:t>
-      </w:r>
-      <w:r>
-        <w:rPr>
           <w:rFonts w:cs="Courier New"/>
           <w:sz w:val="18"/>
           <w:szCs w:val="18"/>
           <w:lang w:bidi="ar-SA"/>
         </w:rPr>
-        <w:t xml:space="preserve"> /</w:t>
-      </w:r>
+        <w:t>Make changes to the ‘</w:t>
+      </w:r>
+      <w:proofErr w:type="spellStart"/>
       <w:r>
         <w:rPr>
           <w:rFonts w:cs="Courier New"/>
@@ -3929,7 +4394,57 @@
           <w:szCs w:val="18"/>
           <w:lang w:bidi="ar-SA"/>
         </w:rPr>
-        <w:t>applicationContext-mail</w:t>
+        <w:t>mailSender</w:t>
+      </w:r>
+      <w:proofErr w:type="spellEnd"/>
+      <w:r>
+        <w:rPr>
+          <w:rFonts w:cs="Courier New"/>
+          <w:sz w:val="18"/>
+          <w:szCs w:val="18"/>
+          <w:lang w:bidi="ar-SA"/>
+        </w:rPr>
+        <w:t>’ bean to point to proper mail server and then to the ‘</w:t>
+      </w:r>
+      <w:proofErr w:type="spellStart"/>
+      <w:r>
+        <w:rPr>
+          <w:rFonts w:cs="Courier New"/>
+          <w:sz w:val="18"/>
+          <w:szCs w:val="18"/>
+          <w:lang w:bidi="ar-SA"/>
+        </w:rPr>
+        <w:t>templateMessage</w:t>
+      </w:r>
+      <w:proofErr w:type="spellEnd"/>
+      <w:r>
+        <w:rPr>
+          <w:rFonts w:cs="Courier New"/>
+          <w:sz w:val="18"/>
+          <w:szCs w:val="18"/>
+          <w:lang w:bidi="ar-SA"/>
+        </w:rPr>
+        <w:t xml:space="preserve">’ bean to set the correct </w:t>
+      </w:r>
+      <w:proofErr w:type="gramStart"/>
+      <w:r>
+        <w:rPr>
+          <w:rFonts w:cs="Courier New"/>
+          <w:sz w:val="18"/>
+          <w:szCs w:val="18"/>
+          <w:lang w:bidi="ar-SA"/>
+        </w:rPr>
+        <w:t>From</w:t>
+      </w:r>
+      <w:proofErr w:type="gramEnd"/>
+      <w:r>
+        <w:rPr>
+          <w:rFonts w:cs="Courier New"/>
+          <w:sz w:val="18"/>
+          <w:szCs w:val="18"/>
+          <w:lang w:bidi="ar-SA"/>
+        </w:rPr>
+        <w:t xml:space="preserve"> address.</w:t>
       </w:r>
     </w:p>
     <w:p>
@@ -3939,21 +4454,13 @@
         <w:adjustRightInd w:val="0"/>
         <w:ind w:firstLine="0"/>
         <w:rPr>
-          <w:rFonts w:cs="Courier New"/>
-          <w:sz w:val="18"/>
-          <w:szCs w:val="18"/>
-          <w:lang w:bidi="ar-SA"/>
-        </w:rPr>
-      </w:pPr>
-      <w:r>
-        <w:rPr>
-          <w:rFonts w:cs="Courier New"/>
-          <w:sz w:val="18"/>
-          <w:szCs w:val="18"/>
-          <w:lang w:bidi="ar-SA"/>
-        </w:rPr>
-        <w:t>Make changes to the ‘mailSender’ bean to point to proper mail server and then to the ‘templateMessage’ bean to set the correct From address.</w:t>
-      </w:r>
+          <w:rFonts w:ascii="Courier New" w:hAnsi="Courier New" w:cs="Courier New"/>
+          <w:color w:val="008080"/>
+          <w:sz w:val="16"/>
+          <w:szCs w:val="16"/>
+          <w:lang w:bidi="ar-SA"/>
+        </w:rPr>
+      </w:pPr>
     </w:p>
     <w:p>
       <w:pPr>
@@ -3962,13 +4469,15 @@
         <w:adjustRightInd w:val="0"/>
         <w:ind w:firstLine="0"/>
         <w:rPr>
-          <w:rFonts w:ascii="Courier New" w:hAnsi="Courier New" w:cs="Courier New"/>
-          <w:color w:val="008080"/>
-          <w:sz w:val="16"/>
-          <w:szCs w:val="16"/>
-          <w:lang w:bidi="ar-SA"/>
-        </w:rPr>
-      </w:pPr>
+          <w:u w:val="single"/>
+        </w:rPr>
+      </w:pPr>
+      <w:r>
+        <w:rPr>
+          <w:u w:val="single"/>
+        </w:rPr>
+        <w:t>Run MAT</w:t>
+      </w:r>
     </w:p>
     <w:p>
       <w:pPr>
@@ -3980,12 +4489,6 @@
           <w:u w:val="single"/>
         </w:rPr>
       </w:pPr>
-      <w:r>
-        <w:rPr>
-          <w:u w:val="single"/>
-        </w:rPr>
-        <w:t>Run MAT</w:t>
-      </w:r>
     </w:p>
     <w:p>
       <w:pPr>
@@ -3994,9 +4497,21 @@
         <w:adjustRightInd w:val="0"/>
         <w:ind w:firstLine="0"/>
         <w:rPr>
-          <w:u w:val="single"/>
-        </w:rPr>
-      </w:pPr>
+          <w:rFonts w:cs="Courier New"/>
+          <w:sz w:val="18"/>
+          <w:szCs w:val="18"/>
+          <w:lang w:bidi="ar-SA"/>
+        </w:rPr>
+      </w:pPr>
+      <w:r>
+        <w:rPr>
+          <w:rFonts w:cs="Courier New"/>
+          <w:sz w:val="18"/>
+          <w:szCs w:val="18"/>
+          <w:lang w:bidi="ar-SA"/>
+        </w:rPr>
+        <w:t>Make sure that your database server is running.</w:t>
+      </w:r>
     </w:p>
     <w:p>
       <w:pPr>
@@ -4011,15 +4526,6 @@
           <w:lang w:bidi="ar-SA"/>
         </w:rPr>
       </w:pPr>
-      <w:r>
-        <w:rPr>
-          <w:rFonts w:cs="Courier New"/>
-          <w:sz w:val="18"/>
-          <w:szCs w:val="18"/>
-          <w:lang w:bidi="ar-SA"/>
-        </w:rPr>
-        <w:t>Make sure that your database server is running.</w:t>
-      </w:r>
     </w:p>
     <w:p>
       <w:pPr>
@@ -4034,6 +4540,15 @@
           <w:lang w:bidi="ar-SA"/>
         </w:rPr>
       </w:pPr>
+      <w:r>
+        <w:rPr>
+          <w:rFonts w:cs="Courier New"/>
+          <w:sz w:val="18"/>
+          <w:szCs w:val="18"/>
+          <w:lang w:bidi="ar-SA"/>
+        </w:rPr>
+        <w:t>In the Eclipse IDE select,</w:t>
+      </w:r>
     </w:p>
     <w:p>
       <w:pPr>
@@ -4048,15 +4563,6 @@
           <w:lang w:bidi="ar-SA"/>
         </w:rPr>
       </w:pPr>
-      <w:r>
-        <w:rPr>
-          <w:rFonts w:cs="Courier New"/>
-          <w:sz w:val="18"/>
-          <w:szCs w:val="18"/>
-          <w:lang w:bidi="ar-SA"/>
-        </w:rPr>
-        <w:t>In the Eclipse IDE select,</w:t>
-      </w:r>
     </w:p>
     <w:p>
       <w:pPr>
@@ -4071,6 +4577,69 @@
           <w:lang w:bidi="ar-SA"/>
         </w:rPr>
       </w:pPr>
+      <w:r>
+        <w:rPr>
+          <w:rFonts w:cs="Courier New"/>
+          <w:sz w:val="18"/>
+          <w:szCs w:val="18"/>
+          <w:lang w:bidi="ar-SA"/>
+        </w:rPr>
+        <w:t xml:space="preserve">Run </w:t>
+      </w:r>
+      <w:r>
+        <w:rPr>
+          <w:rFonts w:cs="Courier New"/>
+          <w:sz w:val="18"/>
+          <w:szCs w:val="18"/>
+          <w:lang w:bidi="ar-SA"/>
+        </w:rPr>
+        <w:sym w:font="Wingdings" w:char="F0E0"/>
+      </w:r>
+      <w:r>
+        <w:rPr>
+          <w:rFonts w:cs="Courier New"/>
+          <w:sz w:val="18"/>
+          <w:szCs w:val="18"/>
+          <w:lang w:bidi="ar-SA"/>
+        </w:rPr>
+        <w:t xml:space="preserve"> Run Configurations </w:t>
+      </w:r>
+      <w:r>
+        <w:rPr>
+          <w:rFonts w:cs="Courier New"/>
+          <w:sz w:val="18"/>
+          <w:szCs w:val="18"/>
+          <w:lang w:bidi="ar-SA"/>
+        </w:rPr>
+        <w:sym w:font="Wingdings" w:char="F0E0"/>
+      </w:r>
+      <w:r>
+        <w:rPr>
+          <w:rFonts w:cs="Courier New"/>
+          <w:sz w:val="18"/>
+          <w:szCs w:val="18"/>
+          <w:lang w:bidi="ar-SA"/>
+        </w:rPr>
+        <w:t xml:space="preserve"> Web Application </w:t>
+      </w:r>
+      <w:r>
+        <w:rPr>
+          <w:rFonts w:cs="Courier New"/>
+          <w:sz w:val="18"/>
+          <w:szCs w:val="18"/>
+          <w:lang w:bidi="ar-SA"/>
+        </w:rPr>
+        <w:sym w:font="Wingdings" w:char="F0E0"/>
+      </w:r>
+      <w:r>
+        <w:rPr>
+          <w:rFonts w:cs="Courier New"/>
+          <w:sz w:val="18"/>
+          <w:szCs w:val="18"/>
+          <w:lang w:bidi="ar-SA"/>
+        </w:rPr>
+        <w:t xml:space="preserve"> New</w:t>
+      </w:r>
     </w:p>
     <w:p>
       <w:pPr>
@@ -4085,69 +4654,6 @@
           <w:lang w:bidi="ar-SA"/>
         </w:rPr>
       </w:pPr>
-      <w:r>
-        <w:rPr>
-          <w:rFonts w:cs="Courier New"/>
-          <w:sz w:val="18"/>
-          <w:szCs w:val="18"/>
-          <w:lang w:bidi="ar-SA"/>
-        </w:rPr>
-        <w:t xml:space="preserve">Run </w:t>
-      </w:r>
-      <w:r>
-        <w:rPr>
-          <w:rFonts w:cs="Courier New"/>
-          <w:sz w:val="18"/>
-          <w:szCs w:val="18"/>
-          <w:lang w:bidi="ar-SA"/>
-        </w:rPr>
-        <w:sym w:font="Wingdings" w:char="F0E0"/>
-      </w:r>
-      <w:r>
-        <w:rPr>
-          <w:rFonts w:cs="Courier New"/>
-          <w:sz w:val="18"/>
-          <w:szCs w:val="18"/>
-          <w:lang w:bidi="ar-SA"/>
-        </w:rPr>
-        <w:t xml:space="preserve"> Run Configurations </w:t>
-      </w:r>
-      <w:r>
-        <w:rPr>
-          <w:rFonts w:cs="Courier New"/>
-          <w:sz w:val="18"/>
-          <w:szCs w:val="18"/>
-          <w:lang w:bidi="ar-SA"/>
-        </w:rPr>
-        <w:sym w:font="Wingdings" w:char="F0E0"/>
-      </w:r>
-      <w:r>
-        <w:rPr>
-          <w:rFonts w:cs="Courier New"/>
-          <w:sz w:val="18"/>
-          <w:szCs w:val="18"/>
-          <w:lang w:bidi="ar-SA"/>
-        </w:rPr>
-        <w:t xml:space="preserve"> Web Application </w:t>
-      </w:r>
-      <w:r>
-        <w:rPr>
-          <w:rFonts w:cs="Courier New"/>
-          <w:sz w:val="18"/>
-          <w:szCs w:val="18"/>
-          <w:lang w:bidi="ar-SA"/>
-        </w:rPr>
-        <w:sym w:font="Wingdings" w:char="F0E0"/>
-      </w:r>
-      <w:r>
-        <w:rPr>
-          <w:rFonts w:cs="Courier New"/>
-          <w:sz w:val="18"/>
-          <w:szCs w:val="18"/>
-          <w:lang w:bidi="ar-SA"/>
-        </w:rPr>
-        <w:t xml:space="preserve"> New</w:t>
-      </w:r>
     </w:p>
     <w:p>
       <w:pPr>
@@ -4162,6 +4668,16 @@
           <w:lang w:bidi="ar-SA"/>
         </w:rPr>
       </w:pPr>
+      <w:r>
+        <w:rPr>
+          <w:rFonts w:cs="Courier New"/>
+          <w:sz w:val="18"/>
+          <w:szCs w:val="18"/>
+          <w:lang w:bidi="ar-SA"/>
+        </w:rPr>
+        <w:lastRenderedPageBreak/>
+        <w:t xml:space="preserve">Set Main class: </w:t>
+      </w:r>
     </w:p>
     <w:p>
       <w:pPr>
@@ -4176,6 +4692,7 @@
           <w:lang w:bidi="ar-SA"/>
         </w:rPr>
       </w:pPr>
+      <w:proofErr w:type="spellStart"/>
       <w:r>
         <w:rPr>
           <w:rFonts w:cs="Courier New"/>
@@ -4183,8 +4700,9 @@
           <w:szCs w:val="18"/>
           <w:lang w:bidi="ar-SA"/>
         </w:rPr>
-        <w:t xml:space="preserve">Set Main class: </w:t>
-      </w:r>
+        <w:t>com.google.gwt.dev.DevMode</w:t>
+      </w:r>
+      <w:proofErr w:type="spellEnd"/>
     </w:p>
     <w:p>
       <w:pPr>
@@ -4199,15 +4717,6 @@
           <w:lang w:bidi="ar-SA"/>
         </w:rPr>
       </w:pPr>
-      <w:r>
-        <w:rPr>
-          <w:rFonts w:cs="Courier New"/>
-          <w:sz w:val="18"/>
-          <w:szCs w:val="18"/>
-          <w:lang w:bidi="ar-SA"/>
-        </w:rPr>
-        <w:t>com.google.gwt.dev.DevMode</w:t>
-      </w:r>
     </w:p>
     <w:p>
       <w:pPr>
@@ -4222,6 +4731,15 @@
           <w:lang w:bidi="ar-SA"/>
         </w:rPr>
       </w:pPr>
+      <w:r>
+        <w:rPr>
+          <w:rFonts w:cs="Courier New"/>
+          <w:sz w:val="18"/>
+          <w:szCs w:val="18"/>
+          <w:lang w:bidi="ar-SA"/>
+        </w:rPr>
+        <w:t>Select Apply and then Run.</w:t>
+      </w:r>
     </w:p>
     <w:p>
       <w:pPr>
@@ -4236,15 +4754,6 @@
           <w:lang w:bidi="ar-SA"/>
         </w:rPr>
       </w:pPr>
-      <w:r>
-        <w:rPr>
-          <w:rFonts w:cs="Courier New"/>
-          <w:sz w:val="18"/>
-          <w:szCs w:val="18"/>
-          <w:lang w:bidi="ar-SA"/>
-        </w:rPr>
-        <w:t>Select Apply and then Run.</w:t>
-      </w:r>
     </w:p>
     <w:p>
       <w:pPr>
@@ -4254,11 +4763,18 @@
         <w:ind w:firstLine="0"/>
         <w:rPr>
           <w:rFonts w:cs="Courier New"/>
-          <w:sz w:val="18"/>
-          <w:szCs w:val="18"/>
-          <w:lang w:bidi="ar-SA"/>
-        </w:rPr>
-      </w:pPr>
+          <w:u w:val="single"/>
+          <w:lang w:bidi="ar-SA"/>
+        </w:rPr>
+      </w:pPr>
+      <w:r>
+        <w:rPr>
+          <w:rFonts w:cs="Courier New"/>
+          <w:u w:val="single"/>
+          <w:lang w:bidi="ar-SA"/>
+        </w:rPr>
+        <w:t>Logging In to MAT</w:t>
+      </w:r>
     </w:p>
     <w:p>
       <w:pPr>
@@ -4272,14 +4788,6 @@
           <w:lang w:bidi="ar-SA"/>
         </w:rPr>
       </w:pPr>
-      <w:r>
-        <w:rPr>
-          <w:rFonts w:cs="Courier New"/>
-          <w:u w:val="single"/>
-          <w:lang w:bidi="ar-SA"/>
-        </w:rPr>
-        <w:t>Logging In to MAT</w:t>
-      </w:r>
     </w:p>
     <w:p>
       <w:pPr>
@@ -4288,11 +4796,33 @@
         <w:adjustRightInd w:val="0"/>
         <w:ind w:firstLine="0"/>
         <w:rPr>
-          <w:rFonts w:cs="Courier New"/>
-          <w:u w:val="single"/>
-          <w:lang w:bidi="ar-SA"/>
-        </w:rPr>
-      </w:pPr>
+          <w:sz w:val="18"/>
+          <w:szCs w:val="18"/>
+        </w:rPr>
+      </w:pPr>
+      <w:r>
+        <w:rPr>
+          <w:sz w:val="18"/>
+          <w:szCs w:val="18"/>
+        </w:rPr>
+        <w:t xml:space="preserve">For logging in to MAT, you will need to get onto </w:t>
+      </w:r>
+      <w:proofErr w:type="spellStart"/>
+      <w:r>
+        <w:rPr>
+          <w:sz w:val="18"/>
+          <w:szCs w:val="18"/>
+        </w:rPr>
+        <w:t>MySQL</w:t>
+      </w:r>
+      <w:proofErr w:type="spellEnd"/>
+      <w:r>
+        <w:rPr>
+          <w:sz w:val="18"/>
+          <w:szCs w:val="18"/>
+        </w:rPr>
+        <w:t xml:space="preserve"> and run the following queries,</w:t>
+      </w:r>
     </w:p>
     <w:p>
       <w:pPr>
@@ -4305,13 +4835,6 @@
           <w:szCs w:val="18"/>
         </w:rPr>
       </w:pPr>
-      <w:r>
-        <w:rPr>
-          <w:sz w:val="18"/>
-          <w:szCs w:val="18"/>
-        </w:rPr>
-        <w:t>For logging in to MAT, you will need to get onto MySQL and run the following queries,</w:t>
-      </w:r>
     </w:p>
     <w:p>
       <w:pPr>
@@ -4324,6 +4847,27 @@
           <w:szCs w:val="18"/>
         </w:rPr>
       </w:pPr>
+      <w:r>
+        <w:rPr>
+          <w:sz w:val="18"/>
+          <w:szCs w:val="18"/>
+        </w:rPr>
+        <w:t>SELECT * FROM</w:t>
+      </w:r>
+      <w:r>
+        <w:rPr>
+          <w:sz w:val="18"/>
+          <w:szCs w:val="18"/>
+        </w:rPr>
+        <w:t xml:space="preserve"> </w:t>
+      </w:r>
+      <w:r>
+        <w:rPr>
+          <w:sz w:val="18"/>
+          <w:szCs w:val="18"/>
+        </w:rPr>
+        <w:t>USER where USER_ID='Admin';</w:t>
+      </w:r>
     </w:p>
     <w:p>
       <w:pPr>
@@ -4336,27 +4880,6 @@
           <w:szCs w:val="18"/>
         </w:rPr>
       </w:pPr>
-      <w:r>
-        <w:rPr>
-          <w:sz w:val="18"/>
-          <w:szCs w:val="18"/>
-        </w:rPr>
-        <w:t>SELECT * FROM</w:t>
-      </w:r>
-      <w:r>
-        <w:rPr>
-          <w:sz w:val="18"/>
-          <w:szCs w:val="18"/>
-        </w:rPr>
-        <w:t xml:space="preserve"> </w:t>
-      </w:r>
-      <w:r>
-        <w:rPr>
-          <w:sz w:val="18"/>
-          <w:szCs w:val="18"/>
-        </w:rPr>
-        <w:t>USER where USER_ID='Admin';</w:t>
-      </w:r>
     </w:p>
     <w:p>
       <w:pPr>
@@ -4369,6 +4892,13 @@
           <w:szCs w:val="18"/>
         </w:rPr>
       </w:pPr>
+      <w:r>
+        <w:rPr>
+          <w:sz w:val="18"/>
+          <w:szCs w:val="18"/>
+        </w:rPr>
+        <w:t>Look at the LOGIN_ID column, the value there is your User Id.</w:t>
+      </w:r>
     </w:p>
     <w:p>
       <w:pPr>
@@ -4386,7 +4916,7 @@
           <w:sz w:val="18"/>
           <w:szCs w:val="18"/>
         </w:rPr>
-        <w:t>Look at the LOGIN_ID column, the value there is your User Id.</w:t>
+        <w:t>The password for this user is already set as ‘Ursaminor_10’.</w:t>
       </w:r>
     </w:p>
     <w:p>
@@ -4417,21 +4947,7 @@
           <w:sz w:val="18"/>
           <w:szCs w:val="18"/>
         </w:rPr>
-        <w:t>Now run the following update</w:t>
-      </w:r>
-      <w:r>
-        <w:rPr>
-          <w:sz w:val="18"/>
-          <w:szCs w:val="18"/>
-        </w:rPr>
-        <w:t>/insert</w:t>
-      </w:r>
-      <w:r>
-        <w:rPr>
-          <w:sz w:val="18"/>
-          <w:szCs w:val="18"/>
-        </w:rPr>
-        <w:t xml:space="preserve"> statement on the USER table using your email address,</w:t>
+        <w:t>Use the User ID and password on the MAT login screen and log on to MAT.</w:t>
       </w:r>
     </w:p>
     <w:p>
@@ -4445,6 +4961,55 @@
           <w:szCs w:val="18"/>
         </w:rPr>
       </w:pPr>
+      <w:r>
+        <w:rPr>
+          <w:sz w:val="18"/>
+          <w:szCs w:val="18"/>
+        </w:rPr>
+        <w:t xml:space="preserve">Once logged in, go to the </w:t>
+      </w:r>
+      <w:r>
+        <w:rPr>
+          <w:sz w:val="18"/>
+          <w:szCs w:val="18"/>
+        </w:rPr>
+        <w:t>“</w:t>
+      </w:r>
+      <w:r>
+        <w:rPr>
+          <w:sz w:val="18"/>
+          <w:szCs w:val="18"/>
+        </w:rPr>
+        <w:t>MAT Account</w:t>
+      </w:r>
+      <w:r>
+        <w:rPr>
+          <w:sz w:val="18"/>
+          <w:szCs w:val="18"/>
+        </w:rPr>
+        <w:t>”</w:t>
+      </w:r>
+      <w:r>
+        <w:rPr>
+          <w:sz w:val="18"/>
+          <w:szCs w:val="18"/>
+        </w:rPr>
+        <w:t xml:space="preserve"> tab and enter other your details</w:t>
+      </w:r>
+      <w:r>
+        <w:rPr>
+          <w:sz w:val="18"/>
+          <w:szCs w:val="18"/>
+        </w:rPr>
+        <w:t xml:space="preserve"> under the “Personal Information” tab</w:t>
+      </w:r>
+      <w:r>
+        <w:rPr>
+          <w:sz w:val="18"/>
+          <w:szCs w:val="18"/>
+        </w:rPr>
+        <w:t>.</w:t>
+      </w:r>
     </w:p>
     <w:p>
       <w:pPr>
@@ -4462,21 +5027,7 @@
           <w:sz w:val="18"/>
           <w:szCs w:val="18"/>
         </w:rPr>
-        <w:t xml:space="preserve">UPDATE MAT_APP_NEW.USER SET EMAIL_ADDRESS= </w:t>
-      </w:r>
-      <w:r>
-        <w:rPr>
-          <w:sz w:val="18"/>
-          <w:szCs w:val="18"/>
-        </w:rPr>
-        <w:t>{your email address}</w:t>
-      </w:r>
-      <w:r>
-        <w:rPr>
-          <w:sz w:val="18"/>
-          <w:szCs w:val="18"/>
-        </w:rPr>
-        <w:t xml:space="preserve"> WHERE USER_ID='Admin';</w:t>
+        <w:t>Go to the “Security Questions” tab and setup your security questions.</w:t>
       </w:r>
     </w:p>
     <w:p>
@@ -4490,6 +5041,27 @@
           <w:szCs w:val="18"/>
         </w:rPr>
       </w:pPr>
+      <w:r>
+        <w:rPr>
+          <w:sz w:val="18"/>
+          <w:szCs w:val="18"/>
+        </w:rPr>
+        <w:t xml:space="preserve">Also </w:t>
+      </w:r>
+      <w:r>
+        <w:rPr>
+          <w:sz w:val="18"/>
+          <w:szCs w:val="18"/>
+        </w:rPr>
+        <w:t>i</w:t>
+      </w:r>
+      <w:r>
+        <w:rPr>
+          <w:sz w:val="18"/>
+          <w:szCs w:val="18"/>
+        </w:rPr>
+        <w:t>f you want to set your password to something new, use the “Password” tab.</w:t>
+      </w:r>
     </w:p>
     <w:p>
       <w:pPr>
@@ -4502,13 +5074,6 @@
           <w:szCs w:val="18"/>
         </w:rPr>
       </w:pPr>
-      <w:r>
-        <w:rPr>
-          <w:sz w:val="18"/>
-          <w:szCs w:val="18"/>
-        </w:rPr>
-        <w:t>INSERT INTO USER_SECURITY_QUESTIONS VALUES ('Admin',0,'test','1');</w:t>
-      </w:r>
     </w:p>
     <w:p>
       <w:pPr>
@@ -4526,7 +5091,32 @@
           <w:sz w:val="18"/>
           <w:szCs w:val="18"/>
         </w:rPr>
-        <w:t>INSERT INTO USER_SECURITY_QUESTIONS VALUES ('Admin',1,'test','4');</w:t>
+        <w:t xml:space="preserve">This is an admin user which will allow you to create a regular user (one that can </w:t>
+      </w:r>
+      <w:proofErr w:type="spellStart"/>
+      <w:r>
+        <w:rPr>
+          <w:sz w:val="18"/>
+          <w:szCs w:val="18"/>
+        </w:rPr>
+        <w:t>create</w:t>
+      </w:r>
+      <w:proofErr w:type="gramStart"/>
+      <w:r>
+        <w:rPr>
+          <w:sz w:val="18"/>
+          <w:szCs w:val="18"/>
+        </w:rPr>
+        <w:t>,edit</w:t>
+      </w:r>
+      <w:proofErr w:type="spellEnd"/>
+      <w:proofErr w:type="gramEnd"/>
+      <w:r>
+        <w:rPr>
+          <w:sz w:val="18"/>
+          <w:szCs w:val="18"/>
+        </w:rPr>
+        <w:t>, delete measures).</w:t>
       </w:r>
     </w:p>
     <w:p>
@@ -4540,166 +5130,6 @@
           <w:szCs w:val="18"/>
         </w:rPr>
       </w:pPr>
-      <w:r>
-        <w:rPr>
-          <w:sz w:val="18"/>
-          <w:szCs w:val="18"/>
-        </w:rPr>
-        <w:t>INSERT INTO USER_SECURITY_QUESTIONS VALUES ('Admin',2,'test','5');</w:t>
-      </w:r>
-    </w:p>
-    <w:p>
-      <w:pPr>
-        <w:autoSpaceDE w:val="0"/>
-        <w:autoSpaceDN w:val="0"/>
-        <w:adjustRightInd w:val="0"/>
-        <w:ind w:firstLine="0"/>
-        <w:rPr>
-          <w:sz w:val="18"/>
-          <w:szCs w:val="18"/>
-        </w:rPr>
-      </w:pPr>
-    </w:p>
-    <w:p>
-      <w:pPr>
-        <w:autoSpaceDE w:val="0"/>
-        <w:autoSpaceDN w:val="0"/>
-        <w:adjustRightInd w:val="0"/>
-        <w:ind w:firstLine="0"/>
-        <w:rPr>
-          <w:sz w:val="18"/>
-          <w:szCs w:val="18"/>
-        </w:rPr>
-      </w:pPr>
-      <w:r>
-        <w:rPr>
-          <w:sz w:val="18"/>
-          <w:szCs w:val="18"/>
-        </w:rPr>
-        <w:t>On the MAT Login screen, click on the “Forgot your Password” link and enter your User Id that was retrieved from the USER table.</w:t>
-      </w:r>
-    </w:p>
-    <w:p>
-      <w:pPr>
-        <w:autoSpaceDE w:val="0"/>
-        <w:autoSpaceDN w:val="0"/>
-        <w:adjustRightInd w:val="0"/>
-        <w:ind w:firstLine="0"/>
-        <w:rPr>
-          <w:sz w:val="18"/>
-          <w:szCs w:val="18"/>
-        </w:rPr>
-      </w:pPr>
-      <w:r>
-        <w:rPr>
-          <w:sz w:val="18"/>
-          <w:szCs w:val="18"/>
-        </w:rPr>
-        <w:t>Once you see the Security Question, enter the answer as ‘test’ and Submit.</w:t>
-      </w:r>
-    </w:p>
-    <w:p>
-      <w:pPr>
-        <w:autoSpaceDE w:val="0"/>
-        <w:autoSpaceDN w:val="0"/>
-        <w:adjustRightInd w:val="0"/>
-        <w:ind w:firstLine="0"/>
-        <w:rPr>
-          <w:sz w:val="18"/>
-          <w:szCs w:val="18"/>
-        </w:rPr>
-      </w:pPr>
-      <w:r>
-        <w:rPr>
-          <w:sz w:val="18"/>
-          <w:szCs w:val="18"/>
-        </w:rPr>
-        <w:t>If you have set the correct values in ‘mat/war/WEB-INF</w:t>
-      </w:r>
-      <w:r>
-        <w:rPr>
-          <w:rFonts w:cs="Courier New"/>
-          <w:sz w:val="18"/>
-          <w:szCs w:val="18"/>
-          <w:lang w:bidi="ar-SA"/>
-        </w:rPr>
-        <w:t xml:space="preserve"> /</w:t>
-      </w:r>
-      <w:r>
-        <w:rPr>
-          <w:rFonts w:cs="Courier New"/>
-          <w:sz w:val="18"/>
-          <w:szCs w:val="18"/>
-          <w:lang w:bidi="ar-SA"/>
-        </w:rPr>
-        <w:t>applicationContext-mail</w:t>
-      </w:r>
-      <w:r>
-        <w:rPr>
-          <w:sz w:val="18"/>
-          <w:szCs w:val="18"/>
-        </w:rPr>
-        <w:t>’ you</w:t>
-      </w:r>
-      <w:r>
-        <w:rPr>
-          <w:sz w:val="18"/>
-          <w:szCs w:val="18"/>
-        </w:rPr>
-        <w:t xml:space="preserve"> s</w:t>
-      </w:r>
-      <w:r>
-        <w:rPr>
-          <w:sz w:val="18"/>
-          <w:szCs w:val="18"/>
-        </w:rPr>
-        <w:t xml:space="preserve">hall now receive an email with your new </w:t>
-      </w:r>
-      <w:r>
-        <w:rPr>
-          <w:sz w:val="18"/>
-          <w:szCs w:val="18"/>
-        </w:rPr>
-        <w:t>temporary</w:t>
-      </w:r>
-      <w:r>
-        <w:rPr>
-          <w:sz w:val="18"/>
-          <w:szCs w:val="18"/>
-        </w:rPr>
-        <w:t xml:space="preserve"> password in it.</w:t>
-      </w:r>
-    </w:p>
-    <w:p>
-      <w:pPr>
-        <w:autoSpaceDE w:val="0"/>
-        <w:autoSpaceDN w:val="0"/>
-        <w:adjustRightInd w:val="0"/>
-        <w:ind w:firstLine="0"/>
-        <w:rPr>
-          <w:sz w:val="18"/>
-          <w:szCs w:val="18"/>
-        </w:rPr>
-      </w:pPr>
-    </w:p>
-    <w:p>
-      <w:pPr>
-        <w:autoSpaceDE w:val="0"/>
-        <w:autoSpaceDN w:val="0"/>
-        <w:adjustRightInd w:val="0"/>
-        <w:ind w:firstLine="0"/>
-        <w:rPr>
-          <w:sz w:val="18"/>
-          <w:szCs w:val="18"/>
-        </w:rPr>
-      </w:pPr>
-      <w:r>
-        <w:rPr>
-          <w:sz w:val="18"/>
-          <w:szCs w:val="18"/>
-        </w:rPr>
-        <w:t>You can now login to MAT.</w:t>
-      </w:r>
     </w:p>
     <w:sectPr>
       <w:pgSz w:w="12240" w:h="15840"/>

</xml_diff>

<commit_message>
Code update for Sprint 40.
Code update for Sprint 40.
</commit_message>
<xml_diff>
--- a/mat/src/Measure Authoring Tool Installation.docx
+++ b/mat/src/Measure Authoring Tool Installation.docx
@@ -75,23 +75,7 @@
           <w:sz w:val="18"/>
           <w:szCs w:val="18"/>
         </w:rPr>
-        <w:t xml:space="preserve">MAT uses </w:t>
-      </w:r>
-      <w:proofErr w:type="spellStart"/>
-      <w:r>
-        <w:rPr>
-          <w:sz w:val="18"/>
-          <w:szCs w:val="18"/>
-        </w:rPr>
-        <w:t>MySQL</w:t>
-      </w:r>
-      <w:proofErr w:type="spellEnd"/>
-      <w:r>
-        <w:rPr>
-          <w:sz w:val="18"/>
-          <w:szCs w:val="18"/>
-        </w:rPr>
-        <w:t xml:space="preserve"> as its backend database server. The IDE used </w:t>
+        <w:t xml:space="preserve">MAT uses MySQL as its backend database server. The IDE used </w:t>
       </w:r>
       <w:r>
         <w:rPr>
@@ -651,57 +635,24 @@
           <w:sz w:val="18"/>
           <w:szCs w:val="18"/>
         </w:rPr>
-        <w:t xml:space="preserve">Please remember that we need </w:t>
-      </w:r>
-      <w:proofErr w:type="spellStart"/>
-      <w:r>
-        <w:rPr>
-          <w:sz w:val="18"/>
-          <w:szCs w:val="18"/>
-        </w:rPr>
-        <w:t>plugin</w:t>
-      </w:r>
-      <w:proofErr w:type="spellEnd"/>
-      <w:r>
-        <w:rPr>
-          <w:sz w:val="18"/>
-          <w:szCs w:val="18"/>
-        </w:rPr>
-        <w:t xml:space="preserve"> for Eclipse 3.6.</w:t>
-      </w:r>
-      <w:r>
-        <w:rPr>
-          <w:sz w:val="18"/>
-          <w:szCs w:val="18"/>
-        </w:rPr>
-        <w:t xml:space="preserve"> If you are having trouble downloading the </w:t>
-      </w:r>
-      <w:proofErr w:type="spellStart"/>
-      <w:r>
-        <w:rPr>
-          <w:sz w:val="18"/>
-          <w:szCs w:val="18"/>
-        </w:rPr>
-        <w:t>plugin</w:t>
-      </w:r>
-      <w:proofErr w:type="spellEnd"/>
-      <w:r>
-        <w:rPr>
-          <w:sz w:val="18"/>
-          <w:szCs w:val="18"/>
-        </w:rPr>
-        <w:t xml:space="preserve"> direct from Eclipse, please see the section </w:t>
-      </w:r>
-    </w:p>
-    <w:p>
-      <w:pPr>
-        <w:ind w:firstLine="0"/>
-        <w:rPr>
-          <w:sz w:val="18"/>
-          <w:szCs w:val="18"/>
-        </w:rPr>
-      </w:pPr>
-      <w:proofErr w:type="gramStart"/>
+        <w:t>Please remember that we need plugin for Eclipse 3.6.</w:t>
+      </w:r>
+      <w:r>
+        <w:rPr>
+          <w:sz w:val="18"/>
+          <w:szCs w:val="18"/>
+        </w:rPr>
+        <w:t xml:space="preserve"> If you are having trouble downloading the plugin direct from Eclipse, please see the section </w:t>
+      </w:r>
+    </w:p>
+    <w:p>
+      <w:pPr>
+        <w:ind w:firstLine="0"/>
+        <w:rPr>
+          <w:sz w:val="18"/>
+          <w:szCs w:val="18"/>
+        </w:rPr>
+      </w:pPr>
       <w:r>
         <w:rPr>
           <w:sz w:val="18"/>
@@ -723,7 +674,6 @@
         </w:rPr>
         <w:t>” on the page.</w:t>
       </w:r>
-      <w:proofErr w:type="gramEnd"/>
     </w:p>
     <w:p>
       <w:pPr>
@@ -1073,54 +1023,36 @@
           <w:u w:val="single"/>
         </w:rPr>
       </w:pPr>
-      <w:proofErr w:type="spellStart"/>
       <w:r>
         <w:rPr>
           <w:u w:val="single"/>
         </w:rPr>
         <w:t>MySQL</w:t>
       </w:r>
-      <w:proofErr w:type="spellEnd"/>
-    </w:p>
-    <w:p>
-      <w:pPr>
-        <w:ind w:firstLine="0"/>
-        <w:rPr>
-          <w:sz w:val="18"/>
-          <w:szCs w:val="18"/>
-        </w:rPr>
-      </w:pPr>
-    </w:p>
-    <w:p>
-      <w:pPr>
-        <w:ind w:firstLine="0"/>
-        <w:rPr>
-          <w:sz w:val="18"/>
-          <w:szCs w:val="18"/>
-        </w:rPr>
-      </w:pPr>
-      <w:r>
-        <w:rPr>
-          <w:sz w:val="18"/>
-          <w:szCs w:val="18"/>
-        </w:rPr>
-        <w:t xml:space="preserve">MAT currently uses </w:t>
-      </w:r>
-      <w:proofErr w:type="spellStart"/>
-      <w:r>
-        <w:rPr>
-          <w:sz w:val="18"/>
-          <w:szCs w:val="18"/>
-        </w:rPr>
-        <w:t>MySQL</w:t>
-      </w:r>
-      <w:proofErr w:type="spellEnd"/>
-      <w:r>
-        <w:rPr>
-          <w:sz w:val="18"/>
-          <w:szCs w:val="18"/>
-        </w:rPr>
-        <w:t xml:space="preserve"> community version 5.5.</w:t>
+    </w:p>
+    <w:p>
+      <w:pPr>
+        <w:ind w:firstLine="0"/>
+        <w:rPr>
+          <w:sz w:val="18"/>
+          <w:szCs w:val="18"/>
+        </w:rPr>
+      </w:pPr>
+    </w:p>
+    <w:p>
+      <w:pPr>
+        <w:ind w:firstLine="0"/>
+        <w:rPr>
+          <w:sz w:val="18"/>
+          <w:szCs w:val="18"/>
+        </w:rPr>
+      </w:pPr>
+      <w:r>
+        <w:rPr>
+          <w:sz w:val="18"/>
+          <w:szCs w:val="18"/>
+        </w:rPr>
+        <w:t>MAT currently uses MySQL community version 5.5.</w:t>
       </w:r>
       <w:r>
         <w:rPr>
@@ -1134,23 +1066,7 @@
           <w:sz w:val="18"/>
           <w:szCs w:val="18"/>
         </w:rPr>
-        <w:t xml:space="preserve">Download </w:t>
-      </w:r>
-      <w:proofErr w:type="spellStart"/>
-      <w:r>
-        <w:rPr>
-          <w:sz w:val="18"/>
-          <w:szCs w:val="18"/>
-        </w:rPr>
-        <w:t>MySQL</w:t>
-      </w:r>
-      <w:proofErr w:type="spellEnd"/>
-      <w:r>
-        <w:rPr>
-          <w:sz w:val="18"/>
-          <w:szCs w:val="18"/>
-        </w:rPr>
-        <w:t xml:space="preserve"> community server</w:t>
+        <w:t>Download MySQL community server</w:t>
       </w:r>
       <w:r>
         <w:rPr>
@@ -1185,23 +1101,7 @@
           <w:sz w:val="18"/>
           <w:szCs w:val="18"/>
         </w:rPr>
-        <w:t xml:space="preserve">. Installing </w:t>
-      </w:r>
-      <w:proofErr w:type="spellStart"/>
-      <w:r>
-        <w:rPr>
-          <w:sz w:val="18"/>
-          <w:szCs w:val="18"/>
-        </w:rPr>
-        <w:t>MySQL</w:t>
-      </w:r>
-      <w:proofErr w:type="spellEnd"/>
-      <w:r>
-        <w:rPr>
-          <w:sz w:val="18"/>
-          <w:szCs w:val="18"/>
-        </w:rPr>
-        <w:t xml:space="preserve"> workbench</w:t>
+        <w:t>. Installing MySQL workbench</w:t>
       </w:r>
       <w:r>
         <w:rPr>
@@ -1261,71 +1161,23 @@
           <w:sz w:val="18"/>
           <w:szCs w:val="18"/>
         </w:rPr>
-        <w:t xml:space="preserve">of the </w:t>
-      </w:r>
-      <w:proofErr w:type="spellStart"/>
-      <w:r>
-        <w:rPr>
-          <w:sz w:val="18"/>
-          <w:szCs w:val="18"/>
-        </w:rPr>
-        <w:t>MySQL</w:t>
-      </w:r>
-      <w:proofErr w:type="spellEnd"/>
-      <w:r>
-        <w:rPr>
-          <w:sz w:val="18"/>
-          <w:szCs w:val="18"/>
-        </w:rPr>
-        <w:t xml:space="preserve"> username and password when installing.</w:t>
-      </w:r>
-    </w:p>
-    <w:p>
-      <w:pPr>
-        <w:ind w:firstLine="0"/>
-        <w:rPr>
-          <w:sz w:val="18"/>
-          <w:szCs w:val="18"/>
-        </w:rPr>
-      </w:pPr>
-      <w:r>
-        <w:rPr>
-          <w:sz w:val="18"/>
-          <w:szCs w:val="18"/>
-        </w:rPr>
-        <w:t>Under the ‘mat’ folder find ‘Blank DB Scripts.zip’ and extract it. This file will contain the .</w:t>
-      </w:r>
-      <w:proofErr w:type="spellStart"/>
-      <w:r>
-        <w:rPr>
-          <w:sz w:val="18"/>
-          <w:szCs w:val="18"/>
-        </w:rPr>
-        <w:t>sql</w:t>
-      </w:r>
-      <w:proofErr w:type="spellEnd"/>
-      <w:r>
-        <w:rPr>
-          <w:sz w:val="18"/>
-          <w:szCs w:val="18"/>
-        </w:rPr>
-        <w:t xml:space="preserve"> files to create an initial database. Within this zip is also a file called ‘ReadMe.txt’ which will indicate the order in which you would need to run the .</w:t>
-      </w:r>
-      <w:proofErr w:type="spellStart"/>
-      <w:r>
-        <w:rPr>
-          <w:sz w:val="18"/>
-          <w:szCs w:val="18"/>
-        </w:rPr>
-        <w:t>sql</w:t>
-      </w:r>
-      <w:proofErr w:type="spellEnd"/>
-      <w:r>
-        <w:rPr>
-          <w:sz w:val="18"/>
-          <w:szCs w:val="18"/>
-        </w:rPr>
-        <w:t xml:space="preserve"> files.</w:t>
+        <w:t>of the MySQL username and password when installing.</w:t>
+      </w:r>
+    </w:p>
+    <w:p>
+      <w:pPr>
+        <w:ind w:firstLine="0"/>
+        <w:rPr>
+          <w:sz w:val="18"/>
+          <w:szCs w:val="18"/>
+        </w:rPr>
+      </w:pPr>
+      <w:r>
+        <w:rPr>
+          <w:sz w:val="18"/>
+          <w:szCs w:val="18"/>
+        </w:rPr>
+        <w:t>Under the ‘mat’ folder find ‘Blank DB Scripts.zip’ and extract it. This file will contain the .sql files to create an initial database. Within this zip is also a file called ‘ReadMe.txt’ which will indicate the order in which you would need to run the .sql files.</w:t>
       </w:r>
       <w:r>
         <w:rPr>
@@ -1463,23 +1315,7 @@
           <w:sz w:val="18"/>
           <w:szCs w:val="18"/>
         </w:rPr>
-        <w:t xml:space="preserve"> Existing Project </w:t>
-      </w:r>
-      <w:proofErr w:type="gramStart"/>
-      <w:r>
-        <w:rPr>
-          <w:sz w:val="18"/>
-          <w:szCs w:val="18"/>
-        </w:rPr>
-        <w:t>Into</w:t>
-      </w:r>
-      <w:proofErr w:type="gramEnd"/>
-      <w:r>
-        <w:rPr>
-          <w:sz w:val="18"/>
-          <w:szCs w:val="18"/>
-        </w:rPr>
-        <w:t xml:space="preserve"> Workspace </w:t>
+        <w:t xml:space="preserve"> Existing Project Into Workspace </w:t>
       </w:r>
       <w:r>
         <w:rPr>
@@ -1676,23 +1512,7 @@
           <w:sz w:val="18"/>
           <w:szCs w:val="18"/>
         </w:rPr>
-        <w:t xml:space="preserve">build.xml (right </w:t>
-      </w:r>
-      <w:proofErr w:type="gramStart"/>
-      <w:r>
-        <w:rPr>
-          <w:sz w:val="18"/>
-          <w:szCs w:val="18"/>
-        </w:rPr>
-        <w:t>click</w:t>
-      </w:r>
-      <w:proofErr w:type="gramEnd"/>
-      <w:r>
-        <w:rPr>
-          <w:sz w:val="18"/>
-          <w:szCs w:val="18"/>
-        </w:rPr>
-        <w:t xml:space="preserve"> and Run As </w:t>
+        <w:t xml:space="preserve">build.xml (right click and Run As </w:t>
       </w:r>
       <w:r>
         <w:rPr>
@@ -1763,17 +1583,8 @@
           <w:sz w:val="18"/>
           <w:szCs w:val="18"/>
         </w:rPr>
-        <w:t>at/work/artifacts/</w:t>
-      </w:r>
-      <w:proofErr w:type="spellStart"/>
-      <w:r>
-        <w:rPr>
-          <w:sz w:val="18"/>
-          <w:szCs w:val="18"/>
-        </w:rPr>
-        <w:t>MeasureAuthoringTool.war</w:t>
-      </w:r>
-      <w:proofErr w:type="spellEnd"/>
+        <w:t>at/work/artifacts/MeasureAuthoringTool.war</w:t>
+      </w:r>
     </w:p>
     <w:p>
       <w:pPr>
@@ -1819,23 +1630,7 @@
           <w:sz w:val="18"/>
           <w:szCs w:val="18"/>
         </w:rPr>
-        <w:t xml:space="preserve">You need to make some changes to some of the files in the code base so that MAT will connect to your local </w:t>
-      </w:r>
-      <w:proofErr w:type="spellStart"/>
-      <w:r>
-        <w:rPr>
-          <w:sz w:val="18"/>
-          <w:szCs w:val="18"/>
-        </w:rPr>
-        <w:t>MySQL</w:t>
-      </w:r>
-      <w:proofErr w:type="spellEnd"/>
-      <w:r>
-        <w:rPr>
-          <w:sz w:val="18"/>
-          <w:szCs w:val="18"/>
-        </w:rPr>
-        <w:t xml:space="preserve"> db.</w:t>
+        <w:t>You need to make some changes to some of the files in the code base so that MAT will connect to your local MySQL db.</w:t>
       </w:r>
     </w:p>
     <w:p>
@@ -1908,7 +1703,6 @@
         </w:rPr>
         <w:t>“</w:t>
       </w:r>
-      <w:proofErr w:type="spellStart"/>
       <w:r>
         <w:rPr>
           <w:sz w:val="18"/>
@@ -1916,7 +1710,6 @@
         </w:rPr>
         <w:t>dataSource</w:t>
       </w:r>
-      <w:proofErr w:type="spellEnd"/>
       <w:r>
         <w:rPr>
           <w:sz w:val="18"/>
@@ -1929,23 +1722,7 @@
           <w:sz w:val="18"/>
           <w:szCs w:val="18"/>
         </w:rPr>
-        <w:t xml:space="preserve"> bean to point to your local </w:t>
-      </w:r>
-      <w:proofErr w:type="spellStart"/>
-      <w:r>
-        <w:rPr>
-          <w:sz w:val="18"/>
-          <w:szCs w:val="18"/>
-        </w:rPr>
-        <w:t>MySQL</w:t>
-      </w:r>
-      <w:proofErr w:type="spellEnd"/>
-      <w:r>
-        <w:rPr>
-          <w:sz w:val="18"/>
-          <w:szCs w:val="18"/>
-        </w:rPr>
-        <w:t xml:space="preserve"> database.</w:t>
+        <w:t xml:space="preserve"> bean to point to your local MySQL database.</w:t>
       </w:r>
     </w:p>
     <w:p>
@@ -2029,9 +1806,37 @@
           <w:szCs w:val="16"/>
           <w:lang w:bidi="ar-SA"/>
         </w:rPr>
-        <w:t>"</w:t>
-      </w:r>
-      <w:proofErr w:type="spellStart"/>
+        <w:t>"dataSource"</w:t>
+      </w:r>
+      <w:r>
+        <w:rPr>
+          <w:rFonts w:ascii="Courier New" w:hAnsi="Courier New" w:cs="Courier New"/>
+          <w:sz w:val="16"/>
+          <w:szCs w:val="16"/>
+          <w:lang w:bidi="ar-SA"/>
+        </w:rPr>
+        <w:t xml:space="preserve"> </w:t>
+      </w:r>
+      <w:r>
+        <w:rPr>
+          <w:rFonts w:ascii="Courier New" w:hAnsi="Courier New" w:cs="Courier New"/>
+          <w:color w:val="7F007F"/>
+          <w:sz w:val="16"/>
+          <w:szCs w:val="16"/>
+          <w:lang w:bidi="ar-SA"/>
+        </w:rPr>
+        <w:t>class</w:t>
+      </w:r>
+      <w:r>
+        <w:rPr>
+          <w:rFonts w:ascii="Courier New" w:hAnsi="Courier New" w:cs="Courier New"/>
+          <w:color w:val="000000"/>
+          <w:sz w:val="16"/>
+          <w:szCs w:val="16"/>
+          <w:lang w:bidi="ar-SA"/>
+        </w:rPr>
+        <w:t>=</w:t>
+      </w:r>
       <w:r>
         <w:rPr>
           <w:rFonts w:ascii="Courier New" w:hAnsi="Courier New" w:cs="Courier New"/>
@@ -2042,9 +1847,37 @@
           <w:szCs w:val="16"/>
           <w:lang w:bidi="ar-SA"/>
         </w:rPr>
-        <w:t>dataSource</w:t>
-      </w:r>
-      <w:proofErr w:type="spellEnd"/>
+        <w:t>"org.apache.commons.dbcp.BasicDataSource"</w:t>
+      </w:r>
+      <w:r>
+        <w:rPr>
+          <w:rFonts w:ascii="Courier New" w:hAnsi="Courier New" w:cs="Courier New"/>
+          <w:sz w:val="16"/>
+          <w:szCs w:val="16"/>
+          <w:lang w:bidi="ar-SA"/>
+        </w:rPr>
+        <w:t xml:space="preserve"> </w:t>
+      </w:r>
+      <w:r>
+        <w:rPr>
+          <w:rFonts w:ascii="Courier New" w:hAnsi="Courier New" w:cs="Courier New"/>
+          <w:color w:val="7F007F"/>
+          <w:sz w:val="16"/>
+          <w:szCs w:val="16"/>
+          <w:lang w:bidi="ar-SA"/>
+        </w:rPr>
+        <w:t>destroy-method</w:t>
+      </w:r>
+      <w:r>
+        <w:rPr>
+          <w:rFonts w:ascii="Courier New" w:hAnsi="Courier New" w:cs="Courier New"/>
+          <w:color w:val="000000"/>
+          <w:sz w:val="16"/>
+          <w:szCs w:val="16"/>
+          <w:lang w:bidi="ar-SA"/>
+        </w:rPr>
+        <w:t>=</w:t>
+      </w:r>
       <w:r>
         <w:rPr>
           <w:rFonts w:ascii="Courier New" w:hAnsi="Courier New" w:cs="Courier New"/>
@@ -2055,7 +1888,61 @@
           <w:szCs w:val="16"/>
           <w:lang w:bidi="ar-SA"/>
         </w:rPr>
-        <w:t>"</w:t>
+        <w:t>"close"</w:t>
+      </w:r>
+      <w:r>
+        <w:rPr>
+          <w:rFonts w:ascii="Courier New" w:hAnsi="Courier New" w:cs="Courier New"/>
+          <w:color w:val="008080"/>
+          <w:sz w:val="16"/>
+          <w:szCs w:val="16"/>
+          <w:lang w:bidi="ar-SA"/>
+        </w:rPr>
+        <w:t>&gt;</w:t>
+      </w:r>
+    </w:p>
+    <w:p>
+      <w:pPr>
+        <w:autoSpaceDE w:val="0"/>
+        <w:autoSpaceDN w:val="0"/>
+        <w:adjustRightInd w:val="0"/>
+        <w:ind w:firstLine="0"/>
+        <w:rPr>
+          <w:rFonts w:ascii="Courier New" w:hAnsi="Courier New" w:cs="Courier New"/>
+          <w:sz w:val="16"/>
+          <w:szCs w:val="16"/>
+          <w:lang w:bidi="ar-SA"/>
+        </w:rPr>
+      </w:pPr>
+      <w:r>
+        <w:rPr>
+          <w:rFonts w:ascii="Courier New" w:hAnsi="Courier New" w:cs="Courier New"/>
+          <w:color w:val="000000"/>
+          <w:sz w:val="16"/>
+          <w:szCs w:val="16"/>
+          <w:lang w:bidi="ar-SA"/>
+        </w:rPr>
+        <w:t xml:space="preserve">        </w:t>
+      </w:r>
+      <w:r>
+        <w:rPr>
+          <w:rFonts w:ascii="Courier New" w:hAnsi="Courier New" w:cs="Courier New"/>
+          <w:color w:val="008080"/>
+          <w:sz w:val="16"/>
+          <w:szCs w:val="16"/>
+          <w:lang w:bidi="ar-SA"/>
+        </w:rPr>
+        <w:t>&lt;</w:t>
+      </w:r>
+      <w:r>
+        <w:rPr>
+          <w:rFonts w:ascii="Courier New" w:hAnsi="Courier New" w:cs="Courier New"/>
+          <w:color w:val="3F7F7F"/>
+          <w:sz w:val="16"/>
+          <w:szCs w:val="16"/>
+          <w:lang w:bidi="ar-SA"/>
+        </w:rPr>
+        <w:t>property</w:t>
       </w:r>
       <w:r>
         <w:rPr>
@@ -2074,7 +1961,7 @@
           <w:szCs w:val="16"/>
           <w:lang w:bidi="ar-SA"/>
         </w:rPr>
-        <w:t>class</w:t>
+        <w:t>name</w:t>
       </w:r>
       <w:r>
         <w:rPr>
@@ -2096,9 +1983,37 @@
           <w:szCs w:val="16"/>
           <w:lang w:bidi="ar-SA"/>
         </w:rPr>
-        <w:t>"</w:t>
-      </w:r>
-      <w:proofErr w:type="spellStart"/>
+        <w:t>"driverClassName"</w:t>
+      </w:r>
+      <w:r>
+        <w:rPr>
+          <w:rFonts w:ascii="Courier New" w:hAnsi="Courier New" w:cs="Courier New"/>
+          <w:sz w:val="16"/>
+          <w:szCs w:val="16"/>
+          <w:lang w:bidi="ar-SA"/>
+        </w:rPr>
+        <w:t xml:space="preserve"> </w:t>
+      </w:r>
+      <w:r>
+        <w:rPr>
+          <w:rFonts w:ascii="Courier New" w:hAnsi="Courier New" w:cs="Courier New"/>
+          <w:color w:val="7F007F"/>
+          <w:sz w:val="16"/>
+          <w:szCs w:val="16"/>
+          <w:lang w:bidi="ar-SA"/>
+        </w:rPr>
+        <w:t>value</w:t>
+      </w:r>
+      <w:r>
+        <w:rPr>
+          <w:rFonts w:ascii="Courier New" w:hAnsi="Courier New" w:cs="Courier New"/>
+          <w:color w:val="000000"/>
+          <w:sz w:val="16"/>
+          <w:szCs w:val="16"/>
+          <w:lang w:bidi="ar-SA"/>
+        </w:rPr>
+        <w:t>=</w:t>
+      </w:r>
       <w:r>
         <w:rPr>
           <w:rFonts w:ascii="Courier New" w:hAnsi="Courier New" w:cs="Courier New"/>
@@ -2109,9 +2024,91 @@
           <w:szCs w:val="16"/>
           <w:lang w:bidi="ar-SA"/>
         </w:rPr>
-        <w:t>org.apache.commons.dbcp.BasicDataSource</w:t>
-      </w:r>
-      <w:proofErr w:type="spellEnd"/>
+        <w:t>"com.mysql.jdbc.Driver"</w:t>
+      </w:r>
+      <w:r>
+        <w:rPr>
+          <w:rFonts w:ascii="Courier New" w:hAnsi="Courier New" w:cs="Courier New"/>
+          <w:color w:val="008080"/>
+          <w:sz w:val="16"/>
+          <w:szCs w:val="16"/>
+          <w:lang w:bidi="ar-SA"/>
+        </w:rPr>
+        <w:t>/&gt;</w:t>
+      </w:r>
+    </w:p>
+    <w:p>
+      <w:pPr>
+        <w:autoSpaceDE w:val="0"/>
+        <w:autoSpaceDN w:val="0"/>
+        <w:adjustRightInd w:val="0"/>
+        <w:ind w:firstLine="0"/>
+        <w:rPr>
+          <w:rFonts w:ascii="Courier New" w:hAnsi="Courier New" w:cs="Courier New"/>
+          <w:sz w:val="16"/>
+          <w:szCs w:val="16"/>
+          <w:lang w:bidi="ar-SA"/>
+        </w:rPr>
+      </w:pPr>
+      <w:r>
+        <w:rPr>
+          <w:rFonts w:ascii="Courier New" w:hAnsi="Courier New" w:cs="Courier New"/>
+          <w:color w:val="000000"/>
+          <w:sz w:val="16"/>
+          <w:szCs w:val="16"/>
+          <w:lang w:bidi="ar-SA"/>
+        </w:rPr>
+        <w:tab/>
+      </w:r>
+      <w:r>
+        <w:rPr>
+          <w:rFonts w:ascii="Courier New" w:hAnsi="Courier New" w:cs="Courier New"/>
+          <w:color w:val="008080"/>
+          <w:sz w:val="16"/>
+          <w:szCs w:val="16"/>
+          <w:lang w:bidi="ar-SA"/>
+        </w:rPr>
+        <w:t>&lt;</w:t>
+      </w:r>
+      <w:r>
+        <w:rPr>
+          <w:rFonts w:ascii="Courier New" w:hAnsi="Courier New" w:cs="Courier New"/>
+          <w:color w:val="3F7F7F"/>
+          <w:sz w:val="16"/>
+          <w:szCs w:val="16"/>
+          <w:lang w:bidi="ar-SA"/>
+        </w:rPr>
+        <w:t>property</w:t>
+      </w:r>
+      <w:r>
+        <w:rPr>
+          <w:rFonts w:ascii="Courier New" w:hAnsi="Courier New" w:cs="Courier New"/>
+          <w:sz w:val="16"/>
+          <w:szCs w:val="16"/>
+          <w:lang w:bidi="ar-SA"/>
+        </w:rPr>
+        <w:t xml:space="preserve"> </w:t>
+      </w:r>
+      <w:r>
+        <w:rPr>
+          <w:rFonts w:ascii="Courier New" w:hAnsi="Courier New" w:cs="Courier New"/>
+          <w:color w:val="7F007F"/>
+          <w:sz w:val="16"/>
+          <w:szCs w:val="16"/>
+          <w:lang w:bidi="ar-SA"/>
+        </w:rPr>
+        <w:t>name</w:t>
+      </w:r>
+      <w:r>
+        <w:rPr>
+          <w:rFonts w:ascii="Courier New" w:hAnsi="Courier New" w:cs="Courier New"/>
+          <w:color w:val="000000"/>
+          <w:sz w:val="16"/>
+          <w:szCs w:val="16"/>
+          <w:lang w:bidi="ar-SA"/>
+        </w:rPr>
+        <w:t>=</w:t>
+      </w:r>
       <w:r>
         <w:rPr>
           <w:rFonts w:ascii="Courier New" w:hAnsi="Courier New" w:cs="Courier New"/>
@@ -2122,7 +2119,7 @@
           <w:szCs w:val="16"/>
           <w:lang w:bidi="ar-SA"/>
         </w:rPr>
-        <w:t>"</w:t>
+        <w:t>"url"</w:t>
       </w:r>
       <w:r>
         <w:rPr>
@@ -2141,7 +2138,7 @@
           <w:szCs w:val="16"/>
           <w:lang w:bidi="ar-SA"/>
         </w:rPr>
-        <w:t>destroy-method</w:t>
+        <w:t>value</w:t>
       </w:r>
       <w:r>
         <w:rPr>
@@ -2163,397 +2160,7 @@
           <w:szCs w:val="16"/>
           <w:lang w:bidi="ar-SA"/>
         </w:rPr>
-        <w:t>"close"</w:t>
-      </w:r>
-      <w:r>
-        <w:rPr>
-          <w:rFonts w:ascii="Courier New" w:hAnsi="Courier New" w:cs="Courier New"/>
-          <w:color w:val="008080"/>
-          <w:sz w:val="16"/>
-          <w:szCs w:val="16"/>
-          <w:lang w:bidi="ar-SA"/>
-        </w:rPr>
-        <w:t>&gt;</w:t>
-      </w:r>
-    </w:p>
-    <w:p>
-      <w:pPr>
-        <w:autoSpaceDE w:val="0"/>
-        <w:autoSpaceDN w:val="0"/>
-        <w:adjustRightInd w:val="0"/>
-        <w:ind w:firstLine="0"/>
-        <w:rPr>
-          <w:rFonts w:ascii="Courier New" w:hAnsi="Courier New" w:cs="Courier New"/>
-          <w:sz w:val="16"/>
-          <w:szCs w:val="16"/>
-          <w:lang w:bidi="ar-SA"/>
-        </w:rPr>
-      </w:pPr>
-      <w:r>
-        <w:rPr>
-          <w:rFonts w:ascii="Courier New" w:hAnsi="Courier New" w:cs="Courier New"/>
-          <w:color w:val="000000"/>
-          <w:sz w:val="16"/>
-          <w:szCs w:val="16"/>
-          <w:lang w:bidi="ar-SA"/>
-        </w:rPr>
-        <w:t xml:space="preserve">        </w:t>
-      </w:r>
-      <w:r>
-        <w:rPr>
-          <w:rFonts w:ascii="Courier New" w:hAnsi="Courier New" w:cs="Courier New"/>
-          <w:color w:val="008080"/>
-          <w:sz w:val="16"/>
-          <w:szCs w:val="16"/>
-          <w:lang w:bidi="ar-SA"/>
-        </w:rPr>
-        <w:t>&lt;</w:t>
-      </w:r>
-      <w:r>
-        <w:rPr>
-          <w:rFonts w:ascii="Courier New" w:hAnsi="Courier New" w:cs="Courier New"/>
-          <w:color w:val="3F7F7F"/>
-          <w:sz w:val="16"/>
-          <w:szCs w:val="16"/>
-          <w:lang w:bidi="ar-SA"/>
-        </w:rPr>
-        <w:t>property</w:t>
-      </w:r>
-      <w:r>
-        <w:rPr>
-          <w:rFonts w:ascii="Courier New" w:hAnsi="Courier New" w:cs="Courier New"/>
-          <w:sz w:val="16"/>
-          <w:szCs w:val="16"/>
-          <w:lang w:bidi="ar-SA"/>
-        </w:rPr>
-        <w:t xml:space="preserve"> </w:t>
-      </w:r>
-      <w:r>
-        <w:rPr>
-          <w:rFonts w:ascii="Courier New" w:hAnsi="Courier New" w:cs="Courier New"/>
-          <w:color w:val="7F007F"/>
-          <w:sz w:val="16"/>
-          <w:szCs w:val="16"/>
-          <w:lang w:bidi="ar-SA"/>
-        </w:rPr>
-        <w:t>name</w:t>
-      </w:r>
-      <w:r>
-        <w:rPr>
-          <w:rFonts w:ascii="Courier New" w:hAnsi="Courier New" w:cs="Courier New"/>
-          <w:color w:val="000000"/>
-          <w:sz w:val="16"/>
-          <w:szCs w:val="16"/>
-          <w:lang w:bidi="ar-SA"/>
-        </w:rPr>
-        <w:t>=</w:t>
-      </w:r>
-      <w:r>
-        <w:rPr>
-          <w:rFonts w:ascii="Courier New" w:hAnsi="Courier New" w:cs="Courier New"/>
-          <w:i/>
-          <w:iCs/>
-          <w:color w:val="2A00FF"/>
-          <w:sz w:val="16"/>
-          <w:szCs w:val="16"/>
-          <w:lang w:bidi="ar-SA"/>
-        </w:rPr>
-        <w:t>"</w:t>
-      </w:r>
-      <w:proofErr w:type="spellStart"/>
-      <w:r>
-        <w:rPr>
-          <w:rFonts w:ascii="Courier New" w:hAnsi="Courier New" w:cs="Courier New"/>
-          <w:i/>
-          <w:iCs/>
-          <w:color w:val="2A00FF"/>
-          <w:sz w:val="16"/>
-          <w:szCs w:val="16"/>
-          <w:lang w:bidi="ar-SA"/>
-        </w:rPr>
-        <w:t>driverClassName</w:t>
-      </w:r>
-      <w:proofErr w:type="spellEnd"/>
-      <w:r>
-        <w:rPr>
-          <w:rFonts w:ascii="Courier New" w:hAnsi="Courier New" w:cs="Courier New"/>
-          <w:i/>
-          <w:iCs/>
-          <w:color w:val="2A00FF"/>
-          <w:sz w:val="16"/>
-          <w:szCs w:val="16"/>
-          <w:lang w:bidi="ar-SA"/>
-        </w:rPr>
-        <w:t>"</w:t>
-      </w:r>
-      <w:r>
-        <w:rPr>
-          <w:rFonts w:ascii="Courier New" w:hAnsi="Courier New" w:cs="Courier New"/>
-          <w:sz w:val="16"/>
-          <w:szCs w:val="16"/>
-          <w:lang w:bidi="ar-SA"/>
-        </w:rPr>
-        <w:t xml:space="preserve"> </w:t>
-      </w:r>
-      <w:r>
-        <w:rPr>
-          <w:rFonts w:ascii="Courier New" w:hAnsi="Courier New" w:cs="Courier New"/>
-          <w:color w:val="7F007F"/>
-          <w:sz w:val="16"/>
-          <w:szCs w:val="16"/>
-          <w:lang w:bidi="ar-SA"/>
-        </w:rPr>
-        <w:t>value</w:t>
-      </w:r>
-      <w:r>
-        <w:rPr>
-          <w:rFonts w:ascii="Courier New" w:hAnsi="Courier New" w:cs="Courier New"/>
-          <w:color w:val="000000"/>
-          <w:sz w:val="16"/>
-          <w:szCs w:val="16"/>
-          <w:lang w:bidi="ar-SA"/>
-        </w:rPr>
-        <w:t>=</w:t>
-      </w:r>
-      <w:r>
-        <w:rPr>
-          <w:rFonts w:ascii="Courier New" w:hAnsi="Courier New" w:cs="Courier New"/>
-          <w:i/>
-          <w:iCs/>
-          <w:color w:val="2A00FF"/>
-          <w:sz w:val="16"/>
-          <w:szCs w:val="16"/>
-          <w:lang w:bidi="ar-SA"/>
-        </w:rPr>
-        <w:t>"</w:t>
-      </w:r>
-      <w:proofErr w:type="spellStart"/>
-      <w:r>
-        <w:rPr>
-          <w:rFonts w:ascii="Courier New" w:hAnsi="Courier New" w:cs="Courier New"/>
-          <w:i/>
-          <w:iCs/>
-          <w:color w:val="2A00FF"/>
-          <w:sz w:val="16"/>
-          <w:szCs w:val="16"/>
-          <w:lang w:bidi="ar-SA"/>
-        </w:rPr>
-        <w:t>com.mysql.jdbc.Driver</w:t>
-      </w:r>
-      <w:proofErr w:type="spellEnd"/>
-      <w:r>
-        <w:rPr>
-          <w:rFonts w:ascii="Courier New" w:hAnsi="Courier New" w:cs="Courier New"/>
-          <w:i/>
-          <w:iCs/>
-          <w:color w:val="2A00FF"/>
-          <w:sz w:val="16"/>
-          <w:szCs w:val="16"/>
-          <w:lang w:bidi="ar-SA"/>
-        </w:rPr>
-        <w:t>"</w:t>
-      </w:r>
-      <w:r>
-        <w:rPr>
-          <w:rFonts w:ascii="Courier New" w:hAnsi="Courier New" w:cs="Courier New"/>
-          <w:color w:val="008080"/>
-          <w:sz w:val="16"/>
-          <w:szCs w:val="16"/>
-          <w:lang w:bidi="ar-SA"/>
-        </w:rPr>
-        <w:t>/&gt;</w:t>
-      </w:r>
-    </w:p>
-    <w:p>
-      <w:pPr>
-        <w:autoSpaceDE w:val="0"/>
-        <w:autoSpaceDN w:val="0"/>
-        <w:adjustRightInd w:val="0"/>
-        <w:ind w:firstLine="0"/>
-        <w:rPr>
-          <w:rFonts w:ascii="Courier New" w:hAnsi="Courier New" w:cs="Courier New"/>
-          <w:sz w:val="16"/>
-          <w:szCs w:val="16"/>
-          <w:lang w:bidi="ar-SA"/>
-        </w:rPr>
-      </w:pPr>
-      <w:r>
-        <w:rPr>
-          <w:rFonts w:ascii="Courier New" w:hAnsi="Courier New" w:cs="Courier New"/>
-          <w:color w:val="000000"/>
-          <w:sz w:val="16"/>
-          <w:szCs w:val="16"/>
-          <w:lang w:bidi="ar-SA"/>
-        </w:rPr>
-        <w:tab/>
-      </w:r>
-      <w:r>
-        <w:rPr>
-          <w:rFonts w:ascii="Courier New" w:hAnsi="Courier New" w:cs="Courier New"/>
-          <w:color w:val="008080"/>
-          <w:sz w:val="16"/>
-          <w:szCs w:val="16"/>
-          <w:lang w:bidi="ar-SA"/>
-        </w:rPr>
-        <w:t>&lt;</w:t>
-      </w:r>
-      <w:r>
-        <w:rPr>
-          <w:rFonts w:ascii="Courier New" w:hAnsi="Courier New" w:cs="Courier New"/>
-          <w:color w:val="3F7F7F"/>
-          <w:sz w:val="16"/>
-          <w:szCs w:val="16"/>
-          <w:lang w:bidi="ar-SA"/>
-        </w:rPr>
-        <w:t>property</w:t>
-      </w:r>
-      <w:r>
-        <w:rPr>
-          <w:rFonts w:ascii="Courier New" w:hAnsi="Courier New" w:cs="Courier New"/>
-          <w:sz w:val="16"/>
-          <w:szCs w:val="16"/>
-          <w:lang w:bidi="ar-SA"/>
-        </w:rPr>
-        <w:t xml:space="preserve"> </w:t>
-      </w:r>
-      <w:r>
-        <w:rPr>
-          <w:rFonts w:ascii="Courier New" w:hAnsi="Courier New" w:cs="Courier New"/>
-          <w:color w:val="7F007F"/>
-          <w:sz w:val="16"/>
-          <w:szCs w:val="16"/>
-          <w:lang w:bidi="ar-SA"/>
-        </w:rPr>
-        <w:t>name</w:t>
-      </w:r>
-      <w:r>
-        <w:rPr>
-          <w:rFonts w:ascii="Courier New" w:hAnsi="Courier New" w:cs="Courier New"/>
-          <w:color w:val="000000"/>
-          <w:sz w:val="16"/>
-          <w:szCs w:val="16"/>
-          <w:lang w:bidi="ar-SA"/>
-        </w:rPr>
-        <w:t>=</w:t>
-      </w:r>
-      <w:r>
-        <w:rPr>
-          <w:rFonts w:ascii="Courier New" w:hAnsi="Courier New" w:cs="Courier New"/>
-          <w:i/>
-          <w:iCs/>
-          <w:color w:val="2A00FF"/>
-          <w:sz w:val="16"/>
-          <w:szCs w:val="16"/>
-          <w:lang w:bidi="ar-SA"/>
-        </w:rPr>
-        <w:t>"</w:t>
-      </w:r>
-      <w:proofErr w:type="spellStart"/>
-      <w:r>
-        <w:rPr>
-          <w:rFonts w:ascii="Courier New" w:hAnsi="Courier New" w:cs="Courier New"/>
-          <w:i/>
-          <w:iCs/>
-          <w:color w:val="2A00FF"/>
-          <w:sz w:val="16"/>
-          <w:szCs w:val="16"/>
-          <w:lang w:bidi="ar-SA"/>
-        </w:rPr>
-        <w:t>url</w:t>
-      </w:r>
-      <w:proofErr w:type="spellEnd"/>
-      <w:r>
-        <w:rPr>
-          <w:rFonts w:ascii="Courier New" w:hAnsi="Courier New" w:cs="Courier New"/>
-          <w:i/>
-          <w:iCs/>
-          <w:color w:val="2A00FF"/>
-          <w:sz w:val="16"/>
-          <w:szCs w:val="16"/>
-          <w:lang w:bidi="ar-SA"/>
-        </w:rPr>
-        <w:t>"</w:t>
-      </w:r>
-      <w:r>
-        <w:rPr>
-          <w:rFonts w:ascii="Courier New" w:hAnsi="Courier New" w:cs="Courier New"/>
-          <w:sz w:val="16"/>
-          <w:szCs w:val="16"/>
-          <w:lang w:bidi="ar-SA"/>
-        </w:rPr>
-        <w:t xml:space="preserve"> </w:t>
-      </w:r>
-      <w:r>
-        <w:rPr>
-          <w:rFonts w:ascii="Courier New" w:hAnsi="Courier New" w:cs="Courier New"/>
-          <w:color w:val="7F007F"/>
-          <w:sz w:val="16"/>
-          <w:szCs w:val="16"/>
-          <w:lang w:bidi="ar-SA"/>
-        </w:rPr>
-        <w:t>value</w:t>
-      </w:r>
-      <w:r>
-        <w:rPr>
-          <w:rFonts w:ascii="Courier New" w:hAnsi="Courier New" w:cs="Courier New"/>
-          <w:color w:val="000000"/>
-          <w:sz w:val="16"/>
-          <w:szCs w:val="16"/>
-          <w:lang w:bidi="ar-SA"/>
-        </w:rPr>
-        <w:t>=</w:t>
-      </w:r>
-      <w:r>
-        <w:rPr>
-          <w:rFonts w:ascii="Courier New" w:hAnsi="Courier New" w:cs="Courier New"/>
-          <w:i/>
-          <w:iCs/>
-          <w:color w:val="2A00FF"/>
-          <w:sz w:val="16"/>
-          <w:szCs w:val="16"/>
-          <w:lang w:bidi="ar-SA"/>
-        </w:rPr>
-        <w:t>"</w:t>
-      </w:r>
-      <w:proofErr w:type="spellStart"/>
-      <w:r>
-        <w:rPr>
-          <w:rFonts w:ascii="Courier New" w:hAnsi="Courier New" w:cs="Courier New"/>
-          <w:i/>
-          <w:iCs/>
-          <w:color w:val="2A00FF"/>
-          <w:sz w:val="16"/>
-          <w:szCs w:val="16"/>
-          <w:lang w:bidi="ar-SA"/>
-        </w:rPr>
-        <w:t>jdbc</w:t>
-      </w:r>
-      <w:proofErr w:type="gramStart"/>
-      <w:r>
-        <w:rPr>
-          <w:rFonts w:ascii="Courier New" w:hAnsi="Courier New" w:cs="Courier New"/>
-          <w:i/>
-          <w:iCs/>
-          <w:color w:val="2A00FF"/>
-          <w:sz w:val="16"/>
-          <w:szCs w:val="16"/>
-          <w:lang w:bidi="ar-SA"/>
-        </w:rPr>
-        <w:t>:mysql</w:t>
-      </w:r>
-      <w:proofErr w:type="spellEnd"/>
-      <w:proofErr w:type="gramEnd"/>
-      <w:r>
-        <w:rPr>
-          <w:rFonts w:ascii="Courier New" w:hAnsi="Courier New" w:cs="Courier New"/>
-          <w:i/>
-          <w:iCs/>
-          <w:color w:val="2A00FF"/>
-          <w:sz w:val="16"/>
-          <w:szCs w:val="16"/>
-          <w:lang w:bidi="ar-SA"/>
-        </w:rPr>
-        <w:t>://localhost</w:t>
+        <w:t>"jdbc:mysql://localhost</w:t>
       </w:r>
       <w:r>
         <w:rPr>
@@ -3252,20 +2859,8 @@
           <w:szCs w:val="16"/>
           <w:lang w:bidi="ar-SA"/>
         </w:rPr>
-        <w:t>intercept-</w:t>
-      </w:r>
-      <w:proofErr w:type="spellStart"/>
-      <w:r>
-        <w:rPr>
-          <w:rFonts w:ascii="Courier New" w:hAnsi="Courier New" w:cs="Courier New"/>
-          <w:color w:val="3F7F7F"/>
-          <w:sz w:val="16"/>
-          <w:szCs w:val="16"/>
-          <w:lang w:bidi="ar-SA"/>
-        </w:rPr>
-        <w:t>url</w:t>
-      </w:r>
-      <w:proofErr w:type="spellEnd"/>
+        <w:t>intercept-url</w:t>
+      </w:r>
       <w:r>
         <w:rPr>
           <w:rFonts w:ascii="Courier New" w:hAnsi="Courier New" w:cs="Courier New"/>
@@ -3346,47 +2941,7 @@
           <w:szCs w:val="16"/>
           <w:lang w:bidi="ar-SA"/>
         </w:rPr>
-        <w:t>"</w:t>
-      </w:r>
-      <w:proofErr w:type="spellStart"/>
-      <w:proofErr w:type="gramStart"/>
-      <w:r>
-        <w:rPr>
-          <w:rFonts w:ascii="Courier New" w:hAnsi="Courier New" w:cs="Courier New"/>
-          <w:i/>
-          <w:iCs/>
-          <w:color w:val="2A00FF"/>
-          <w:sz w:val="16"/>
-          <w:szCs w:val="16"/>
-          <w:lang w:bidi="ar-SA"/>
-        </w:rPr>
-        <w:t>isAuthenticated</w:t>
-      </w:r>
-      <w:proofErr w:type="spellEnd"/>
-      <w:r>
-        <w:rPr>
-          <w:rFonts w:ascii="Courier New" w:hAnsi="Courier New" w:cs="Courier New"/>
-          <w:i/>
-          <w:iCs/>
-          <w:color w:val="2A00FF"/>
-          <w:sz w:val="16"/>
-          <w:szCs w:val="16"/>
-          <w:lang w:bidi="ar-SA"/>
-        </w:rPr>
-        <w:t>(</w:t>
-      </w:r>
-      <w:proofErr w:type="gramEnd"/>
-      <w:r>
-        <w:rPr>
-          <w:rFonts w:ascii="Courier New" w:hAnsi="Courier New" w:cs="Courier New"/>
-          <w:i/>
-          <w:iCs/>
-          <w:color w:val="2A00FF"/>
-          <w:sz w:val="16"/>
-          <w:szCs w:val="16"/>
-          <w:lang w:bidi="ar-SA"/>
-        </w:rPr>
-        <w:t>)"</w:t>
+        <w:t>"isAuthenticated()"</w:t>
       </w:r>
       <w:r>
         <w:rPr>
@@ -3449,20 +3004,8 @@
           <w:szCs w:val="20"/>
           <w:lang w:bidi="ar-SA"/>
         </w:rPr>
-        <w:t>intercept-</w:t>
-      </w:r>
-      <w:proofErr w:type="spellStart"/>
-      <w:r>
-        <w:rPr>
-          <w:rFonts w:ascii="Courier New" w:hAnsi="Courier New" w:cs="Courier New"/>
-          <w:color w:val="3F7F7F"/>
-          <w:sz w:val="20"/>
-          <w:szCs w:val="20"/>
-          <w:lang w:bidi="ar-SA"/>
-        </w:rPr>
-        <w:t>url</w:t>
-      </w:r>
-      <w:proofErr w:type="spellEnd"/>
+        <w:t>intercept-url</w:t>
+      </w:r>
       <w:r>
         <w:rPr>
           <w:rFonts w:ascii="Courier New" w:hAnsi="Courier New" w:cs="Courier New"/>
@@ -3543,47 +3086,7 @@
           <w:szCs w:val="20"/>
           <w:lang w:bidi="ar-SA"/>
         </w:rPr>
-        <w:t>"</w:t>
-      </w:r>
-      <w:proofErr w:type="spellStart"/>
-      <w:proofErr w:type="gramStart"/>
-      <w:r>
-        <w:rPr>
-          <w:rFonts w:ascii="Courier New" w:hAnsi="Courier New" w:cs="Courier New"/>
-          <w:i/>
-          <w:iCs/>
-          <w:color w:val="2A00FF"/>
-          <w:sz w:val="20"/>
-          <w:szCs w:val="20"/>
-          <w:lang w:bidi="ar-SA"/>
-        </w:rPr>
-        <w:t>isAuthenticated</w:t>
-      </w:r>
-      <w:proofErr w:type="spellEnd"/>
-      <w:r>
-        <w:rPr>
-          <w:rFonts w:ascii="Courier New" w:hAnsi="Courier New" w:cs="Courier New"/>
-          <w:i/>
-          <w:iCs/>
-          <w:color w:val="2A00FF"/>
-          <w:sz w:val="20"/>
-          <w:szCs w:val="20"/>
-          <w:lang w:bidi="ar-SA"/>
-        </w:rPr>
-        <w:t>(</w:t>
-      </w:r>
-      <w:proofErr w:type="gramEnd"/>
-      <w:r>
-        <w:rPr>
-          <w:rFonts w:ascii="Courier New" w:hAnsi="Courier New" w:cs="Courier New"/>
-          <w:i/>
-          <w:iCs/>
-          <w:color w:val="2A00FF"/>
-          <w:sz w:val="20"/>
-          <w:szCs w:val="20"/>
-          <w:lang w:bidi="ar-SA"/>
-        </w:rPr>
-        <w:t>)"</w:t>
+        <w:t>"isAuthenticated()"</w:t>
       </w:r>
       <w:r>
         <w:rPr>
@@ -3665,20 +3168,8 @@
           <w:szCs w:val="16"/>
           <w:lang w:bidi="ar-SA"/>
         </w:rPr>
-        <w:t>default-target-</w:t>
-      </w:r>
-      <w:proofErr w:type="spellStart"/>
-      <w:r>
-        <w:rPr>
-          <w:rFonts w:ascii="Courier New" w:hAnsi="Courier New" w:cs="Courier New"/>
-          <w:color w:val="7F007F"/>
-          <w:sz w:val="16"/>
-          <w:szCs w:val="16"/>
-          <w:lang w:bidi="ar-SA"/>
-        </w:rPr>
-        <w:t>url</w:t>
-      </w:r>
-      <w:proofErr w:type="spellEnd"/>
+        <w:t>default-target-url</w:t>
+      </w:r>
       <w:r>
         <w:rPr>
           <w:rFonts w:ascii="Courier New" w:hAnsi="Courier New" w:cs="Courier New"/>
@@ -3712,9 +3203,19 @@
           <w:szCs w:val="16"/>
           <w:lang w:bidi="ar-SA"/>
         </w:rPr>
-        <w:t>/</w:t>
-      </w:r>
-      <w:proofErr w:type="spellStart"/>
+        <w:t>/Mat.html?gwt.codesvr=127.0.0.1:9997"</w:t>
+      </w:r>
+      <w:r>
+        <w:rPr>
+          <w:rFonts w:ascii="Courier New" w:hAnsi="Courier New" w:cs="Courier New"/>
+          <w:b/>
+          <w:color w:val="000000" w:themeColor="text1"/>
+          <w:sz w:val="16"/>
+          <w:szCs w:val="16"/>
+          <w:lang w:bidi="ar-SA"/>
+        </w:rPr>
+        <w:t xml:space="preserve"> login-page=</w:t>
+      </w:r>
       <w:r>
         <w:rPr>
           <w:rFonts w:ascii="Courier New" w:hAnsi="Courier New" w:cs="Courier New"/>
@@ -3726,73 +3227,7 @@
           <w:szCs w:val="16"/>
           <w:lang w:bidi="ar-SA"/>
         </w:rPr>
-        <w:t>Mat.html?gwt.codesvr</w:t>
-      </w:r>
-      <w:proofErr w:type="spellEnd"/>
-      <w:r>
-        <w:rPr>
-          <w:rFonts w:ascii="Courier New" w:hAnsi="Courier New" w:cs="Courier New"/>
-          <w:b/>
-          <w:i/>
-          <w:iCs/>
-          <w:color w:val="000000" w:themeColor="text1"/>
-          <w:sz w:val="16"/>
-          <w:szCs w:val="16"/>
-          <w:lang w:bidi="ar-SA"/>
-        </w:rPr>
-        <w:t>=127.0.0.1:9997"</w:t>
-      </w:r>
-      <w:r>
-        <w:rPr>
-          <w:rFonts w:ascii="Courier New" w:hAnsi="Courier New" w:cs="Courier New"/>
-          <w:b/>
-          <w:color w:val="000000" w:themeColor="text1"/>
-          <w:sz w:val="16"/>
-          <w:szCs w:val="16"/>
-          <w:lang w:bidi="ar-SA"/>
-        </w:rPr>
-        <w:t xml:space="preserve"> login-page=</w:t>
-      </w:r>
-      <w:r>
-        <w:rPr>
-          <w:rFonts w:ascii="Courier New" w:hAnsi="Courier New" w:cs="Courier New"/>
-          <w:b/>
-          <w:i/>
-          <w:iCs/>
-          <w:color w:val="000000" w:themeColor="text1"/>
-          <w:sz w:val="16"/>
-          <w:szCs w:val="16"/>
-          <w:lang w:bidi="ar-SA"/>
-        </w:rPr>
-        <w:t>"/</w:t>
-      </w:r>
-      <w:proofErr w:type="spellStart"/>
-      <w:r>
-        <w:rPr>
-          <w:rFonts w:ascii="Courier New" w:hAnsi="Courier New" w:cs="Courier New"/>
-          <w:b/>
-          <w:i/>
-          <w:iCs/>
-          <w:color w:val="000000" w:themeColor="text1"/>
-          <w:sz w:val="16"/>
-          <w:szCs w:val="16"/>
-          <w:lang w:bidi="ar-SA"/>
-        </w:rPr>
-        <w:t>Login.html?gwt.codesvr</w:t>
-      </w:r>
-      <w:proofErr w:type="spellEnd"/>
-      <w:r>
-        <w:rPr>
-          <w:rFonts w:ascii="Courier New" w:hAnsi="Courier New" w:cs="Courier New"/>
-          <w:b/>
-          <w:i/>
-          <w:iCs/>
-          <w:color w:val="000000" w:themeColor="text1"/>
-          <w:sz w:val="16"/>
-          <w:szCs w:val="16"/>
-          <w:lang w:bidi="ar-SA"/>
-        </w:rPr>
-        <w:t>=127.0.0.1:9997</w:t>
+        <w:t>"/Login.html?gwt.codesvr=127.0.0.1:9997</w:t>
       </w:r>
       <w:r>
         <w:rPr>
@@ -3950,20 +3385,8 @@
           <w:szCs w:val="16"/>
           <w:lang w:bidi="ar-SA"/>
         </w:rPr>
-        <w:t>invalid-session-</w:t>
-      </w:r>
-      <w:proofErr w:type="spellStart"/>
-      <w:r>
-        <w:rPr>
-          <w:rFonts w:ascii="Courier New" w:hAnsi="Courier New" w:cs="Courier New"/>
-          <w:color w:val="7F007F"/>
-          <w:sz w:val="16"/>
-          <w:szCs w:val="16"/>
-          <w:lang w:bidi="ar-SA"/>
-        </w:rPr>
-        <w:t>url</w:t>
-      </w:r>
-      <w:proofErr w:type="spellEnd"/>
+        <w:t>invalid-session-url</w:t>
+      </w:r>
       <w:r>
         <w:rPr>
           <w:rFonts w:ascii="Courier New" w:hAnsi="Courier New" w:cs="Courier New"/>
@@ -4325,7 +3748,6 @@
           <w:lang w:bidi="ar-SA"/>
         </w:rPr>
       </w:pPr>
-      <w:proofErr w:type="gramStart"/>
       <w:r>
         <w:rPr>
           <w:sz w:val="18"/>
@@ -4333,7 +3755,6 @@
         </w:rPr>
         <w:t>mat/war/WEB-INF</w:t>
       </w:r>
-      <w:proofErr w:type="gramEnd"/>
       <w:r>
         <w:rPr>
           <w:rFonts w:cs="Courier New"/>
@@ -4343,7 +3764,6 @@
         </w:rPr>
         <w:t xml:space="preserve"> /</w:t>
       </w:r>
-      <w:proofErr w:type="spellStart"/>
       <w:r>
         <w:rPr>
           <w:rFonts w:cs="Courier New"/>
@@ -4351,17 +3771,7 @@
           <w:szCs w:val="18"/>
           <w:lang w:bidi="ar-SA"/>
         </w:rPr>
-        <w:t>applicationContext</w:t>
-      </w:r>
-      <w:proofErr w:type="spellEnd"/>
-      <w:r>
-        <w:rPr>
-          <w:rFonts w:cs="Courier New"/>
-          <w:sz w:val="18"/>
-          <w:szCs w:val="18"/>
-          <w:lang w:bidi="ar-SA"/>
-        </w:rPr>
-        <w:t>-mail</w:t>
+        <w:t>applicationContext-mail</w:t>
       </w:r>
     </w:p>
     <w:p>
@@ -4384,67 +3794,7 @@
           <w:szCs w:val="18"/>
           <w:lang w:bidi="ar-SA"/>
         </w:rPr>
-        <w:t>Make changes to the ‘</w:t>
-      </w:r>
-      <w:proofErr w:type="spellStart"/>
-      <w:r>
-        <w:rPr>
-          <w:rFonts w:cs="Courier New"/>
-          <w:sz w:val="18"/>
-          <w:szCs w:val="18"/>
-          <w:lang w:bidi="ar-SA"/>
-        </w:rPr>
-        <w:t>mailSender</w:t>
-      </w:r>
-      <w:proofErr w:type="spellEnd"/>
-      <w:r>
-        <w:rPr>
-          <w:rFonts w:cs="Courier New"/>
-          <w:sz w:val="18"/>
-          <w:szCs w:val="18"/>
-          <w:lang w:bidi="ar-SA"/>
-        </w:rPr>
-        <w:t>’ bean to point to proper mail server and then to the ‘</w:t>
-      </w:r>
-      <w:proofErr w:type="spellStart"/>
-      <w:r>
-        <w:rPr>
-          <w:rFonts w:cs="Courier New"/>
-          <w:sz w:val="18"/>
-          <w:szCs w:val="18"/>
-          <w:lang w:bidi="ar-SA"/>
-        </w:rPr>
-        <w:t>templateMessage</w:t>
-      </w:r>
-      <w:proofErr w:type="spellEnd"/>
-      <w:r>
-        <w:rPr>
-          <w:rFonts w:cs="Courier New"/>
-          <w:sz w:val="18"/>
-          <w:szCs w:val="18"/>
-          <w:lang w:bidi="ar-SA"/>
-        </w:rPr>
-        <w:t xml:space="preserve">’ bean to set the correct </w:t>
-      </w:r>
-      <w:proofErr w:type="gramStart"/>
-      <w:r>
-        <w:rPr>
-          <w:rFonts w:cs="Courier New"/>
-          <w:sz w:val="18"/>
-          <w:szCs w:val="18"/>
-          <w:lang w:bidi="ar-SA"/>
-        </w:rPr>
-        <w:t>From</w:t>
-      </w:r>
-      <w:proofErr w:type="gramEnd"/>
-      <w:r>
-        <w:rPr>
-          <w:rFonts w:cs="Courier New"/>
-          <w:sz w:val="18"/>
-          <w:szCs w:val="18"/>
-          <w:lang w:bidi="ar-SA"/>
-        </w:rPr>
-        <w:t xml:space="preserve"> address.</w:t>
+        <w:t>Make changes to the ‘mailSender’ bean to point to proper mail server and then to the ‘templateMessage’ bean to set the correct From address.</w:t>
       </w:r>
     </w:p>
     <w:p>
@@ -4692,7 +4042,6 @@
           <w:lang w:bidi="ar-SA"/>
         </w:rPr>
       </w:pPr>
-      <w:proofErr w:type="spellStart"/>
       <w:r>
         <w:rPr>
           <w:rFonts w:cs="Courier New"/>
@@ -4702,7 +4051,6 @@
         </w:rPr>
         <w:t>com.google.gwt.dev.DevMode</w:t>
       </w:r>
-      <w:proofErr w:type="spellEnd"/>
     </w:p>
     <w:p>
       <w:pPr>
@@ -4805,23 +4153,7 @@
           <w:sz w:val="18"/>
           <w:szCs w:val="18"/>
         </w:rPr>
-        <w:t xml:space="preserve">For logging in to MAT, you will need to get onto </w:t>
-      </w:r>
-      <w:proofErr w:type="spellStart"/>
-      <w:r>
-        <w:rPr>
-          <w:sz w:val="18"/>
-          <w:szCs w:val="18"/>
-        </w:rPr>
-        <w:t>MySQL</w:t>
-      </w:r>
-      <w:proofErr w:type="spellEnd"/>
-      <w:r>
-        <w:rPr>
-          <w:sz w:val="18"/>
-          <w:szCs w:val="18"/>
-        </w:rPr>
-        <w:t xml:space="preserve"> and run the following queries,</w:t>
+        <w:t>For logging in to MAT, you will need to get onto MySQL and run the following queries,</w:t>
       </w:r>
     </w:p>
     <w:p>
@@ -5091,32 +4423,7 @@
           <w:sz w:val="18"/>
           <w:szCs w:val="18"/>
         </w:rPr>
-        <w:t xml:space="preserve">This is an admin user which will allow you to create a regular user (one that can </w:t>
-      </w:r>
-      <w:proofErr w:type="spellStart"/>
-      <w:r>
-        <w:rPr>
-          <w:sz w:val="18"/>
-          <w:szCs w:val="18"/>
-        </w:rPr>
-        <w:t>create</w:t>
-      </w:r>
-      <w:proofErr w:type="gramStart"/>
-      <w:r>
-        <w:rPr>
-          <w:sz w:val="18"/>
-          <w:szCs w:val="18"/>
-        </w:rPr>
-        <w:t>,edit</w:t>
-      </w:r>
-      <w:proofErr w:type="spellEnd"/>
-      <w:proofErr w:type="gramEnd"/>
-      <w:r>
-        <w:rPr>
-          <w:sz w:val="18"/>
-          <w:szCs w:val="18"/>
-        </w:rPr>
-        <w:t>, delete measures).</w:t>
+        <w:t>This is an admin user which will allow you to create a regular user (one that can create,edit, delete measures).</w:t>
       </w:r>
     </w:p>
     <w:p>
@@ -5125,6 +4432,413 @@
         <w:autoSpaceDN w:val="0"/>
         <w:adjustRightInd w:val="0"/>
         <w:ind w:firstLine="0"/>
+        <w:rPr>
+          <w:sz w:val="18"/>
+          <w:szCs w:val="18"/>
+        </w:rPr>
+      </w:pPr>
+    </w:p>
+    <w:p>
+      <w:pPr>
+        <w:autoSpaceDE w:val="0"/>
+        <w:autoSpaceDN w:val="0"/>
+        <w:adjustRightInd w:val="0"/>
+        <w:ind w:firstLine="0"/>
+        <w:rPr>
+          <w:u w:val="single"/>
+        </w:rPr>
+      </w:pPr>
+      <w:r>
+        <w:rPr>
+          <w:u w:val="single"/>
+        </w:rPr>
+        <w:t>Setting up VSAC communication parameters</w:t>
+      </w:r>
+    </w:p>
+    <w:p>
+      <w:pPr>
+        <w:autoSpaceDE w:val="0"/>
+        <w:autoSpaceDN w:val="0"/>
+        <w:adjustRightInd w:val="0"/>
+        <w:ind w:firstLine="0"/>
+        <w:rPr>
+          <w:u w:val="single"/>
+        </w:rPr>
+      </w:pPr>
+    </w:p>
+    <w:p>
+      <w:pPr>
+        <w:autoSpaceDE w:val="0"/>
+        <w:autoSpaceDN w:val="0"/>
+        <w:adjustRightInd w:val="0"/>
+        <w:ind w:left="720" w:hanging="720"/>
+        <w:rPr>
+          <w:sz w:val="18"/>
+          <w:szCs w:val="18"/>
+        </w:rPr>
+      </w:pPr>
+      <w:r>
+        <w:rPr>
+          <w:sz w:val="18"/>
+          <w:szCs w:val="18"/>
+        </w:rPr>
+        <w:t xml:space="preserve">MAT uses RESTful web-services to connect to VSAC system to pull in element lookup data. </w:t>
+      </w:r>
+      <w:r>
+        <w:rPr>
+          <w:sz w:val="18"/>
+          <w:szCs w:val="18"/>
+        </w:rPr>
+        <w:t>To set up MAT to work correctly</w:t>
+      </w:r>
+    </w:p>
+    <w:p>
+      <w:pPr>
+        <w:autoSpaceDE w:val="0"/>
+        <w:autoSpaceDN w:val="0"/>
+        <w:adjustRightInd w:val="0"/>
+        <w:ind w:left="720" w:hanging="720"/>
+        <w:rPr>
+          <w:sz w:val="18"/>
+          <w:szCs w:val="18"/>
+        </w:rPr>
+      </w:pPr>
+      <w:r>
+        <w:rPr>
+          <w:sz w:val="18"/>
+          <w:szCs w:val="18"/>
+        </w:rPr>
+        <w:t xml:space="preserve"> and connect with the VSAC, we need to specify the following VM arguments.</w:t>
+      </w:r>
+    </w:p>
+    <w:p>
+      <w:pPr>
+        <w:autoSpaceDE w:val="0"/>
+        <w:autoSpaceDN w:val="0"/>
+        <w:adjustRightInd w:val="0"/>
+        <w:ind w:left="720" w:hanging="720"/>
+        <w:rPr>
+          <w:sz w:val="18"/>
+          <w:szCs w:val="18"/>
+        </w:rPr>
+      </w:pPr>
+    </w:p>
+    <w:p>
+      <w:pPr>
+        <w:ind w:firstLine="0"/>
+        <w:rPr>
+          <w:rFonts w:cs="Tahoma"/>
+          <w:sz w:val="18"/>
+          <w:szCs w:val="18"/>
+        </w:rPr>
+      </w:pPr>
+      <w:r>
+        <w:rPr>
+          <w:rFonts w:cs="Tahoma"/>
+          <w:sz w:val="18"/>
+          <w:szCs w:val="18"/>
+        </w:rPr>
+        <w:t xml:space="preserve">-Xmx512m </w:t>
+      </w:r>
+    </w:p>
+    <w:p>
+      <w:pPr>
+        <w:ind w:firstLine="0"/>
+        <w:rPr>
+          <w:rFonts w:cs="Tahoma"/>
+          <w:sz w:val="18"/>
+          <w:szCs w:val="18"/>
+        </w:rPr>
+      </w:pPr>
+    </w:p>
+    <w:p>
+      <w:pPr>
+        <w:ind w:firstLine="0"/>
+        <w:rPr>
+          <w:rFonts w:cs="Tahoma"/>
+          <w:sz w:val="18"/>
+          <w:szCs w:val="18"/>
+        </w:rPr>
+      </w:pPr>
+      <w:r>
+        <w:rPr>
+          <w:rFonts w:cs="Tahoma"/>
+          <w:sz w:val="18"/>
+          <w:szCs w:val="18"/>
+        </w:rPr>
+        <w:t>-Dvsac_proxy_host=&lt;&lt;your proxy host&gt;&gt;</w:t>
+      </w:r>
+    </w:p>
+    <w:p>
+      <w:pPr>
+        <w:ind w:firstLine="0"/>
+        <w:rPr>
+          <w:rFonts w:cs="Tahoma"/>
+          <w:sz w:val="18"/>
+          <w:szCs w:val="18"/>
+        </w:rPr>
+      </w:pPr>
+    </w:p>
+    <w:p>
+      <w:pPr>
+        <w:ind w:firstLine="0"/>
+        <w:rPr>
+          <w:rFonts w:cs="Tahoma"/>
+          <w:sz w:val="18"/>
+          <w:szCs w:val="18"/>
+        </w:rPr>
+      </w:pPr>
+      <w:r>
+        <w:rPr>
+          <w:rFonts w:cs="Tahoma"/>
+          <w:sz w:val="18"/>
+          <w:szCs w:val="18"/>
+        </w:rPr>
+        <w:t>-Dvsac_proxy_port=8080 -DSERVER_TICKET_URL=</w:t>
+      </w:r>
+      <w:hyperlink r:id="rId10" w:history="1">
+        <w:r>
+          <w:rPr>
+            <w:rStyle w:val="Hyperlink"/>
+            <w:rFonts w:cs="Tahoma"/>
+            <w:sz w:val="18"/>
+            <w:szCs w:val="18"/>
+          </w:rPr>
+          <w:t>https://vsac.nlm.nih.gov/vsac/ws/Ticket</w:t>
+        </w:r>
+      </w:hyperlink>
+    </w:p>
+    <w:p>
+      <w:pPr>
+        <w:ind w:firstLine="0"/>
+        <w:rPr>
+          <w:rFonts w:cs="Tahoma"/>
+          <w:sz w:val="18"/>
+          <w:szCs w:val="18"/>
+        </w:rPr>
+      </w:pPr>
+    </w:p>
+    <w:p>
+      <w:pPr>
+        <w:ind w:firstLine="0"/>
+        <w:rPr>
+          <w:rFonts w:cs="Tahoma"/>
+          <w:sz w:val="18"/>
+          <w:szCs w:val="18"/>
+        </w:rPr>
+      </w:pPr>
+      <w:r>
+        <w:rPr>
+          <w:rFonts w:cs="Tahoma"/>
+          <w:sz w:val="18"/>
+          <w:szCs w:val="18"/>
+        </w:rPr>
+        <w:t>-DSERVER_SINGLE_VALUESET_URL=</w:t>
+      </w:r>
+      <w:hyperlink r:id="rId11" w:history="1">
+        <w:r>
+          <w:rPr>
+            <w:rStyle w:val="Hyperlink"/>
+            <w:rFonts w:cs="Tahoma"/>
+            <w:sz w:val="18"/>
+            <w:szCs w:val="18"/>
+          </w:rPr>
+          <w:t>https://vsac.nlm.nih.gov/vsac/ws/RetrieveValueSet</w:t>
+        </w:r>
+      </w:hyperlink>
+      <w:r>
+        <w:rPr>
+          <w:rFonts w:cs="Tahoma"/>
+          <w:sz w:val="18"/>
+          <w:szCs w:val="18"/>
+        </w:rPr>
+        <w:t xml:space="preserve">? </w:t>
+      </w:r>
+    </w:p>
+    <w:p>
+      <w:pPr>
+        <w:ind w:firstLine="0"/>
+        <w:rPr>
+          <w:rFonts w:cs="Tahoma"/>
+          <w:sz w:val="18"/>
+          <w:szCs w:val="18"/>
+        </w:rPr>
+      </w:pPr>
+    </w:p>
+    <w:p>
+      <w:pPr>
+        <w:ind w:firstLine="0"/>
+        <w:rPr>
+          <w:rFonts w:cs="Tahoma"/>
+          <w:sz w:val="18"/>
+          <w:szCs w:val="18"/>
+        </w:rPr>
+      </w:pPr>
+      <w:r>
+        <w:rPr>
+          <w:rFonts w:cs="Tahoma"/>
+          <w:sz w:val="18"/>
+          <w:szCs w:val="18"/>
+        </w:rPr>
+        <w:t>-DSERVER_MULTIPLE_VALUESET_URL=</w:t>
+      </w:r>
+      <w:hyperlink r:id="rId12" w:history="1">
+        <w:r>
+          <w:rPr>
+            <w:rStyle w:val="Hyperlink"/>
+            <w:rFonts w:cs="Tahoma"/>
+            <w:sz w:val="18"/>
+            <w:szCs w:val="18"/>
+          </w:rPr>
+          <w:t>https://vsac.nlm.nih.gov/vsac/ws/RetrieveMultipleValueSets</w:t>
+        </w:r>
+      </w:hyperlink>
+      <w:r>
+        <w:rPr>
+          <w:rFonts w:cs="Tahoma"/>
+          <w:sz w:val="18"/>
+          <w:szCs w:val="18"/>
+        </w:rPr>
+        <w:t>?</w:t>
+      </w:r>
+    </w:p>
+    <w:p>
+      <w:pPr>
+        <w:ind w:firstLine="0"/>
+        <w:rPr>
+          <w:rFonts w:cs="Tahoma"/>
+          <w:sz w:val="18"/>
+          <w:szCs w:val="18"/>
+        </w:rPr>
+      </w:pPr>
+    </w:p>
+    <w:p>
+      <w:pPr>
+        <w:ind w:firstLine="0"/>
+        <w:rPr>
+          <w:rFonts w:cs="Tahoma"/>
+          <w:sz w:val="18"/>
+          <w:szCs w:val="18"/>
+        </w:rPr>
+      </w:pPr>
+      <w:r>
+        <w:rPr>
+          <w:rFonts w:cs="Tahoma"/>
+          <w:sz w:val="18"/>
+          <w:szCs w:val="18"/>
+        </w:rPr>
+        <w:t>-DSERVICE_URL=</w:t>
+      </w:r>
+      <w:hyperlink r:id="rId13" w:history="1">
+        <w:r>
+          <w:rPr>
+            <w:rStyle w:val="Hyperlink"/>
+            <w:rFonts w:cs="Tahoma"/>
+            <w:sz w:val="18"/>
+            <w:szCs w:val="18"/>
+          </w:rPr>
+          <w:t>http://umlsks.nlm.nih.gov</w:t>
+        </w:r>
+      </w:hyperlink>
+      <w:r>
+        <w:rPr>
+          <w:rFonts w:cs="Tahoma"/>
+          <w:sz w:val="18"/>
+          <w:szCs w:val="18"/>
+        </w:rPr>
+        <w:t xml:space="preserve"> </w:t>
+      </w:r>
+    </w:p>
+    <w:p>
+      <w:pPr>
+        <w:ind w:firstLine="0"/>
+        <w:rPr>
+          <w:rFonts w:cs="Tahoma"/>
+          <w:sz w:val="18"/>
+          <w:szCs w:val="18"/>
+        </w:rPr>
+      </w:pPr>
+    </w:p>
+    <w:p>
+      <w:pPr>
+        <w:ind w:firstLine="0"/>
+        <w:rPr>
+          <w:rFonts w:cs="Tahoma"/>
+          <w:sz w:val="18"/>
+          <w:szCs w:val="18"/>
+        </w:rPr>
+      </w:pPr>
+      <w:r>
+        <w:rPr>
+          <w:rFonts w:cs="Tahoma"/>
+          <w:sz w:val="18"/>
+          <w:szCs w:val="18"/>
+        </w:rPr>
+        <w:t>-DENVIRONMENT=DEV</w:t>
+      </w:r>
+    </w:p>
+    <w:p>
+      <w:pPr>
+        <w:ind w:firstLine="0"/>
+        <w:rPr>
+          <w:rFonts w:cs="Tahoma"/>
+          <w:sz w:val="18"/>
+          <w:szCs w:val="18"/>
+        </w:rPr>
+      </w:pPr>
+    </w:p>
+    <w:p>
+      <w:pPr>
+        <w:ind w:firstLine="0"/>
+        <w:rPr>
+          <w:rFonts w:cs="Tahoma"/>
+          <w:sz w:val="18"/>
+          <w:szCs w:val="18"/>
+        </w:rPr>
+      </w:pPr>
+      <w:r>
+        <w:rPr>
+          <w:rFonts w:cs="Tahoma"/>
+          <w:sz w:val="18"/>
+          <w:szCs w:val="18"/>
+        </w:rPr>
+        <w:t>This can be set in the Dev Eclipse by doing the following,</w:t>
+      </w:r>
+    </w:p>
+    <w:p>
+      <w:pPr>
+        <w:ind w:firstLine="0"/>
+        <w:rPr>
+          <w:rFonts w:cs="Tahoma"/>
+          <w:sz w:val="18"/>
+          <w:szCs w:val="18"/>
+        </w:rPr>
+      </w:pPr>
+    </w:p>
+    <w:p>
+      <w:pPr>
+        <w:ind w:firstLine="0"/>
+        <w:rPr>
+          <w:rFonts w:cs="Tahoma"/>
+          <w:sz w:val="18"/>
+          <w:szCs w:val="18"/>
+        </w:rPr>
+      </w:pPr>
+      <w:r>
+        <w:rPr>
+          <w:rFonts w:cs="Tahoma"/>
+          <w:sz w:val="18"/>
+          <w:szCs w:val="18"/>
+        </w:rPr>
+        <w:t>Run -&gt; Run Configurations -&gt; Select your MAT project on the LHS and then on the RHS on the 'Arguments' tab -&gt; Add the above in the VM arguments box.</w:t>
+      </w:r>
+    </w:p>
+    <w:p>
+      <w:pPr>
+        <w:autoSpaceDE w:val="0"/>
+        <w:autoSpaceDN w:val="0"/>
+        <w:adjustRightInd w:val="0"/>
+        <w:ind w:left="720" w:hanging="720"/>
         <w:rPr>
           <w:sz w:val="18"/>
           <w:szCs w:val="18"/>

</xml_diff>